<commit_message>
function documentation improved, small changes
</commit_message>
<xml_diff>
--- a/Lab Documentation.docx
+++ b/Lab Documentation.docx
@@ -12,6 +12,7 @@
       <w:r>
         <w:rPr>
           <w:rFonts w:cs="Arial"/>
+          <w:noProof/>
         </w:rPr>
         <w:drawing>
           <wp:inline distT="0" distB="0" distL="0" distR="0" wp14:anchorId="7AAAB98C" wp14:editId="5384D2AE">
@@ -252,15 +253,7 @@
           <w:sz w:val="28"/>
           <w:szCs w:val="28"/>
         </w:rPr>
-        <w:t xml:space="preserve">Professor: </w:t>
-      </w:r>
-      <w:r>
-        <w:rPr>
-          <w:color w:val="404040" w:themeColor="text1" w:themeTint="BF"/>
-          <w:sz w:val="28"/>
-          <w:szCs w:val="28"/>
-        </w:rPr>
-        <w:t xml:space="preserve">Prof. </w:t>
+        <w:t xml:space="preserve">Professor: Prof. </w:t>
       </w:r>
       <w:proofErr w:type="spellStart"/>
       <w:r>
@@ -319,8 +312,7 @@
     <w:tbl>
       <w:tblPr>
         <w:tblStyle w:val="TableGrid"/>
-        <w:tblW w:w="0" w:type="auto"/>
-        <w:tblInd w:w="-142" w:type="dxa"/>
+        <w:tblW w:w="9106" w:type="dxa"/>
         <w:tblBorders>
           <w:top w:val="none" w:sz="0" w:space="0" w:color="auto"/>
           <w:left w:val="none" w:sz="0" w:space="0" w:color="auto"/>
@@ -333,15 +325,15 @@
         <w:tblLook w:val="04A0" w:firstRow="1" w:lastRow="0" w:firstColumn="1" w:lastColumn="0" w:noHBand="0" w:noVBand="1"/>
       </w:tblPr>
       <w:tblGrid>
-        <w:gridCol w:w="1135"/>
+        <w:gridCol w:w="1276"/>
+        <w:gridCol w:w="2552"/>
         <w:gridCol w:w="2409"/>
-        <w:gridCol w:w="2410"/>
-        <w:gridCol w:w="3260"/>
+        <w:gridCol w:w="2869"/>
       </w:tblGrid>
       <w:tr>
         <w:tc>
           <w:tcPr>
-            <w:tcW w:w="1135" w:type="dxa"/>
+            <w:tcW w:w="1276" w:type="dxa"/>
           </w:tcPr>
           <w:p>
             <w:pPr>
@@ -366,6 +358,28 @@
                 <w:szCs w:val="28"/>
               </w:rPr>
               <w:t>:</w:t>
+            </w:r>
+          </w:p>
+        </w:tc>
+        <w:tc>
+          <w:tcPr>
+            <w:tcW w:w="2552" w:type="dxa"/>
+          </w:tcPr>
+          <w:p>
+            <w:pPr>
+              <w:rPr>
+                <w:color w:val="404040" w:themeColor="text1" w:themeTint="BF"/>
+                <w:sz w:val="28"/>
+                <w:szCs w:val="28"/>
+              </w:rPr>
+            </w:pPr>
+            <w:r>
+              <w:rPr>
+                <w:color w:val="404040" w:themeColor="text1" w:themeTint="BF"/>
+                <w:sz w:val="28"/>
+                <w:szCs w:val="28"/>
+              </w:rPr>
+              <w:t>Aaron Kiani</w:t>
             </w:r>
           </w:p>
         </w:tc>
@@ -381,28 +395,6 @@
                 <w:szCs w:val="28"/>
               </w:rPr>
             </w:pPr>
-            <w:r>
-              <w:rPr>
-                <w:color w:val="404040" w:themeColor="text1" w:themeTint="BF"/>
-                <w:sz w:val="28"/>
-                <w:szCs w:val="28"/>
-              </w:rPr>
-              <w:t>Aaron Kiani</w:t>
-            </w:r>
-          </w:p>
-        </w:tc>
-        <w:tc>
-          <w:tcPr>
-            <w:tcW w:w="2410" w:type="dxa"/>
-          </w:tcPr>
-          <w:p>
-            <w:pPr>
-              <w:rPr>
-                <w:color w:val="404040" w:themeColor="text1" w:themeTint="BF"/>
-                <w:sz w:val="28"/>
-                <w:szCs w:val="28"/>
-              </w:rPr>
-            </w:pPr>
             <w:proofErr w:type="spellStart"/>
             <w:r>
               <w:rPr>
@@ -425,7 +417,7 @@
         </w:tc>
         <w:tc>
           <w:tcPr>
-            <w:tcW w:w="3260" w:type="dxa"/>
+            <w:tcW w:w="2869" w:type="dxa"/>
           </w:tcPr>
           <w:p>
             <w:pPr>
@@ -449,7 +441,7 @@
       <w:tr>
         <w:tc>
           <w:tcPr>
-            <w:tcW w:w="1135" w:type="dxa"/>
+            <w:tcW w:w="1276" w:type="dxa"/>
           </w:tcPr>
           <w:p>
             <w:pPr>
@@ -467,6 +459,38 @@
               </w:rPr>
               <w:t>Name:</w:t>
             </w:r>
+          </w:p>
+        </w:tc>
+        <w:tc>
+          <w:tcPr>
+            <w:tcW w:w="2552" w:type="dxa"/>
+          </w:tcPr>
+          <w:p>
+            <w:pPr>
+              <w:rPr>
+                <w:color w:val="404040" w:themeColor="text1" w:themeTint="BF"/>
+                <w:sz w:val="28"/>
+                <w:szCs w:val="28"/>
+              </w:rPr>
+            </w:pPr>
+            <w:r>
+              <w:rPr>
+                <w:color w:val="404040" w:themeColor="text1" w:themeTint="BF"/>
+                <w:sz w:val="28"/>
+                <w:szCs w:val="28"/>
+              </w:rPr>
+              <w:t xml:space="preserve">Heiko </w:t>
+            </w:r>
+            <w:proofErr w:type="spellStart"/>
+            <w:r>
+              <w:rPr>
+                <w:color w:val="404040" w:themeColor="text1" w:themeTint="BF"/>
+                <w:sz w:val="28"/>
+                <w:szCs w:val="28"/>
+              </w:rPr>
+              <w:t>Wascheck</w:t>
+            </w:r>
+            <w:proofErr w:type="spellEnd"/>
           </w:p>
         </w:tc>
         <w:tc>
@@ -481,54 +505,14 @@
                 <w:szCs w:val="28"/>
               </w:rPr>
             </w:pPr>
+            <w:proofErr w:type="spellStart"/>
             <w:r>
               <w:rPr>
                 <w:color w:val="404040" w:themeColor="text1" w:themeTint="BF"/>
                 <w:sz w:val="28"/>
                 <w:szCs w:val="28"/>
               </w:rPr>
-              <w:t xml:space="preserve">Heiko </w:t>
-            </w:r>
-            <w:proofErr w:type="spellStart"/>
-            <w:r>
-              <w:rPr>
-                <w:color w:val="404040" w:themeColor="text1" w:themeTint="BF"/>
-                <w:sz w:val="28"/>
-                <w:szCs w:val="28"/>
-              </w:rPr>
-              <w:t>Wascheck</w:t>
-            </w:r>
-            <w:proofErr w:type="spellEnd"/>
-          </w:p>
-        </w:tc>
-        <w:tc>
-          <w:tcPr>
-            <w:tcW w:w="2410" w:type="dxa"/>
-          </w:tcPr>
-          <w:p>
-            <w:pPr>
-              <w:rPr>
-                <w:color w:val="404040" w:themeColor="text1" w:themeTint="BF"/>
-                <w:sz w:val="28"/>
-                <w:szCs w:val="28"/>
-              </w:rPr>
-            </w:pPr>
-            <w:proofErr w:type="spellStart"/>
-            <w:r>
-              <w:rPr>
-                <w:color w:val="404040" w:themeColor="text1" w:themeTint="BF"/>
-                <w:sz w:val="28"/>
-                <w:szCs w:val="28"/>
-              </w:rPr>
-              <w:t>Matrikelnumm</w:t>
-            </w:r>
-            <w:r>
-              <w:rPr>
-                <w:color w:val="404040" w:themeColor="text1" w:themeTint="BF"/>
-                <w:sz w:val="28"/>
-                <w:szCs w:val="28"/>
-              </w:rPr>
-              <w:t>er</w:t>
+              <w:t>Matrikelnummer</w:t>
             </w:r>
             <w:proofErr w:type="spellEnd"/>
             <w:r>
@@ -543,7 +527,7 @@
         </w:tc>
         <w:tc>
           <w:tcPr>
-            <w:tcW w:w="3260" w:type="dxa"/>
+            <w:tcW w:w="2869" w:type="dxa"/>
           </w:tcPr>
           <w:p>
             <w:pPr>
@@ -627,6 +611,12 @@
     <w:bookmarkStart w:id="0" w:name="_Toc154842354" w:displacedByCustomXml="next"/>
     <w:sdt>
       <w:sdtPr>
+        <w:rPr>
+          <w:rFonts w:eastAsiaTheme="minorHAnsi" w:cstheme="minorBidi"/>
+          <w:color w:val="auto"/>
+          <w:sz w:val="24"/>
+          <w:szCs w:val="22"/>
+        </w:rPr>
         <w:id w:val="1365797353"/>
         <w:docPartObj>
           <w:docPartGallery w:val="Table of Contents"/>
@@ -635,12 +625,8 @@
       </w:sdtPr>
       <w:sdtEndPr>
         <w:rPr>
-          <w:rFonts w:eastAsiaTheme="minorHAnsi" w:cstheme="minorBidi"/>
           <w:b/>
           <w:bCs/>
-          <w:color w:val="auto"/>
-          <w:sz w:val="24"/>
-          <w:szCs w:val="22"/>
         </w:rPr>
       </w:sdtEndPr>
       <w:sdtContent>
@@ -1257,10 +1243,7 @@
         </w:drawing>
       </w:r>
       <w:r>
-        <w:t>High</w:t>
-      </w:r>
-      <w:r>
-        <w:t xml:space="preserve">-Speed Controller: Signal-Time </w:t>
+        <w:t xml:space="preserve">High-Speed Controller: Signal-Time </w:t>
       </w:r>
       <w:r>
         <w:t xml:space="preserve">diagram of step response of vehicle speed </w:t>
@@ -1326,10 +1309,7 @@
       </w:r>
       <w:proofErr w:type="gramEnd"/>
       <w:r>
-        <w:t xml:space="preserve"> set to 0.1.</w:t>
-      </w:r>
-      <w:r>
-        <w:t xml:space="preserve"> In the figure the switch from Low to High-Speed Controller is visible after approx. 1.6 seconds which leads to a very short </w:t>
+        <w:t xml:space="preserve"> set to 0.1. In the figure the switch from Low to High-Speed Controller is visible after approx. 1.6 seconds which leads to a very short </w:t>
       </w:r>
       <w:r>
         <w:t xml:space="preserve">sharp, jagged fluctuation. This arises because of the different equations used in the controller and therefore a sudden discontinuous change of </w:t>
@@ -2064,13 +2044,7 @@
                 <w:rPr>
                   <w:rFonts w:ascii="Cambria Math" w:hAnsi="Cambria Math" w:cs="Arial"/>
                 </w:rPr>
-                <m:t>j</m:t>
-              </m:r>
-              <m:r>
-                <w:rPr>
-                  <w:rFonts w:ascii="Cambria Math" w:hAnsi="Cambria Math" w:cs="Arial"/>
-                </w:rPr>
-                <m:t>ω</m:t>
+                <m:t>jω</m:t>
               </m:r>
             </m:e>
           </m:d>
@@ -2120,13 +2094,7 @@
                 <w:rPr>
                   <w:rFonts w:ascii="Cambria Math" w:hAnsi="Cambria Math" w:cs="Arial"/>
                 </w:rPr>
-                <m:t>j</m:t>
-              </m:r>
-              <m:r>
-                <w:rPr>
-                  <w:rFonts w:ascii="Cambria Math" w:hAnsi="Cambria Math" w:cs="Arial"/>
-                </w:rPr>
-                <m:t>ω</m:t>
+                <m:t>jω</m:t>
               </m:r>
             </m:e>
           </m:d>
@@ -2918,13 +2886,7 @@
         <w:rPr>
           <w:rFonts w:eastAsiaTheme="minorEastAsia" w:cs="Arial"/>
         </w:rPr>
-        <w:t xml:space="preserve"> </w:t>
-      </w:r>
-      <w:r>
-        <w:rPr>
-          <w:rFonts w:eastAsiaTheme="minorEastAsia" w:cs="Arial"/>
-        </w:rPr>
-        <w:t xml:space="preserve">with </w:t>
+        <w:t xml:space="preserve"> with </w:t>
       </w:r>
       <m:oMath>
         <m:sSub>
@@ -3003,13 +2965,7 @@
           <w:rPr>
             <w:rFonts w:ascii="Cambria Math" w:eastAsiaTheme="minorEastAsia" w:hAnsi="Cambria Math" w:cs="Arial"/>
           </w:rPr>
-          <m:t>=</m:t>
-        </m:r>
-        <m:r>
-          <w:rPr>
-            <w:rFonts w:ascii="Cambria Math" w:eastAsiaTheme="minorEastAsia" w:hAnsi="Cambria Math" w:cs="Arial"/>
-          </w:rPr>
-          <m:t>π</m:t>
+          <m:t>=π</m:t>
         </m:r>
         <m:f>
           <m:fPr>
@@ -4150,6 +4106,9 @@
         <w:pStyle w:val="Heading2"/>
       </w:pPr>
       <w:r>
+        <w:rPr>
+          <w:noProof/>
+        </w:rPr>
         <w:lastRenderedPageBreak/>
         <w:drawing>
           <wp:anchor distT="0" distB="0" distL="114300" distR="114300" simplePos="0" relativeHeight="251672576" behindDoc="0" locked="0" layoutInCell="1" allowOverlap="1" wp14:anchorId="148D5B6A" wp14:editId="0E48B303">
@@ -4266,6 +4225,9 @@
         <w:pStyle w:val="Heading2"/>
       </w:pPr>
       <w:r>
+        <w:rPr>
+          <w:noProof/>
+        </w:rPr>
         <w:drawing>
           <wp:anchor distT="0" distB="0" distL="114300" distR="114300" simplePos="0" relativeHeight="251674624" behindDoc="0" locked="0" layoutInCell="1" allowOverlap="1" wp14:anchorId="1BC4CFBF" wp14:editId="6E6DB13A">
             <wp:simplePos x="0" y="0"/>
@@ -4496,13 +4458,7 @@
         <w:rPr>
           <w:highlight w:val="red"/>
         </w:rPr>
-        <w:t>D</w:t>
-      </w:r>
-      <w:r>
-        <w:rPr>
-          <w:highlight w:val="red"/>
-        </w:rPr>
-        <w:t xml:space="preserve">ifferences equations to compute I part </w:t>
+        <w:t xml:space="preserve">Differences equations to compute I part </w:t>
       </w:r>
       <w:r>
         <w:rPr>
@@ -5243,14 +5199,7 @@
                       <w:rFonts w:ascii="Cambria Math" w:eastAsiaTheme="majorEastAsia" w:hAnsi="Cambria Math" w:cstheme="majorBidi"/>
                       <w:lang w:val="de-DE"/>
                     </w:rPr>
-                    <m:t> </m:t>
-                  </m:r>
-                  <m:r>
-                    <w:rPr>
-                      <w:rFonts w:ascii="Cambria Math" w:eastAsiaTheme="majorEastAsia" w:hAnsi="Cambria Math" w:cstheme="majorBidi"/>
-                      <w:lang w:val="de-DE"/>
-                    </w:rPr>
-                    <m:t>s+1</m:t>
+                    <m:t> s+1</m:t>
                   </m:r>
                   <m:ctrlPr>
                     <w:rPr>
@@ -5321,14 +5270,7 @@
                       <w:rFonts w:ascii="Cambria Math" w:eastAsiaTheme="majorEastAsia" w:hAnsi="Cambria Math" w:cstheme="majorBidi"/>
                       <w:lang w:val="de-DE"/>
                     </w:rPr>
-                    <m:t>s</m:t>
-                  </m:r>
-                  <m:r>
-                    <w:rPr>
-                      <w:rFonts w:ascii="Cambria Math" w:eastAsiaTheme="majorEastAsia" w:hAnsi="Cambria Math" w:cstheme="majorBidi"/>
-                      <w:lang w:val="de-DE"/>
-                    </w:rPr>
-                    <m:t> </m:t>
+                    <m:t>s </m:t>
                   </m:r>
                   <m:d>
                     <m:dPr>
@@ -6002,14 +5944,7 @@
                           <w:rFonts w:ascii="Cambria Math" w:eastAsiaTheme="majorEastAsia" w:hAnsi="Cambria Math" w:cstheme="majorBidi"/>
                           <w:lang w:val="de-DE"/>
                         </w:rPr>
-                        <m:t>T</m:t>
-                      </m:r>
-                      <m:r>
-                        <w:rPr>
-                          <w:rFonts w:ascii="Cambria Math" w:eastAsiaTheme="majorEastAsia" w:hAnsi="Cambria Math" w:cstheme="majorBidi"/>
-                          <w:lang w:val="de-DE"/>
-                        </w:rPr>
-                        <m:t> </m:t>
+                        <m:t>T </m:t>
                       </m:r>
                       <m:sSub>
                         <m:sSubPr>
@@ -6514,14 +6449,7 @@
                       <w:rFonts w:ascii="Cambria Math" w:eastAsiaTheme="majorEastAsia" w:hAnsi="Cambria Math" w:cstheme="majorBidi"/>
                       <w:lang w:val="de-DE"/>
                     </w:rPr>
-                    <m:t> </m:t>
-                  </m:r>
-                  <m:r>
-                    <w:rPr>
-                      <w:rFonts w:ascii="Cambria Math" w:eastAsiaTheme="majorEastAsia" w:hAnsi="Cambria Math" w:cstheme="majorBidi"/>
-                      <w:lang w:val="de-DE"/>
-                    </w:rPr>
-                    <m:t>s+1</m:t>
+                    <m:t> s+1</m:t>
                   </m:r>
                   <m:ctrlPr>
                     <w:rPr>
@@ -6592,14 +6520,7 @@
                       <w:rFonts w:ascii="Cambria Math" w:eastAsiaTheme="majorEastAsia" w:hAnsi="Cambria Math" w:cstheme="majorBidi"/>
                       <w:lang w:val="de-DE"/>
                     </w:rPr>
-                    <m:t>s</m:t>
-                  </m:r>
-                  <m:r>
-                    <w:rPr>
-                      <w:rFonts w:ascii="Cambria Math" w:eastAsiaTheme="majorEastAsia" w:hAnsi="Cambria Math" w:cstheme="majorBidi"/>
-                      <w:lang w:val="de-DE"/>
-                    </w:rPr>
-                    <m:t> </m:t>
+                    <m:t>s </m:t>
                   </m:r>
                   <m:d>
                     <m:dPr>
@@ -7273,14 +7194,7 @@
                           <w:rFonts w:ascii="Cambria Math" w:eastAsiaTheme="majorEastAsia" w:hAnsi="Cambria Math" w:cstheme="majorBidi"/>
                           <w:lang w:val="de-DE"/>
                         </w:rPr>
-                        <m:t>T</m:t>
-                      </m:r>
-                      <m:r>
-                        <w:rPr>
-                          <w:rFonts w:ascii="Cambria Math" w:eastAsiaTheme="majorEastAsia" w:hAnsi="Cambria Math" w:cstheme="majorBidi"/>
-                          <w:lang w:val="de-DE"/>
-                        </w:rPr>
-                        <m:t> </m:t>
+                        <m:t>T </m:t>
                       </m:r>
                       <m:sSub>
                         <m:sSubPr>
@@ -7698,14 +7612,7 @@
             <w:rFonts w:ascii="Cambria Math" w:eastAsiaTheme="majorEastAsia" w:hAnsi="Cambria Math" w:cstheme="majorBidi"/>
             <w:lang w:val="de-DE"/>
           </w:rPr>
-          <m:t>*0.1</m:t>
-        </m:r>
-        <m:r>
-          <w:rPr>
-            <w:rFonts w:ascii="Cambria Math" w:eastAsiaTheme="majorEastAsia" w:hAnsi="Cambria Math" w:cstheme="majorBidi"/>
-            <w:lang w:val="de-DE"/>
-          </w:rPr>
-          <m:t xml:space="preserve"> = 1</m:t>
+          <m:t>*0.1 = 1</m:t>
         </m:r>
       </m:oMath>
       <w:r>
@@ -8116,6 +8023,9 @@
         <w:pStyle w:val="Heading2"/>
       </w:pPr>
       <w:r>
+        <w:rPr>
+          <w:noProof/>
+        </w:rPr>
         <w:drawing>
           <wp:anchor distT="0" distB="0" distL="114300" distR="114300" simplePos="0" relativeHeight="251684864" behindDoc="0" locked="0" layoutInCell="1" allowOverlap="1" wp14:anchorId="685467B0" wp14:editId="461BB288">
             <wp:simplePos x="0" y="0"/>
@@ -8167,6 +8077,9 @@
         </w:drawing>
       </w:r>
       <w:r>
+        <w:rPr>
+          <w:noProof/>
+        </w:rPr>
         <w:drawing>
           <wp:anchor distT="0" distB="0" distL="114300" distR="114300" simplePos="0" relativeHeight="251682816" behindDoc="0" locked="0" layoutInCell="1" allowOverlap="1" wp14:anchorId="51EBD0EE" wp14:editId="1809F707">
             <wp:simplePos x="0" y="0"/>
@@ -8351,6 +8264,9 @@
     </w:p>
     <w:p>
       <w:r>
+        <w:rPr>
+          <w:noProof/>
+        </w:rPr>
         <w:lastRenderedPageBreak/>
         <w:drawing>
           <wp:anchor distT="0" distB="0" distL="114300" distR="114300" simplePos="0" relativeHeight="251688960" behindDoc="0" locked="0" layoutInCell="1" allowOverlap="1" wp14:anchorId="1331B6C3" wp14:editId="1E12107B">
@@ -8403,6 +8319,9 @@
         </w:drawing>
       </w:r>
       <w:r>
+        <w:rPr>
+          <w:noProof/>
+        </w:rPr>
         <w:drawing>
           <wp:anchor distT="0" distB="0" distL="114300" distR="114300" simplePos="0" relativeHeight="251686912" behindDoc="0" locked="0" layoutInCell="1" allowOverlap="1" wp14:anchorId="3C1E20F9" wp14:editId="65458BA7">
             <wp:simplePos x="0" y="0"/>
@@ -8461,6 +8380,9 @@
     </w:p>
     <w:p>
       <w:r>
+        <w:rPr>
+          <w:noProof/>
+        </w:rPr>
         <w:lastRenderedPageBreak/>
         <w:drawing>
           <wp:anchor distT="0" distB="0" distL="114300" distR="114300" simplePos="0" relativeHeight="251691008" behindDoc="0" locked="0" layoutInCell="1" allowOverlap="1" wp14:anchorId="7FF2EC72" wp14:editId="4D81A0AF">
@@ -8545,13 +8467,7 @@
               <w:rPr>
                 <w:rFonts w:ascii="Cambria Math" w:hAnsi="Cambria Math"/>
               </w:rPr>
-              <m:t>V</m:t>
-            </m:r>
-            <m:r>
-              <w:rPr>
-                <w:rFonts w:ascii="Cambria Math" w:hAnsi="Cambria Math"/>
-              </w:rPr>
-              <m:t>p1</m:t>
+              <m:t>Vp1</m:t>
             </m:r>
           </m:sub>
         </m:sSub>
@@ -8690,10 +8606,7 @@
         <w:pStyle w:val="Heading2"/>
       </w:pPr>
       <w:r>
-        <w:t>D</w:t>
-      </w:r>
-      <w:r>
-        <w:t xml:space="preserve">iscrete-time transfer function </w:t>
+        <w:t xml:space="preserve">Discrete-time transfer function </w:t>
       </w:r>
       <m:oMath>
         <m:sSub>
@@ -8710,13 +8623,7 @@
               <w:rPr>
                 <w:rFonts w:ascii="Cambria Math" w:hAnsi="Cambria Math"/>
               </w:rPr>
-              <m:t>G</m:t>
-            </m:r>
-            <m:r>
-              <w:rPr>
-                <w:rFonts w:ascii="Cambria Math" w:hAnsi="Cambria Math"/>
-              </w:rPr>
-              <m:t>*</m:t>
+              <m:t>G*</m:t>
             </m:r>
           </m:e>
           <m:sub>
@@ -8863,19 +8770,7 @@
         <w:rPr>
           <w:highlight w:val="red"/>
         </w:rPr>
-        <w:t>D</w:t>
-      </w:r>
-      <w:r>
-        <w:rPr>
-          <w:highlight w:val="red"/>
-        </w:rPr>
-        <w:t>ifferences equation of manipulation signal</w:t>
-      </w:r>
-      <w:r>
-        <w:rPr>
-          <w:highlight w:val="red"/>
-        </w:rPr>
-        <w:t xml:space="preserve"> </w:t>
+        <w:t xml:space="preserve">Differences equation of manipulation signal </w:t>
       </w:r>
       <m:oMath>
         <m:sSub>
@@ -8940,21 +8835,7 @@
                 <w:rFonts w:ascii="Cambria Math" w:hAnsi="Cambria Math"/>
                 <w:highlight w:val="red"/>
               </w:rPr>
-              <m:t>Vp</m:t>
-            </m:r>
-            <m:r>
-              <w:rPr>
-                <w:rFonts w:ascii="Cambria Math" w:hAnsi="Cambria Math"/>
-                <w:highlight w:val="red"/>
-              </w:rPr>
-              <m:t>1</m:t>
-            </m:r>
-            <m:r>
-              <w:rPr>
-                <w:rFonts w:ascii="Cambria Math" w:hAnsi="Cambria Math"/>
-                <w:highlight w:val="red"/>
-              </w:rPr>
-              <m:t>k</m:t>
+              <m:t>Vp1k</m:t>
             </m:r>
           </m:sub>
         </m:sSub>
@@ -9008,13 +8889,7 @@
         <w:pStyle w:val="Heading2"/>
       </w:pPr>
       <w:r>
-        <w:t>E</w:t>
-      </w:r>
-      <w:r>
-        <w:t>xtended MATLAB script ex6_1.m containing the solutions of the individual exercise and</w:t>
-      </w:r>
-      <w:r>
-        <w:t xml:space="preserve"> </w:t>
+        <w:t xml:space="preserve">Extended MATLAB script ex6_1.m containing the solutions of the individual exercise and </w:t>
       </w:r>
       <w:r>
         <w:rPr>

</xml_diff>

<commit_message>
zusatz aufgabe hinzugefügt und Bild
</commit_message>
<xml_diff>
--- a/Lab Documentation.docx
+++ b/Lab Documentation.docx
@@ -76,7 +76,7 @@
       <w:pPr>
         <w:jc w:val="center"/>
         <w:rPr>
-          <w:rStyle w:val="SubtleEmphasis"/>
+          <w:rStyle w:val="SchwacheHervorhebung"/>
           <w:i w:val="0"/>
           <w:iCs w:val="0"/>
           <w:sz w:val="52"/>
@@ -88,7 +88,7 @@
       <w:pPr>
         <w:jc w:val="center"/>
         <w:rPr>
-          <w:rStyle w:val="SubtleEmphasis"/>
+          <w:rStyle w:val="SchwacheHervorhebung"/>
           <w:i w:val="0"/>
           <w:iCs w:val="0"/>
           <w:sz w:val="52"/>
@@ -100,7 +100,7 @@
       <w:pPr>
         <w:jc w:val="center"/>
         <w:rPr>
-          <w:rStyle w:val="SubtleEmphasis"/>
+          <w:rStyle w:val="SchwacheHervorhebung"/>
           <w:i w:val="0"/>
           <w:iCs w:val="0"/>
           <w:sz w:val="52"/>
@@ -112,7 +112,7 @@
       <w:pPr>
         <w:jc w:val="center"/>
         <w:rPr>
-          <w:rStyle w:val="SubtleEmphasis"/>
+          <w:rStyle w:val="SchwacheHervorhebung"/>
           <w:i w:val="0"/>
           <w:iCs w:val="0"/>
           <w:sz w:val="52"/>
@@ -124,7 +124,7 @@
       <w:pPr>
         <w:jc w:val="center"/>
         <w:rPr>
-          <w:rStyle w:val="SubtleEmphasis"/>
+          <w:rStyle w:val="SchwacheHervorhebung"/>
           <w:i w:val="0"/>
           <w:iCs w:val="0"/>
           <w:sz w:val="52"/>
@@ -133,7 +133,7 @@
       </w:pPr>
       <w:r>
         <w:rPr>
-          <w:rStyle w:val="SubtleEmphasis"/>
+          <w:rStyle w:val="SchwacheHervorhebung"/>
           <w:i w:val="0"/>
           <w:iCs w:val="0"/>
           <w:sz w:val="52"/>
@@ -146,7 +146,7 @@
       <w:pPr>
         <w:jc w:val="center"/>
         <w:rPr>
-          <w:rStyle w:val="SubtleEmphasis"/>
+          <w:rStyle w:val="SchwacheHervorhebung"/>
           <w:i w:val="0"/>
           <w:iCs w:val="0"/>
           <w:sz w:val="40"/>
@@ -155,7 +155,7 @@
       </w:pPr>
       <w:r>
         <w:rPr>
-          <w:rStyle w:val="SubtleEmphasis"/>
+          <w:rStyle w:val="SchwacheHervorhebung"/>
           <w:i w:val="0"/>
           <w:iCs w:val="0"/>
           <w:sz w:val="40"/>
@@ -168,7 +168,7 @@
       <w:pPr>
         <w:jc w:val="center"/>
         <w:rPr>
-          <w:rStyle w:val="SubtleEmphasis"/>
+          <w:rStyle w:val="SchwacheHervorhebung"/>
           <w:i w:val="0"/>
           <w:iCs w:val="0"/>
           <w:sz w:val="56"/>
@@ -177,7 +177,7 @@
       </w:pPr>
       <w:r>
         <w:rPr>
-          <w:rStyle w:val="SubtleEmphasis"/>
+          <w:rStyle w:val="SchwacheHervorhebung"/>
           <w:i w:val="0"/>
           <w:iCs w:val="0"/>
           <w:sz w:val="56"/>
@@ -187,7 +187,7 @@
       </w:r>
       <w:r>
         <w:rPr>
-          <w:rStyle w:val="SubtleEmphasis"/>
+          <w:rStyle w:val="SchwacheHervorhebung"/>
           <w:i w:val="0"/>
           <w:iCs w:val="0"/>
           <w:sz w:val="56"/>
@@ -198,7 +198,7 @@
       </w:r>
       <w:r>
         <w:rPr>
-          <w:rStyle w:val="SubtleEmphasis"/>
+          <w:rStyle w:val="SchwacheHervorhebung"/>
           <w:i w:val="0"/>
           <w:iCs w:val="0"/>
           <w:sz w:val="56"/>
@@ -209,7 +209,7 @@
       </w:r>
       <w:r>
         <w:rPr>
-          <w:rStyle w:val="SubtleEmphasis"/>
+          <w:rStyle w:val="SchwacheHervorhebung"/>
           <w:i w:val="0"/>
           <w:iCs w:val="0"/>
           <w:sz w:val="56"/>
@@ -311,7 +311,7 @@
     </w:p>
     <w:tbl>
       <w:tblPr>
-        <w:tblStyle w:val="TableGrid"/>
+        <w:tblStyle w:val="Tabellenraster"/>
         <w:tblW w:w="9106" w:type="dxa"/>
         <w:tblBorders>
           <w:top w:val="none" w:sz="0" w:space="0" w:color="auto"/>
@@ -608,7 +608,7 @@
         <w:t>.01.2024</w:t>
       </w:r>
     </w:p>
-    <w:bookmarkStart w:id="0" w:name="_Toc154842354" w:displacedByCustomXml="next"/>
+    <w:bookmarkStart w:id="0" w:name="_Toc155362465" w:displacedByCustomXml="next"/>
     <w:sdt>
       <w:sdtPr>
         <w:rPr>
@@ -632,7 +632,7 @@
       <w:sdtContent>
         <w:p>
           <w:pPr>
-            <w:pStyle w:val="Heading1"/>
+            <w:pStyle w:val="berschrift1"/>
             <w:numPr>
               <w:ilvl w:val="0"/>
               <w:numId w:val="0"/>
@@ -645,7 +645,7 @@
         </w:p>
         <w:p>
           <w:pPr>
-            <w:pStyle w:val="TOC1"/>
+            <w:pStyle w:val="Verzeichnis1"/>
             <w:tabs>
               <w:tab w:val="right" w:leader="dot" w:pos="9062"/>
             </w:tabs>
@@ -653,7 +653,7 @@
               <w:rFonts w:asciiTheme="minorHAnsi" w:eastAsiaTheme="minorEastAsia" w:hAnsiTheme="minorHAnsi"/>
               <w:noProof/>
               <w:sz w:val="22"/>
-              <w:lang w:eastAsia="en-GB"/>
+              <w:lang w:val="de-DE" w:eastAsia="de-DE"/>
             </w:rPr>
           </w:pPr>
           <w:r>
@@ -665,7 +665,7 @@
           <w:r>
             <w:fldChar w:fldCharType="separate"/>
           </w:r>
-          <w:hyperlink w:anchor="_Toc154842354" w:history="1">
+          <w:hyperlink w:anchor="_Toc155362465" w:history="1">
             <w:r>
               <w:rPr>
                 <w:rStyle w:val="Hyperlink"/>
@@ -692,7 +692,7 @@
                 <w:noProof/>
                 <w:webHidden/>
               </w:rPr>
-              <w:instrText xml:space="preserve"> PAGEREF _Toc154842354 \h </w:instrText>
+              <w:instrText xml:space="preserve"> PAGEREF _Toc155362465 \h </w:instrText>
             </w:r>
             <w:r>
               <w:rPr>
@@ -725,7 +725,7 @@
         </w:p>
         <w:p>
           <w:pPr>
-            <w:pStyle w:val="TOC1"/>
+            <w:pStyle w:val="Verzeichnis1"/>
             <w:tabs>
               <w:tab w:val="left" w:pos="440"/>
               <w:tab w:val="right" w:leader="dot" w:pos="9062"/>
@@ -734,10 +734,10 @@
               <w:rFonts w:asciiTheme="minorHAnsi" w:eastAsiaTheme="minorEastAsia" w:hAnsiTheme="minorHAnsi"/>
               <w:noProof/>
               <w:sz w:val="22"/>
-              <w:lang w:eastAsia="en-GB"/>
+              <w:lang w:val="de-DE" w:eastAsia="de-DE"/>
             </w:rPr>
           </w:pPr>
-          <w:hyperlink w:anchor="_Toc154842355" w:history="1">
+          <w:hyperlink w:anchor="_Toc155362466" w:history="1">
             <w:r>
               <w:rPr>
                 <w:rStyle w:val="Hyperlink"/>
@@ -750,7 +750,7 @@
                 <w:rFonts w:asciiTheme="minorHAnsi" w:eastAsiaTheme="minorEastAsia" w:hAnsiTheme="minorHAnsi"/>
                 <w:noProof/>
                 <w:sz w:val="22"/>
-                <w:lang w:eastAsia="en-GB"/>
+                <w:lang w:val="de-DE" w:eastAsia="de-DE"/>
               </w:rPr>
               <w:tab/>
             </w:r>
@@ -780,7 +780,7 @@
                 <w:noProof/>
                 <w:webHidden/>
               </w:rPr>
-              <w:instrText xml:space="preserve"> PAGEREF _Toc154842355 \h </w:instrText>
+              <w:instrText xml:space="preserve"> PAGEREF _Toc155362466 \h </w:instrText>
             </w:r>
             <w:r>
               <w:rPr>
@@ -813,27 +813,2033 @@
         </w:p>
         <w:p>
           <w:pPr>
-            <w:pStyle w:val="TOC2"/>
+            <w:pStyle w:val="Verzeichnis2"/>
+            <w:tabs>
+              <w:tab w:val="left" w:pos="880"/>
+              <w:tab w:val="right" w:leader="dot" w:pos="9062"/>
+            </w:tabs>
+            <w:rPr>
+              <w:rFonts w:asciiTheme="minorHAnsi" w:eastAsiaTheme="minorEastAsia" w:hAnsiTheme="minorHAnsi"/>
+              <w:noProof/>
+              <w:sz w:val="22"/>
+              <w:lang w:val="de-DE" w:eastAsia="de-DE"/>
+            </w:rPr>
+          </w:pPr>
+          <w:hyperlink w:anchor="_Toc155362467" w:history="1">
+            <w:r>
+              <w:rPr>
+                <w:rStyle w:val="Hyperlink"/>
+                <w:rFonts w:cs="Arial"/>
+                <w:noProof/>
+              </w:rPr>
+              <w:t>a)</w:t>
+            </w:r>
+            <w:r>
+              <w:rPr>
+                <w:rFonts w:asciiTheme="minorHAnsi" w:eastAsiaTheme="minorEastAsia" w:hAnsiTheme="minorHAnsi"/>
+                <w:noProof/>
+                <w:sz w:val="22"/>
+                <w:lang w:val="de-DE" w:eastAsia="de-DE"/>
+              </w:rPr>
+              <w:tab/>
+            </w:r>
+            <w:r>
+              <w:rPr>
+                <w:rStyle w:val="Hyperlink"/>
+                <w:noProof/>
+              </w:rPr>
+              <w:t xml:space="preserve">Low-Speed Controller: Signal-Time diagram of step response of vehicle speed </w:t>
+            </w:r>
+            <w:r>
+              <w:rPr>
+                <w:rStyle w:val="Hyperlink"/>
+                <w:rFonts w:ascii="Cambria Math" w:hAnsi="Cambria Math" w:cs="Cambria Math"/>
+                <w:noProof/>
+              </w:rPr>
+              <w:t>𝑣</w:t>
+            </w:r>
+            <w:r>
+              <w:rPr>
+                <w:noProof/>
+                <w:webHidden/>
+              </w:rPr>
+              <w:tab/>
+            </w:r>
+            <w:r>
+              <w:rPr>
+                <w:noProof/>
+                <w:webHidden/>
+              </w:rPr>
+              <w:fldChar w:fldCharType="begin"/>
+            </w:r>
+            <w:r>
+              <w:rPr>
+                <w:noProof/>
+                <w:webHidden/>
+              </w:rPr>
+              <w:instrText xml:space="preserve"> PAGEREF _Toc155362467 \h </w:instrText>
+            </w:r>
+            <w:r>
+              <w:rPr>
+                <w:noProof/>
+                <w:webHidden/>
+              </w:rPr>
+            </w:r>
+            <w:r>
+              <w:rPr>
+                <w:noProof/>
+                <w:webHidden/>
+              </w:rPr>
+              <w:fldChar w:fldCharType="separate"/>
+            </w:r>
+            <w:r>
+              <w:rPr>
+                <w:noProof/>
+                <w:webHidden/>
+              </w:rPr>
+              <w:t>3</w:t>
+            </w:r>
+            <w:r>
+              <w:rPr>
+                <w:noProof/>
+                <w:webHidden/>
+              </w:rPr>
+              <w:fldChar w:fldCharType="end"/>
+            </w:r>
+          </w:hyperlink>
+        </w:p>
+        <w:p>
+          <w:pPr>
+            <w:pStyle w:val="Verzeichnis2"/>
+            <w:tabs>
+              <w:tab w:val="left" w:pos="880"/>
+              <w:tab w:val="right" w:leader="dot" w:pos="9062"/>
+            </w:tabs>
+            <w:rPr>
+              <w:rFonts w:asciiTheme="minorHAnsi" w:eastAsiaTheme="minorEastAsia" w:hAnsiTheme="minorHAnsi"/>
+              <w:noProof/>
+              <w:sz w:val="22"/>
+              <w:lang w:val="de-DE" w:eastAsia="de-DE"/>
+            </w:rPr>
+          </w:pPr>
+          <w:hyperlink w:anchor="_Toc155362468" w:history="1">
+            <w:r>
+              <w:rPr>
+                <w:rStyle w:val="Hyperlink"/>
+                <w:rFonts w:cs="Arial"/>
+                <w:noProof/>
+              </w:rPr>
+              <w:t>b)</w:t>
+            </w:r>
+            <w:r>
+              <w:rPr>
+                <w:rFonts w:asciiTheme="minorHAnsi" w:eastAsiaTheme="minorEastAsia" w:hAnsiTheme="minorHAnsi"/>
+                <w:noProof/>
+                <w:sz w:val="22"/>
+                <w:lang w:val="de-DE" w:eastAsia="de-DE"/>
+              </w:rPr>
+              <w:tab/>
+            </w:r>
+            <w:r>
+              <w:rPr>
+                <w:rStyle w:val="Hyperlink"/>
+                <w:noProof/>
+              </w:rPr>
+              <w:t xml:space="preserve">High-Speed Controller: Signal-Time diagram of step response of vehicle speed </w:t>
+            </w:r>
+            <w:r>
+              <w:rPr>
+                <w:rStyle w:val="Hyperlink"/>
+                <w:rFonts w:ascii="Cambria Math" w:hAnsi="Cambria Math" w:cs="Cambria Math"/>
+                <w:noProof/>
+              </w:rPr>
+              <w:t>𝑣</w:t>
+            </w:r>
+            <w:r>
+              <w:rPr>
+                <w:noProof/>
+                <w:webHidden/>
+              </w:rPr>
+              <w:tab/>
+            </w:r>
+            <w:r>
+              <w:rPr>
+                <w:noProof/>
+                <w:webHidden/>
+              </w:rPr>
+              <w:fldChar w:fldCharType="begin"/>
+            </w:r>
+            <w:r>
+              <w:rPr>
+                <w:noProof/>
+                <w:webHidden/>
+              </w:rPr>
+              <w:instrText xml:space="preserve"> PAGEREF _Toc155362468 \h </w:instrText>
+            </w:r>
+            <w:r>
+              <w:rPr>
+                <w:noProof/>
+                <w:webHidden/>
+              </w:rPr>
+            </w:r>
+            <w:r>
+              <w:rPr>
+                <w:noProof/>
+                <w:webHidden/>
+              </w:rPr>
+              <w:fldChar w:fldCharType="separate"/>
+            </w:r>
+            <w:r>
+              <w:rPr>
+                <w:noProof/>
+                <w:webHidden/>
+              </w:rPr>
+              <w:t>3</w:t>
+            </w:r>
+            <w:r>
+              <w:rPr>
+                <w:noProof/>
+                <w:webHidden/>
+              </w:rPr>
+              <w:fldChar w:fldCharType="end"/>
+            </w:r>
+          </w:hyperlink>
+        </w:p>
+        <w:p>
+          <w:pPr>
+            <w:pStyle w:val="Verzeichnis2"/>
+            <w:tabs>
+              <w:tab w:val="left" w:pos="880"/>
+              <w:tab w:val="right" w:leader="dot" w:pos="9062"/>
+            </w:tabs>
+            <w:rPr>
+              <w:rFonts w:asciiTheme="minorHAnsi" w:eastAsiaTheme="minorEastAsia" w:hAnsiTheme="minorHAnsi"/>
+              <w:noProof/>
+              <w:sz w:val="22"/>
+              <w:lang w:val="de-DE" w:eastAsia="de-DE"/>
+            </w:rPr>
+          </w:pPr>
+          <w:hyperlink w:anchor="_Toc155362469" w:history="1">
+            <w:r>
+              <w:rPr>
+                <w:rStyle w:val="Hyperlink"/>
+                <w:rFonts w:cs="Arial"/>
+                <w:noProof/>
+              </w:rPr>
+              <w:t>c)</w:t>
+            </w:r>
+            <w:r>
+              <w:rPr>
+                <w:rFonts w:asciiTheme="minorHAnsi" w:eastAsiaTheme="minorEastAsia" w:hAnsiTheme="minorHAnsi"/>
+                <w:noProof/>
+                <w:sz w:val="22"/>
+                <w:lang w:val="de-DE" w:eastAsia="de-DE"/>
+              </w:rPr>
+              <w:tab/>
+            </w:r>
+            <w:r>
+              <w:rPr>
+                <w:rStyle w:val="Hyperlink"/>
+                <w:noProof/>
+              </w:rPr>
+              <w:t xml:space="preserve">Signal-Time diagram of step response of yaw angle </w:t>
+            </w:r>
+            <w:r>
+              <w:rPr>
+                <w:rStyle w:val="Hyperlink"/>
+                <w:rFonts w:ascii="Cambria Math" w:hAnsi="Cambria Math" w:cs="Cambria Math"/>
+                <w:noProof/>
+              </w:rPr>
+              <w:t>𝜓</w:t>
+            </w:r>
+            <w:r>
+              <w:rPr>
+                <w:noProof/>
+                <w:webHidden/>
+              </w:rPr>
+              <w:tab/>
+            </w:r>
+            <w:r>
+              <w:rPr>
+                <w:noProof/>
+                <w:webHidden/>
+              </w:rPr>
+              <w:fldChar w:fldCharType="begin"/>
+            </w:r>
+            <w:r>
+              <w:rPr>
+                <w:noProof/>
+                <w:webHidden/>
+              </w:rPr>
+              <w:instrText xml:space="preserve"> PAGEREF _Toc155362469 \h </w:instrText>
+            </w:r>
+            <w:r>
+              <w:rPr>
+                <w:noProof/>
+                <w:webHidden/>
+              </w:rPr>
+            </w:r>
+            <w:r>
+              <w:rPr>
+                <w:noProof/>
+                <w:webHidden/>
+              </w:rPr>
+              <w:fldChar w:fldCharType="separate"/>
+            </w:r>
+            <w:r>
+              <w:rPr>
+                <w:noProof/>
+                <w:webHidden/>
+              </w:rPr>
+              <w:t>4</w:t>
+            </w:r>
+            <w:r>
+              <w:rPr>
+                <w:noProof/>
+                <w:webHidden/>
+              </w:rPr>
+              <w:fldChar w:fldCharType="end"/>
+            </w:r>
+          </w:hyperlink>
+        </w:p>
+        <w:p>
+          <w:pPr>
+            <w:pStyle w:val="Verzeichnis1"/>
+            <w:tabs>
+              <w:tab w:val="left" w:pos="440"/>
+              <w:tab w:val="right" w:leader="dot" w:pos="9062"/>
+            </w:tabs>
+            <w:rPr>
+              <w:rFonts w:asciiTheme="minorHAnsi" w:eastAsiaTheme="minorEastAsia" w:hAnsiTheme="minorHAnsi"/>
+              <w:noProof/>
+              <w:sz w:val="22"/>
+              <w:lang w:val="de-DE" w:eastAsia="de-DE"/>
+            </w:rPr>
+          </w:pPr>
+          <w:hyperlink w:anchor="_Toc155362470" w:history="1">
+            <w:r>
+              <w:rPr>
+                <w:rStyle w:val="Hyperlink"/>
+                <w:noProof/>
+              </w:rPr>
+              <w:t>2.</w:t>
+            </w:r>
+            <w:r>
+              <w:rPr>
+                <w:rFonts w:asciiTheme="minorHAnsi" w:eastAsiaTheme="minorEastAsia" w:hAnsiTheme="minorHAnsi"/>
+                <w:noProof/>
+                <w:sz w:val="22"/>
+                <w:lang w:val="de-DE" w:eastAsia="de-DE"/>
+              </w:rPr>
+              <w:tab/>
+            </w:r>
+            <w:r>
+              <w:rPr>
+                <w:rStyle w:val="Hyperlink"/>
+                <w:noProof/>
+              </w:rPr>
+              <w:t>Speed Control</w:t>
+            </w:r>
+            <w:r>
+              <w:rPr>
+                <w:noProof/>
+                <w:webHidden/>
+              </w:rPr>
+              <w:tab/>
+            </w:r>
+            <w:r>
+              <w:rPr>
+                <w:noProof/>
+                <w:webHidden/>
+              </w:rPr>
+              <w:fldChar w:fldCharType="begin"/>
+            </w:r>
+            <w:r>
+              <w:rPr>
+                <w:noProof/>
+                <w:webHidden/>
+              </w:rPr>
+              <w:instrText xml:space="preserve"> PAGEREF _Toc155362470 \h </w:instrText>
+            </w:r>
+            <w:r>
+              <w:rPr>
+                <w:noProof/>
+                <w:webHidden/>
+              </w:rPr>
+            </w:r>
+            <w:r>
+              <w:rPr>
+                <w:noProof/>
+                <w:webHidden/>
+              </w:rPr>
+              <w:fldChar w:fldCharType="separate"/>
+            </w:r>
+            <w:r>
+              <w:rPr>
+                <w:noProof/>
+                <w:webHidden/>
+              </w:rPr>
+              <w:t>5</w:t>
+            </w:r>
+            <w:r>
+              <w:rPr>
+                <w:noProof/>
+                <w:webHidden/>
+              </w:rPr>
+              <w:fldChar w:fldCharType="end"/>
+            </w:r>
+          </w:hyperlink>
+        </w:p>
+        <w:p>
+          <w:pPr>
+            <w:pStyle w:val="Verzeichnis2"/>
+            <w:tabs>
+              <w:tab w:val="left" w:pos="880"/>
+              <w:tab w:val="right" w:leader="dot" w:pos="9062"/>
+            </w:tabs>
+            <w:rPr>
+              <w:rFonts w:asciiTheme="minorHAnsi" w:eastAsiaTheme="minorEastAsia" w:hAnsiTheme="minorHAnsi"/>
+              <w:noProof/>
+              <w:sz w:val="22"/>
+              <w:lang w:val="de-DE" w:eastAsia="de-DE"/>
+            </w:rPr>
+          </w:pPr>
+          <w:hyperlink w:anchor="_Toc155362471" w:history="1">
+            <w:r>
+              <w:rPr>
+                <w:rStyle w:val="Hyperlink"/>
+                <w:rFonts w:cs="Arial"/>
+                <w:noProof/>
+              </w:rPr>
+              <w:t>a)</w:t>
+            </w:r>
+            <w:r>
+              <w:rPr>
+                <w:rFonts w:asciiTheme="minorHAnsi" w:eastAsiaTheme="minorEastAsia" w:hAnsiTheme="minorHAnsi"/>
+                <w:noProof/>
+                <w:sz w:val="22"/>
+                <w:lang w:val="de-DE" w:eastAsia="de-DE"/>
+              </w:rPr>
+              <w:tab/>
+            </w:r>
+            <w:r>
+              <w:rPr>
+                <w:rStyle w:val="Hyperlink"/>
+                <w:noProof/>
+              </w:rPr>
+              <w:t xml:space="preserve">Mathematical expressions and values for values of </w:t>
+            </w:r>
+            <w:r>
+              <w:rPr>
+                <w:rStyle w:val="Hyperlink"/>
+                <w:rFonts w:ascii="Cambria Math" w:hAnsi="Cambria Math" w:cs="Cambria Math"/>
+                <w:noProof/>
+              </w:rPr>
+              <w:t>𝑇𝑖</w:t>
+            </w:r>
+            <w:r>
+              <w:rPr>
+                <w:rStyle w:val="Hyperlink"/>
+                <w:noProof/>
+              </w:rPr>
+              <w:t xml:space="preserve"> and </w:t>
+            </w:r>
+            <w:r>
+              <w:rPr>
+                <w:rStyle w:val="Hyperlink"/>
+                <w:rFonts w:ascii="Cambria Math" w:hAnsi="Cambria Math" w:cs="Cambria Math"/>
+                <w:noProof/>
+              </w:rPr>
+              <w:t>𝑘𝑟</w:t>
+            </w:r>
+            <w:r>
+              <w:rPr>
+                <w:noProof/>
+                <w:webHidden/>
+              </w:rPr>
+              <w:tab/>
+            </w:r>
+            <w:r>
+              <w:rPr>
+                <w:noProof/>
+                <w:webHidden/>
+              </w:rPr>
+              <w:fldChar w:fldCharType="begin"/>
+            </w:r>
+            <w:r>
+              <w:rPr>
+                <w:noProof/>
+                <w:webHidden/>
+              </w:rPr>
+              <w:instrText xml:space="preserve"> PAGEREF _Toc155362471 \h </w:instrText>
+            </w:r>
+            <w:r>
+              <w:rPr>
+                <w:noProof/>
+                <w:webHidden/>
+              </w:rPr>
+            </w:r>
+            <w:r>
+              <w:rPr>
+                <w:noProof/>
+                <w:webHidden/>
+              </w:rPr>
+              <w:fldChar w:fldCharType="separate"/>
+            </w:r>
+            <w:r>
+              <w:rPr>
+                <w:noProof/>
+                <w:webHidden/>
+              </w:rPr>
+              <w:t>5</w:t>
+            </w:r>
+            <w:r>
+              <w:rPr>
+                <w:noProof/>
+                <w:webHidden/>
+              </w:rPr>
+              <w:fldChar w:fldCharType="end"/>
+            </w:r>
+          </w:hyperlink>
+        </w:p>
+        <w:p>
+          <w:pPr>
+            <w:pStyle w:val="Verzeichnis2"/>
+            <w:tabs>
+              <w:tab w:val="left" w:pos="880"/>
+              <w:tab w:val="right" w:leader="dot" w:pos="9062"/>
+            </w:tabs>
+            <w:rPr>
+              <w:rFonts w:asciiTheme="minorHAnsi" w:eastAsiaTheme="minorEastAsia" w:hAnsiTheme="minorHAnsi"/>
+              <w:noProof/>
+              <w:sz w:val="22"/>
+              <w:lang w:val="de-DE" w:eastAsia="de-DE"/>
+            </w:rPr>
+          </w:pPr>
+          <w:hyperlink w:anchor="_Toc155362472" w:history="1">
+            <w:r>
+              <w:rPr>
+                <w:rStyle w:val="Hyperlink"/>
+                <w:rFonts w:cs="Arial"/>
+                <w:noProof/>
+              </w:rPr>
+              <w:t>b)</w:t>
+            </w:r>
+            <w:r>
+              <w:rPr>
+                <w:rFonts w:asciiTheme="minorHAnsi" w:eastAsiaTheme="minorEastAsia" w:hAnsiTheme="minorHAnsi"/>
+                <w:noProof/>
+                <w:sz w:val="22"/>
+                <w:lang w:val="de-DE" w:eastAsia="de-DE"/>
+              </w:rPr>
+              <w:tab/>
+            </w:r>
+            <w:r>
+              <w:rPr>
+                <w:rStyle w:val="Hyperlink"/>
+                <w:noProof/>
+              </w:rPr>
+              <w:t xml:space="preserve">Bode diagram of </w:t>
+            </w:r>
+            <m:oMath>
+              <m:r>
+                <w:rPr>
+                  <w:rStyle w:val="Hyperlink"/>
+                  <w:rFonts w:ascii="Cambria Math" w:hAnsi="Cambria Math" w:cs="Arial"/>
+                  <w:noProof/>
+                </w:rPr>
+                <m:t>G0</m:t>
+              </m:r>
+            </m:oMath>
+            <w:r>
+              <w:rPr>
+                <w:rStyle w:val="Hyperlink"/>
+                <w:noProof/>
+              </w:rPr>
+              <w:t xml:space="preserve"> including margins</w:t>
+            </w:r>
+            <w:r>
+              <w:rPr>
+                <w:noProof/>
+                <w:webHidden/>
+              </w:rPr>
+              <w:tab/>
+            </w:r>
+            <w:r>
+              <w:rPr>
+                <w:noProof/>
+                <w:webHidden/>
+              </w:rPr>
+              <w:fldChar w:fldCharType="begin"/>
+            </w:r>
+            <w:r>
+              <w:rPr>
+                <w:noProof/>
+                <w:webHidden/>
+              </w:rPr>
+              <w:instrText xml:space="preserve"> PAGEREF _Toc155362472 \h </w:instrText>
+            </w:r>
+            <w:r>
+              <w:rPr>
+                <w:noProof/>
+                <w:webHidden/>
+              </w:rPr>
+            </w:r>
+            <w:r>
+              <w:rPr>
+                <w:noProof/>
+                <w:webHidden/>
+              </w:rPr>
+              <w:fldChar w:fldCharType="separate"/>
+            </w:r>
+            <w:r>
+              <w:rPr>
+                <w:noProof/>
+                <w:webHidden/>
+              </w:rPr>
+              <w:t>6</w:t>
+            </w:r>
+            <w:r>
+              <w:rPr>
+                <w:noProof/>
+                <w:webHidden/>
+              </w:rPr>
+              <w:fldChar w:fldCharType="end"/>
+            </w:r>
+          </w:hyperlink>
+        </w:p>
+        <w:p>
+          <w:pPr>
+            <w:pStyle w:val="Verzeichnis2"/>
+            <w:tabs>
+              <w:tab w:val="left" w:pos="880"/>
+              <w:tab w:val="right" w:leader="dot" w:pos="9062"/>
+            </w:tabs>
+            <w:rPr>
+              <w:rFonts w:asciiTheme="minorHAnsi" w:eastAsiaTheme="minorEastAsia" w:hAnsiTheme="minorHAnsi"/>
+              <w:noProof/>
+              <w:sz w:val="22"/>
+              <w:lang w:val="de-DE" w:eastAsia="de-DE"/>
+            </w:rPr>
+          </w:pPr>
+          <w:hyperlink w:anchor="_Toc155362473" w:history="1">
+            <w:r>
+              <w:rPr>
+                <w:rStyle w:val="Hyperlink"/>
+                <w:rFonts w:cs="Arial"/>
+                <w:noProof/>
+              </w:rPr>
+              <w:t>c)</w:t>
+            </w:r>
+            <w:r>
+              <w:rPr>
+                <w:rFonts w:asciiTheme="minorHAnsi" w:eastAsiaTheme="minorEastAsia" w:hAnsiTheme="minorHAnsi"/>
+                <w:noProof/>
+                <w:sz w:val="22"/>
+                <w:lang w:val="de-DE" w:eastAsia="de-DE"/>
+              </w:rPr>
+              <w:tab/>
+            </w:r>
+            <w:r>
+              <w:rPr>
+                <w:rStyle w:val="Hyperlink"/>
+                <w:noProof/>
+              </w:rPr>
+              <w:t xml:space="preserve">Signal-Time diagram of step response </w:t>
+            </w:r>
+            <m:oMath>
+              <m:r>
+                <w:rPr>
+                  <w:rStyle w:val="Hyperlink"/>
+                  <w:rFonts w:ascii="Cambria Math" w:hAnsi="Cambria Math"/>
+                  <w:noProof/>
+                </w:rPr>
+                <m:t>Gw</m:t>
+              </m:r>
+            </m:oMath>
+            <w:r>
+              <w:rPr>
+                <w:noProof/>
+                <w:webHidden/>
+              </w:rPr>
+              <w:tab/>
+            </w:r>
+            <w:r>
+              <w:rPr>
+                <w:noProof/>
+                <w:webHidden/>
+              </w:rPr>
+              <w:fldChar w:fldCharType="begin"/>
+            </w:r>
+            <w:r>
+              <w:rPr>
+                <w:noProof/>
+                <w:webHidden/>
+              </w:rPr>
+              <w:instrText xml:space="preserve"> PAGEREF _Toc155362473 \h </w:instrText>
+            </w:r>
+            <w:r>
+              <w:rPr>
+                <w:noProof/>
+                <w:webHidden/>
+              </w:rPr>
+            </w:r>
+            <w:r>
+              <w:rPr>
+                <w:noProof/>
+                <w:webHidden/>
+              </w:rPr>
+              <w:fldChar w:fldCharType="separate"/>
+            </w:r>
+            <w:r>
+              <w:rPr>
+                <w:noProof/>
+                <w:webHidden/>
+              </w:rPr>
+              <w:t>6</w:t>
+            </w:r>
+            <w:r>
+              <w:rPr>
+                <w:noProof/>
+                <w:webHidden/>
+              </w:rPr>
+              <w:fldChar w:fldCharType="end"/>
+            </w:r>
+          </w:hyperlink>
+        </w:p>
+        <w:p>
+          <w:pPr>
+            <w:pStyle w:val="Verzeichnis2"/>
+            <w:tabs>
+              <w:tab w:val="left" w:pos="880"/>
+              <w:tab w:val="right" w:leader="dot" w:pos="9062"/>
+            </w:tabs>
+            <w:rPr>
+              <w:rFonts w:asciiTheme="minorHAnsi" w:eastAsiaTheme="minorEastAsia" w:hAnsiTheme="minorHAnsi"/>
+              <w:noProof/>
+              <w:sz w:val="22"/>
+              <w:lang w:val="de-DE" w:eastAsia="de-DE"/>
+            </w:rPr>
+          </w:pPr>
+          <w:hyperlink w:anchor="_Toc155362474" w:history="1">
+            <w:r>
+              <w:rPr>
+                <w:rStyle w:val="Hyperlink"/>
+                <w:rFonts w:cs="Arial"/>
+                <w:noProof/>
+              </w:rPr>
+              <w:t>d)</w:t>
+            </w:r>
+            <w:r>
+              <w:rPr>
+                <w:rFonts w:asciiTheme="minorHAnsi" w:eastAsiaTheme="minorEastAsia" w:hAnsiTheme="minorHAnsi"/>
+                <w:noProof/>
+                <w:sz w:val="22"/>
+                <w:lang w:val="de-DE" w:eastAsia="de-DE"/>
+              </w:rPr>
+              <w:tab/>
+            </w:r>
+            <w:r>
+              <w:rPr>
+                <w:rStyle w:val="Hyperlink"/>
+                <w:noProof/>
+              </w:rPr>
+              <w:t xml:space="preserve">Transfer function </w:t>
+            </w:r>
+            <w:r>
+              <w:rPr>
+                <w:rStyle w:val="Hyperlink"/>
+                <w:rFonts w:ascii="Cambria Math" w:hAnsi="Cambria Math" w:cs="Cambria Math"/>
+                <w:noProof/>
+              </w:rPr>
+              <w:t>𝐺𝑅∗</w:t>
+            </w:r>
+            <w:r>
+              <w:rPr>
+                <w:rStyle w:val="Hyperlink"/>
+                <w:noProof/>
+              </w:rPr>
+              <w:t>(</w:t>
+            </w:r>
+            <w:r>
+              <w:rPr>
+                <w:rStyle w:val="Hyperlink"/>
+                <w:rFonts w:ascii="Cambria Math" w:hAnsi="Cambria Math" w:cs="Cambria Math"/>
+                <w:noProof/>
+              </w:rPr>
+              <w:t>𝑧</w:t>
+            </w:r>
+            <w:r>
+              <w:rPr>
+                <w:rStyle w:val="Hyperlink"/>
+                <w:noProof/>
+              </w:rPr>
+              <w:t>) of discrete-time PI controller</w:t>
+            </w:r>
+            <w:r>
+              <w:rPr>
+                <w:noProof/>
+                <w:webHidden/>
+              </w:rPr>
+              <w:tab/>
+            </w:r>
+            <w:r>
+              <w:rPr>
+                <w:noProof/>
+                <w:webHidden/>
+              </w:rPr>
+              <w:fldChar w:fldCharType="begin"/>
+            </w:r>
+            <w:r>
+              <w:rPr>
+                <w:noProof/>
+                <w:webHidden/>
+              </w:rPr>
+              <w:instrText xml:space="preserve"> PAGEREF _Toc155362474 \h </w:instrText>
+            </w:r>
+            <w:r>
+              <w:rPr>
+                <w:noProof/>
+                <w:webHidden/>
+              </w:rPr>
+            </w:r>
+            <w:r>
+              <w:rPr>
+                <w:noProof/>
+                <w:webHidden/>
+              </w:rPr>
+              <w:fldChar w:fldCharType="separate"/>
+            </w:r>
+            <w:r>
+              <w:rPr>
+                <w:noProof/>
+                <w:webHidden/>
+              </w:rPr>
+              <w:t>7</w:t>
+            </w:r>
+            <w:r>
+              <w:rPr>
+                <w:noProof/>
+                <w:webHidden/>
+              </w:rPr>
+              <w:fldChar w:fldCharType="end"/>
+            </w:r>
+          </w:hyperlink>
+        </w:p>
+        <w:p>
+          <w:pPr>
+            <w:pStyle w:val="Verzeichnis2"/>
+            <w:tabs>
+              <w:tab w:val="left" w:pos="880"/>
+              <w:tab w:val="right" w:leader="dot" w:pos="9062"/>
+            </w:tabs>
+            <w:rPr>
+              <w:rFonts w:asciiTheme="minorHAnsi" w:eastAsiaTheme="minorEastAsia" w:hAnsiTheme="minorHAnsi"/>
+              <w:noProof/>
+              <w:sz w:val="22"/>
+              <w:lang w:val="de-DE" w:eastAsia="de-DE"/>
+            </w:rPr>
+          </w:pPr>
+          <w:hyperlink w:anchor="_Toc155362475" w:history="1">
+            <w:r>
+              <w:rPr>
+                <w:rStyle w:val="Hyperlink"/>
+                <w:rFonts w:cs="Arial"/>
+                <w:noProof/>
+                <w:highlight w:val="red"/>
+              </w:rPr>
+              <w:t>e)</w:t>
+            </w:r>
+            <w:r>
+              <w:rPr>
+                <w:rFonts w:asciiTheme="minorHAnsi" w:eastAsiaTheme="minorEastAsia" w:hAnsiTheme="minorHAnsi"/>
+                <w:noProof/>
+                <w:sz w:val="22"/>
+                <w:lang w:val="de-DE" w:eastAsia="de-DE"/>
+              </w:rPr>
+              <w:tab/>
+            </w:r>
+            <w:r>
+              <w:rPr>
+                <w:rStyle w:val="Hyperlink"/>
+                <w:noProof/>
+                <w:highlight w:val="red"/>
+              </w:rPr>
+              <w:t xml:space="preserve">Differences equations to compute I part </w:t>
+            </w:r>
+            <w:r>
+              <w:rPr>
+                <w:rStyle w:val="Hyperlink"/>
+                <w:rFonts w:ascii="Cambria Math" w:hAnsi="Cambria Math" w:cs="Cambria Math"/>
+                <w:noProof/>
+                <w:highlight w:val="red"/>
+              </w:rPr>
+              <w:t>𝑢𝑖𝑘</w:t>
+            </w:r>
+            <w:r>
+              <w:rPr>
+                <w:rStyle w:val="Hyperlink"/>
+                <w:noProof/>
+                <w:highlight w:val="red"/>
+              </w:rPr>
+              <w:t xml:space="preserve"> = </w:t>
+            </w:r>
+            <w:r>
+              <w:rPr>
+                <w:rStyle w:val="Hyperlink"/>
+                <w:rFonts w:ascii="Cambria Math" w:hAnsi="Cambria Math" w:cs="Cambria Math"/>
+                <w:noProof/>
+                <w:highlight w:val="red"/>
+              </w:rPr>
+              <w:t>𝑢𝑖</w:t>
+            </w:r>
+            <w:r>
+              <w:rPr>
+                <w:rStyle w:val="Hyperlink"/>
+                <w:noProof/>
+                <w:highlight w:val="red"/>
+              </w:rPr>
+              <w:t>(</w:t>
+            </w:r>
+            <w:r>
+              <w:rPr>
+                <w:rStyle w:val="Hyperlink"/>
+                <w:rFonts w:ascii="Cambria Math" w:hAnsi="Cambria Math" w:cs="Cambria Math"/>
+                <w:noProof/>
+                <w:highlight w:val="red"/>
+              </w:rPr>
+              <w:t>𝑘𝑇𝐴</w:t>
+            </w:r>
+            <w:r>
+              <w:rPr>
+                <w:rStyle w:val="Hyperlink"/>
+                <w:noProof/>
+                <w:highlight w:val="red"/>
+              </w:rPr>
+              <w:t xml:space="preserve">) and total manipulation signal </w:t>
+            </w:r>
+            <w:r>
+              <w:rPr>
+                <w:rStyle w:val="Hyperlink"/>
+                <w:rFonts w:ascii="Cambria Math" w:hAnsi="Cambria Math" w:cs="Cambria Math"/>
+                <w:noProof/>
+                <w:highlight w:val="red"/>
+              </w:rPr>
+              <w:t>𝑢𝑘</w:t>
+            </w:r>
+            <w:r>
+              <w:rPr>
+                <w:rStyle w:val="Hyperlink"/>
+                <w:noProof/>
+                <w:highlight w:val="red"/>
+              </w:rPr>
+              <w:t xml:space="preserve"> =</w:t>
+            </w:r>
+            <w:r>
+              <w:rPr>
+                <w:rStyle w:val="Hyperlink"/>
+                <w:rFonts w:ascii="Cambria Math" w:hAnsi="Cambria Math" w:cs="Cambria Math"/>
+                <w:noProof/>
+                <w:highlight w:val="red"/>
+              </w:rPr>
+              <w:t>𝑢</w:t>
+            </w:r>
+            <w:r>
+              <w:rPr>
+                <w:rStyle w:val="Hyperlink"/>
+                <w:noProof/>
+                <w:highlight w:val="red"/>
+              </w:rPr>
+              <w:t>(</w:t>
+            </w:r>
+            <w:r>
+              <w:rPr>
+                <w:rStyle w:val="Hyperlink"/>
+                <w:rFonts w:ascii="Cambria Math" w:hAnsi="Cambria Math" w:cs="Cambria Math"/>
+                <w:noProof/>
+                <w:highlight w:val="red"/>
+              </w:rPr>
+              <w:t>𝑘𝑇𝐴</w:t>
+            </w:r>
+            <w:r>
+              <w:rPr>
+                <w:rStyle w:val="Hyperlink"/>
+                <w:noProof/>
+                <w:highlight w:val="red"/>
+              </w:rPr>
+              <w:t xml:space="preserve">) from control deviation </w:t>
+            </w:r>
+            <w:r>
+              <w:rPr>
+                <w:rStyle w:val="Hyperlink"/>
+                <w:rFonts w:ascii="Cambria Math" w:hAnsi="Cambria Math" w:cs="Cambria Math"/>
+                <w:noProof/>
+                <w:highlight w:val="red"/>
+              </w:rPr>
+              <w:t>𝑒𝑘</w:t>
+            </w:r>
+            <w:r>
+              <w:rPr>
+                <w:rStyle w:val="Hyperlink"/>
+                <w:noProof/>
+                <w:highlight w:val="red"/>
+              </w:rPr>
+              <w:t xml:space="preserve"> = </w:t>
+            </w:r>
+            <w:r>
+              <w:rPr>
+                <w:rStyle w:val="Hyperlink"/>
+                <w:rFonts w:ascii="Cambria Math" w:hAnsi="Cambria Math" w:cs="Cambria Math"/>
+                <w:noProof/>
+                <w:highlight w:val="red"/>
+              </w:rPr>
+              <w:t>𝑤𝑘</w:t>
+            </w:r>
+            <w:r>
+              <w:rPr>
+                <w:rStyle w:val="Hyperlink"/>
+                <w:noProof/>
+                <w:highlight w:val="red"/>
+              </w:rPr>
+              <w:t xml:space="preserve"> – </w:t>
+            </w:r>
+            <w:r>
+              <w:rPr>
+                <w:rStyle w:val="Hyperlink"/>
+                <w:rFonts w:ascii="Cambria Math" w:hAnsi="Cambria Math" w:cs="Cambria Math"/>
+                <w:noProof/>
+                <w:highlight w:val="red"/>
+              </w:rPr>
+              <w:t>𝑦𝑘</w:t>
+            </w:r>
+            <w:r>
+              <w:rPr>
+                <w:noProof/>
+                <w:webHidden/>
+              </w:rPr>
+              <w:tab/>
+            </w:r>
+            <w:r>
+              <w:rPr>
+                <w:noProof/>
+                <w:webHidden/>
+              </w:rPr>
+              <w:fldChar w:fldCharType="begin"/>
+            </w:r>
+            <w:r>
+              <w:rPr>
+                <w:noProof/>
+                <w:webHidden/>
+              </w:rPr>
+              <w:instrText xml:space="preserve"> PAGEREF _Toc155362475 \h </w:instrText>
+            </w:r>
+            <w:r>
+              <w:rPr>
+                <w:noProof/>
+                <w:webHidden/>
+              </w:rPr>
+            </w:r>
+            <w:r>
+              <w:rPr>
+                <w:noProof/>
+                <w:webHidden/>
+              </w:rPr>
+              <w:fldChar w:fldCharType="separate"/>
+            </w:r>
+            <w:r>
+              <w:rPr>
+                <w:noProof/>
+                <w:webHidden/>
+              </w:rPr>
+              <w:t>7</w:t>
+            </w:r>
+            <w:r>
+              <w:rPr>
+                <w:noProof/>
+                <w:webHidden/>
+              </w:rPr>
+              <w:fldChar w:fldCharType="end"/>
+            </w:r>
+          </w:hyperlink>
+        </w:p>
+        <w:p>
+          <w:pPr>
+            <w:pStyle w:val="Verzeichnis1"/>
+            <w:tabs>
+              <w:tab w:val="left" w:pos="440"/>
+              <w:tab w:val="right" w:leader="dot" w:pos="9062"/>
+            </w:tabs>
+            <w:rPr>
+              <w:rFonts w:asciiTheme="minorHAnsi" w:eastAsiaTheme="minorEastAsia" w:hAnsiTheme="minorHAnsi"/>
+              <w:noProof/>
+              <w:sz w:val="22"/>
+              <w:lang w:val="de-DE" w:eastAsia="de-DE"/>
+            </w:rPr>
+          </w:pPr>
+          <w:hyperlink w:anchor="_Toc155362476" w:history="1">
+            <w:r>
+              <w:rPr>
+                <w:rStyle w:val="Hyperlink"/>
+                <w:noProof/>
+                <w:lang w:val="de-DE"/>
+              </w:rPr>
+              <w:t>3.</w:t>
+            </w:r>
+            <w:r>
+              <w:rPr>
+                <w:rFonts w:asciiTheme="minorHAnsi" w:eastAsiaTheme="minorEastAsia" w:hAnsiTheme="minorHAnsi"/>
+                <w:noProof/>
+                <w:sz w:val="22"/>
+                <w:lang w:val="de-DE" w:eastAsia="de-DE"/>
+              </w:rPr>
+              <w:tab/>
+            </w:r>
+            <w:r>
+              <w:rPr>
+                <w:rStyle w:val="Hyperlink"/>
+                <w:noProof/>
+                <w:lang w:val="de-DE"/>
+              </w:rPr>
+              <w:t>Longitudinal Position Control</w:t>
+            </w:r>
+            <w:r>
+              <w:rPr>
+                <w:noProof/>
+                <w:webHidden/>
+              </w:rPr>
+              <w:tab/>
+            </w:r>
+            <w:r>
+              <w:rPr>
+                <w:noProof/>
+                <w:webHidden/>
+              </w:rPr>
+              <w:fldChar w:fldCharType="begin"/>
+            </w:r>
+            <w:r>
+              <w:rPr>
+                <w:noProof/>
+                <w:webHidden/>
+              </w:rPr>
+              <w:instrText xml:space="preserve"> PAGEREF _Toc155362476 \h </w:instrText>
+            </w:r>
+            <w:r>
+              <w:rPr>
+                <w:noProof/>
+                <w:webHidden/>
+              </w:rPr>
+            </w:r>
+            <w:r>
+              <w:rPr>
+                <w:noProof/>
+                <w:webHidden/>
+              </w:rPr>
+              <w:fldChar w:fldCharType="separate"/>
+            </w:r>
+            <w:r>
+              <w:rPr>
+                <w:noProof/>
+                <w:webHidden/>
+              </w:rPr>
+              <w:t>8</w:t>
+            </w:r>
+            <w:r>
+              <w:rPr>
+                <w:noProof/>
+                <w:webHidden/>
+              </w:rPr>
+              <w:fldChar w:fldCharType="end"/>
+            </w:r>
+          </w:hyperlink>
+        </w:p>
+        <w:p>
+          <w:pPr>
+            <w:pStyle w:val="Verzeichnis2"/>
+            <w:tabs>
+              <w:tab w:val="left" w:pos="880"/>
+              <w:tab w:val="right" w:leader="dot" w:pos="9062"/>
+            </w:tabs>
+            <w:rPr>
+              <w:rFonts w:asciiTheme="minorHAnsi" w:eastAsiaTheme="minorEastAsia" w:hAnsiTheme="minorHAnsi"/>
+              <w:noProof/>
+              <w:sz w:val="22"/>
+              <w:lang w:val="de-DE" w:eastAsia="de-DE"/>
+            </w:rPr>
+          </w:pPr>
+          <w:hyperlink w:anchor="_Toc155362477" w:history="1">
+            <w:r>
+              <w:rPr>
+                <w:rStyle w:val="Hyperlink"/>
+                <w:rFonts w:cs="Arial"/>
+                <w:noProof/>
+              </w:rPr>
+              <w:t>a)</w:t>
+            </w:r>
+            <w:r>
+              <w:rPr>
+                <w:rFonts w:asciiTheme="minorHAnsi" w:eastAsiaTheme="minorEastAsia" w:hAnsiTheme="minorHAnsi"/>
+                <w:noProof/>
+                <w:sz w:val="22"/>
+                <w:lang w:val="de-DE" w:eastAsia="de-DE"/>
+              </w:rPr>
+              <w:tab/>
+            </w:r>
+            <w:r>
+              <w:rPr>
+                <w:rStyle w:val="Hyperlink"/>
+                <w:noProof/>
+              </w:rPr>
+              <w:t xml:space="preserve">Mathematical expressions for </w:t>
+            </w:r>
+            <w:r>
+              <w:rPr>
+                <w:rStyle w:val="Hyperlink"/>
+                <w:rFonts w:ascii="Cambria Math" w:hAnsi="Cambria Math" w:cs="Cambria Math"/>
+                <w:noProof/>
+                <w:lang w:val="de-DE"/>
+              </w:rPr>
+              <w:t>𝑌𝑝</w:t>
+            </w:r>
+            <w:r>
+              <w:rPr>
+                <w:rStyle w:val="Hyperlink"/>
+                <w:noProof/>
+              </w:rPr>
+              <w:t>(</w:t>
+            </w:r>
+            <w:r>
+              <w:rPr>
+                <w:rStyle w:val="Hyperlink"/>
+                <w:rFonts w:ascii="Cambria Math" w:hAnsi="Cambria Math" w:cs="Cambria Math"/>
+                <w:noProof/>
+                <w:lang w:val="de-DE"/>
+              </w:rPr>
+              <w:t>𝑠</w:t>
+            </w:r>
+            <w:r>
+              <w:rPr>
+                <w:rStyle w:val="Hyperlink"/>
+                <w:noProof/>
+              </w:rPr>
+              <w:t xml:space="preserve">), </w:t>
+            </w:r>
+            <w:r>
+              <w:rPr>
+                <w:rStyle w:val="Hyperlink"/>
+                <w:rFonts w:ascii="Cambria Math" w:hAnsi="Cambria Math" w:cs="Cambria Math"/>
+                <w:noProof/>
+                <w:lang w:val="de-DE"/>
+              </w:rPr>
+              <w:t>𝐸𝑝</w:t>
+            </w:r>
+            <w:r>
+              <w:rPr>
+                <w:rStyle w:val="Hyperlink"/>
+                <w:noProof/>
+              </w:rPr>
+              <w:t>(</w:t>
+            </w:r>
+            <w:r>
+              <w:rPr>
+                <w:rStyle w:val="Hyperlink"/>
+                <w:rFonts w:ascii="Cambria Math" w:hAnsi="Cambria Math" w:cs="Cambria Math"/>
+                <w:noProof/>
+                <w:lang w:val="de-DE"/>
+              </w:rPr>
+              <w:t>𝑠</w:t>
+            </w:r>
+            <w:r>
+              <w:rPr>
+                <w:rStyle w:val="Hyperlink"/>
+                <w:noProof/>
+              </w:rPr>
+              <w:t xml:space="preserve">), </w:t>
+            </w:r>
+            <w:r>
+              <w:rPr>
+                <w:rStyle w:val="Hyperlink"/>
+                <w:rFonts w:ascii="Cambria Math" w:hAnsi="Cambria Math" w:cs="Cambria Math"/>
+                <w:noProof/>
+                <w:lang w:val="de-DE"/>
+              </w:rPr>
+              <w:t>𝑒𝑦</w:t>
+            </w:r>
+            <w:r>
+              <w:rPr>
+                <w:rStyle w:val="Hyperlink"/>
+                <w:noProof/>
+              </w:rPr>
+              <w:t xml:space="preserve">, </w:t>
+            </w:r>
+            <w:r>
+              <w:rPr>
+                <w:rStyle w:val="Hyperlink"/>
+                <w:rFonts w:ascii="Cambria Math" w:hAnsi="Cambria Math" w:cs="Cambria Math"/>
+                <w:noProof/>
+                <w:lang w:val="de-DE"/>
+              </w:rPr>
+              <w:t>𝑘𝑝</w:t>
+            </w:r>
+            <w:r>
+              <w:rPr>
+                <w:noProof/>
+                <w:webHidden/>
+              </w:rPr>
+              <w:tab/>
+            </w:r>
+            <w:r>
+              <w:rPr>
+                <w:noProof/>
+                <w:webHidden/>
+              </w:rPr>
+              <w:fldChar w:fldCharType="begin"/>
+            </w:r>
+            <w:r>
+              <w:rPr>
+                <w:noProof/>
+                <w:webHidden/>
+              </w:rPr>
+              <w:instrText xml:space="preserve"> PAGEREF _Toc155362477 \h </w:instrText>
+            </w:r>
+            <w:r>
+              <w:rPr>
+                <w:noProof/>
+                <w:webHidden/>
+              </w:rPr>
+            </w:r>
+            <w:r>
+              <w:rPr>
+                <w:noProof/>
+                <w:webHidden/>
+              </w:rPr>
+              <w:fldChar w:fldCharType="separate"/>
+            </w:r>
+            <w:r>
+              <w:rPr>
+                <w:noProof/>
+                <w:webHidden/>
+              </w:rPr>
+              <w:t>8</w:t>
+            </w:r>
+            <w:r>
+              <w:rPr>
+                <w:noProof/>
+                <w:webHidden/>
+              </w:rPr>
+              <w:fldChar w:fldCharType="end"/>
+            </w:r>
+          </w:hyperlink>
+        </w:p>
+        <w:p>
+          <w:pPr>
+            <w:pStyle w:val="Verzeichnis2"/>
+            <w:tabs>
+              <w:tab w:val="left" w:pos="880"/>
+              <w:tab w:val="right" w:leader="dot" w:pos="9062"/>
+            </w:tabs>
+            <w:rPr>
+              <w:rFonts w:asciiTheme="minorHAnsi" w:eastAsiaTheme="minorEastAsia" w:hAnsiTheme="minorHAnsi"/>
+              <w:noProof/>
+              <w:sz w:val="22"/>
+              <w:lang w:val="de-DE" w:eastAsia="de-DE"/>
+            </w:rPr>
+          </w:pPr>
+          <w:hyperlink w:anchor="_Toc155362478" w:history="1">
+            <w:r>
+              <w:rPr>
+                <w:rStyle w:val="Hyperlink"/>
+                <w:rFonts w:cs="Arial"/>
+                <w:noProof/>
+              </w:rPr>
+              <w:t>b)</w:t>
+            </w:r>
+            <w:r>
+              <w:rPr>
+                <w:rFonts w:asciiTheme="minorHAnsi" w:eastAsiaTheme="minorEastAsia" w:hAnsiTheme="minorHAnsi"/>
+                <w:noProof/>
+                <w:sz w:val="22"/>
+                <w:lang w:val="de-DE" w:eastAsia="de-DE"/>
+              </w:rPr>
+              <w:tab/>
+            </w:r>
+            <w:r>
+              <w:rPr>
+                <w:rStyle w:val="Hyperlink"/>
+                <w:noProof/>
+              </w:rPr>
+              <w:t xml:space="preserve">Signal-time-diagram of response </w:t>
+            </w:r>
+            <w:r>
+              <w:rPr>
+                <w:rStyle w:val="Hyperlink"/>
+                <w:rFonts w:ascii="Cambria Math" w:hAnsi="Cambria Math" w:cs="Cambria Math"/>
+                <w:noProof/>
+                <w:lang w:val="de-DE"/>
+              </w:rPr>
+              <w:t>𝑦𝑝</w:t>
+            </w:r>
+            <w:r>
+              <w:rPr>
+                <w:rStyle w:val="Hyperlink"/>
+                <w:noProof/>
+              </w:rPr>
+              <w:t>(</w:t>
+            </w:r>
+            <w:r>
+              <w:rPr>
+                <w:rStyle w:val="Hyperlink"/>
+                <w:rFonts w:ascii="Cambria Math" w:hAnsi="Cambria Math" w:cs="Cambria Math"/>
+                <w:noProof/>
+                <w:lang w:val="de-DE"/>
+              </w:rPr>
+              <w:t>𝑡</w:t>
+            </w:r>
+            <w:r>
+              <w:rPr>
+                <w:rStyle w:val="Hyperlink"/>
+                <w:noProof/>
+              </w:rPr>
+              <w:t xml:space="preserve">) to </w:t>
+            </w:r>
+            <w:r>
+              <w:rPr>
+                <w:rStyle w:val="Hyperlink"/>
+                <w:rFonts w:ascii="Cambria Math" w:hAnsi="Cambria Math" w:cs="Cambria Math"/>
+                <w:noProof/>
+                <w:lang w:val="de-DE"/>
+              </w:rPr>
+              <w:t>𝑤𝑝</w:t>
+            </w:r>
+            <w:r>
+              <w:rPr>
+                <w:rStyle w:val="Hyperlink"/>
+                <w:noProof/>
+              </w:rPr>
+              <w:t>(</w:t>
+            </w:r>
+            <w:r>
+              <w:rPr>
+                <w:rStyle w:val="Hyperlink"/>
+                <w:rFonts w:ascii="Cambria Math" w:hAnsi="Cambria Math" w:cs="Cambria Math"/>
+                <w:noProof/>
+                <w:lang w:val="de-DE"/>
+              </w:rPr>
+              <w:t>𝑡</w:t>
+            </w:r>
+            <w:r>
+              <w:rPr>
+                <w:rStyle w:val="Hyperlink"/>
+                <w:noProof/>
+              </w:rPr>
+              <w:t xml:space="preserve">) = </w:t>
+            </w:r>
+            <w:r>
+              <w:rPr>
+                <w:rStyle w:val="Hyperlink"/>
+                <w:rFonts w:ascii="Cambria Math" w:hAnsi="Cambria Math" w:cs="Cambria Math"/>
+                <w:noProof/>
+                <w:lang w:val="de-DE"/>
+              </w:rPr>
+              <w:t>𝑣</w:t>
+            </w:r>
+            <w:r>
+              <w:rPr>
+                <w:rStyle w:val="Hyperlink"/>
+                <w:rFonts w:ascii="Cambria Math" w:hAnsi="Cambria Math" w:cs="Cambria Math"/>
+                <w:noProof/>
+              </w:rPr>
+              <w:t>∗</w:t>
+            </w:r>
+            <w:r>
+              <w:rPr>
+                <w:rStyle w:val="Hyperlink"/>
+                <w:rFonts w:ascii="Cambria Math" w:hAnsi="Cambria Math" w:cs="Cambria Math"/>
+                <w:noProof/>
+                <w:lang w:val="de-DE"/>
+              </w:rPr>
+              <w:t>𝑡</w:t>
+            </w:r>
+            <w:r>
+              <w:rPr>
+                <w:rStyle w:val="Hyperlink"/>
+                <w:rFonts w:ascii="Cambria Math" w:hAnsi="Cambria Math" w:cs="Cambria Math"/>
+                <w:noProof/>
+              </w:rPr>
+              <w:t>ℎ</w:t>
+            </w:r>
+            <w:r>
+              <w:rPr>
+                <w:rStyle w:val="Hyperlink"/>
+                <w:noProof/>
+              </w:rPr>
+              <w:t>(</w:t>
+            </w:r>
+            <w:r>
+              <w:rPr>
+                <w:rStyle w:val="Hyperlink"/>
+                <w:rFonts w:ascii="Cambria Math" w:hAnsi="Cambria Math" w:cs="Cambria Math"/>
+                <w:noProof/>
+                <w:lang w:val="de-DE"/>
+              </w:rPr>
+              <w:t>𝑡</w:t>
+            </w:r>
+            <w:r>
+              <w:rPr>
+                <w:rStyle w:val="Hyperlink"/>
+                <w:noProof/>
+              </w:rPr>
+              <w:t>)</w:t>
+            </w:r>
+            <w:r>
+              <w:rPr>
+                <w:noProof/>
+                <w:webHidden/>
+              </w:rPr>
+              <w:tab/>
+            </w:r>
+            <w:r>
+              <w:rPr>
+                <w:noProof/>
+                <w:webHidden/>
+              </w:rPr>
+              <w:fldChar w:fldCharType="begin"/>
+            </w:r>
+            <w:r>
+              <w:rPr>
+                <w:noProof/>
+                <w:webHidden/>
+              </w:rPr>
+              <w:instrText xml:space="preserve"> PAGEREF _Toc155362478 \h </w:instrText>
+            </w:r>
+            <w:r>
+              <w:rPr>
+                <w:noProof/>
+                <w:webHidden/>
+              </w:rPr>
+            </w:r>
+            <w:r>
+              <w:rPr>
+                <w:noProof/>
+                <w:webHidden/>
+              </w:rPr>
+              <w:fldChar w:fldCharType="separate"/>
+            </w:r>
+            <w:r>
+              <w:rPr>
+                <w:noProof/>
+                <w:webHidden/>
+              </w:rPr>
+              <w:t>8</w:t>
+            </w:r>
+            <w:r>
+              <w:rPr>
+                <w:noProof/>
+                <w:webHidden/>
+              </w:rPr>
+              <w:fldChar w:fldCharType="end"/>
+            </w:r>
+          </w:hyperlink>
+        </w:p>
+        <w:p>
+          <w:pPr>
+            <w:pStyle w:val="Verzeichnis2"/>
+            <w:tabs>
+              <w:tab w:val="left" w:pos="880"/>
+              <w:tab w:val="right" w:leader="dot" w:pos="9062"/>
+            </w:tabs>
+            <w:rPr>
+              <w:rFonts w:asciiTheme="minorHAnsi" w:eastAsiaTheme="minorEastAsia" w:hAnsiTheme="minorHAnsi"/>
+              <w:noProof/>
+              <w:sz w:val="22"/>
+              <w:lang w:val="de-DE" w:eastAsia="de-DE"/>
+            </w:rPr>
+          </w:pPr>
+          <w:hyperlink w:anchor="_Toc155362479" w:history="1">
+            <w:r>
+              <w:rPr>
+                <w:rStyle w:val="Hyperlink"/>
+                <w:rFonts w:cs="Arial"/>
+                <w:noProof/>
+              </w:rPr>
+              <w:t>c)</w:t>
+            </w:r>
+            <w:r>
+              <w:rPr>
+                <w:rFonts w:asciiTheme="minorHAnsi" w:eastAsiaTheme="minorEastAsia" w:hAnsiTheme="minorHAnsi"/>
+                <w:noProof/>
+                <w:sz w:val="22"/>
+                <w:lang w:val="de-DE" w:eastAsia="de-DE"/>
+              </w:rPr>
+              <w:tab/>
+            </w:r>
+            <w:r>
+              <w:rPr>
+                <w:rStyle w:val="Hyperlink"/>
+                <w:noProof/>
+              </w:rPr>
+              <w:t xml:space="preserve">Root locus curves of control loop in dependence of </w:t>
+            </w:r>
+            <w:r>
+              <w:rPr>
+                <w:rStyle w:val="Hyperlink"/>
+                <w:rFonts w:ascii="Cambria Math" w:hAnsi="Cambria Math" w:cs="Cambria Math"/>
+                <w:noProof/>
+              </w:rPr>
+              <w:t>𝑘𝑝</w:t>
+            </w:r>
+            <w:r>
+              <w:rPr>
+                <w:noProof/>
+                <w:webHidden/>
+              </w:rPr>
+              <w:tab/>
+            </w:r>
+            <w:r>
+              <w:rPr>
+                <w:noProof/>
+                <w:webHidden/>
+              </w:rPr>
+              <w:fldChar w:fldCharType="begin"/>
+            </w:r>
+            <w:r>
+              <w:rPr>
+                <w:noProof/>
+                <w:webHidden/>
+              </w:rPr>
+              <w:instrText xml:space="preserve"> PAGEREF _Toc155362479 \h </w:instrText>
+            </w:r>
+            <w:r>
+              <w:rPr>
+                <w:noProof/>
+                <w:webHidden/>
+              </w:rPr>
+            </w:r>
+            <w:r>
+              <w:rPr>
+                <w:noProof/>
+                <w:webHidden/>
+              </w:rPr>
+              <w:fldChar w:fldCharType="separate"/>
+            </w:r>
+            <w:r>
+              <w:rPr>
+                <w:noProof/>
+                <w:webHidden/>
+              </w:rPr>
+              <w:t>9</w:t>
+            </w:r>
+            <w:r>
+              <w:rPr>
+                <w:noProof/>
+                <w:webHidden/>
+              </w:rPr>
+              <w:fldChar w:fldCharType="end"/>
+            </w:r>
+          </w:hyperlink>
+        </w:p>
+        <w:p>
+          <w:pPr>
+            <w:pStyle w:val="Verzeichnis2"/>
+            <w:tabs>
+              <w:tab w:val="left" w:pos="880"/>
+              <w:tab w:val="right" w:leader="dot" w:pos="9062"/>
+            </w:tabs>
+            <w:rPr>
+              <w:rFonts w:asciiTheme="minorHAnsi" w:eastAsiaTheme="minorEastAsia" w:hAnsiTheme="minorHAnsi"/>
+              <w:noProof/>
+              <w:sz w:val="22"/>
+              <w:lang w:val="de-DE" w:eastAsia="de-DE"/>
+            </w:rPr>
+          </w:pPr>
+          <w:hyperlink w:anchor="_Toc155362480" w:history="1">
+            <w:r>
+              <w:rPr>
+                <w:rStyle w:val="Hyperlink"/>
+                <w:rFonts w:cs="Arial"/>
+                <w:noProof/>
+              </w:rPr>
+              <w:t>d)</w:t>
+            </w:r>
+            <w:r>
+              <w:rPr>
+                <w:rFonts w:asciiTheme="minorHAnsi" w:eastAsiaTheme="minorEastAsia" w:hAnsiTheme="minorHAnsi"/>
+                <w:noProof/>
+                <w:sz w:val="22"/>
+                <w:lang w:val="de-DE" w:eastAsia="de-DE"/>
+              </w:rPr>
+              <w:tab/>
+            </w:r>
+            <w:r>
+              <w:rPr>
+                <w:rStyle w:val="Hyperlink"/>
+                <w:noProof/>
+              </w:rPr>
+              <w:t>MATLAB functions cd_refpoly_vmax and cd_refpoly_ff</w:t>
+            </w:r>
+            <w:r>
+              <w:rPr>
+                <w:noProof/>
+                <w:webHidden/>
+              </w:rPr>
+              <w:tab/>
+            </w:r>
+            <w:r>
+              <w:rPr>
+                <w:noProof/>
+                <w:webHidden/>
+              </w:rPr>
+              <w:fldChar w:fldCharType="begin"/>
+            </w:r>
+            <w:r>
+              <w:rPr>
+                <w:noProof/>
+                <w:webHidden/>
+              </w:rPr>
+              <w:instrText xml:space="preserve"> PAGEREF _Toc155362480 \h </w:instrText>
+            </w:r>
+            <w:r>
+              <w:rPr>
+                <w:noProof/>
+                <w:webHidden/>
+              </w:rPr>
+            </w:r>
+            <w:r>
+              <w:rPr>
+                <w:noProof/>
+                <w:webHidden/>
+              </w:rPr>
+              <w:fldChar w:fldCharType="separate"/>
+            </w:r>
+            <w:r>
+              <w:rPr>
+                <w:noProof/>
+                <w:webHidden/>
+              </w:rPr>
+              <w:t>9</w:t>
+            </w:r>
+            <w:r>
+              <w:rPr>
+                <w:noProof/>
+                <w:webHidden/>
+              </w:rPr>
+              <w:fldChar w:fldCharType="end"/>
+            </w:r>
+          </w:hyperlink>
+        </w:p>
+        <w:p>
+          <w:pPr>
+            <w:pStyle w:val="Verzeichnis2"/>
+            <w:tabs>
+              <w:tab w:val="left" w:pos="880"/>
+              <w:tab w:val="right" w:leader="dot" w:pos="9062"/>
+            </w:tabs>
+            <w:rPr>
+              <w:rFonts w:asciiTheme="minorHAnsi" w:eastAsiaTheme="minorEastAsia" w:hAnsiTheme="minorHAnsi"/>
+              <w:noProof/>
+              <w:sz w:val="22"/>
+              <w:lang w:val="de-DE" w:eastAsia="de-DE"/>
+            </w:rPr>
+          </w:pPr>
+          <w:hyperlink w:anchor="_Toc155362481" w:history="1">
+            <w:r>
+              <w:rPr>
+                <w:rStyle w:val="Hyperlink"/>
+                <w:rFonts w:cs="Arial"/>
+                <w:noProof/>
+              </w:rPr>
+              <w:t>e)</w:t>
+            </w:r>
+            <w:r>
+              <w:rPr>
+                <w:rFonts w:asciiTheme="minorHAnsi" w:eastAsiaTheme="minorEastAsia" w:hAnsiTheme="minorHAnsi"/>
+                <w:noProof/>
+                <w:sz w:val="22"/>
+                <w:lang w:val="de-DE" w:eastAsia="de-DE"/>
+              </w:rPr>
+              <w:tab/>
+            </w:r>
+            <w:r>
+              <w:rPr>
+                <w:rStyle w:val="Hyperlink"/>
+                <w:noProof/>
+              </w:rPr>
+              <w:t xml:space="preserve">Signal-time-diagrams of </w:t>
+            </w:r>
+            <w:r>
+              <w:rPr>
+                <w:rStyle w:val="Hyperlink"/>
+                <w:rFonts w:ascii="Cambria Math" w:hAnsi="Cambria Math" w:cs="Cambria Math"/>
+                <w:noProof/>
+              </w:rPr>
+              <w:t>𝑤𝑝</w:t>
+            </w:r>
+            <w:r>
+              <w:rPr>
+                <w:rStyle w:val="Hyperlink"/>
+                <w:noProof/>
+              </w:rPr>
+              <w:t>(</w:t>
+            </w:r>
+            <w:r>
+              <w:rPr>
+                <w:rStyle w:val="Hyperlink"/>
+                <w:rFonts w:ascii="Cambria Math" w:hAnsi="Cambria Math" w:cs="Cambria Math"/>
+                <w:noProof/>
+              </w:rPr>
+              <w:t>𝑡</w:t>
+            </w:r>
+            <w:r>
+              <w:rPr>
+                <w:rStyle w:val="Hyperlink"/>
+                <w:noProof/>
+              </w:rPr>
+              <w:t xml:space="preserve">), </w:t>
+            </w:r>
+            <w:r>
+              <w:rPr>
+                <w:rStyle w:val="Hyperlink"/>
+                <w:rFonts w:ascii="Cambria Math" w:hAnsi="Cambria Math" w:cs="Cambria Math"/>
+                <w:noProof/>
+              </w:rPr>
+              <w:t>𝑦𝑝</w:t>
+            </w:r>
+            <w:r>
+              <w:rPr>
+                <w:rStyle w:val="Hyperlink"/>
+                <w:noProof/>
+              </w:rPr>
+              <w:t>(</w:t>
+            </w:r>
+            <w:r>
+              <w:rPr>
+                <w:rStyle w:val="Hyperlink"/>
+                <w:rFonts w:ascii="Cambria Math" w:hAnsi="Cambria Math" w:cs="Cambria Math"/>
+                <w:noProof/>
+              </w:rPr>
+              <w:t>𝑡</w:t>
+            </w:r>
+            <w:r>
+              <w:rPr>
+                <w:rStyle w:val="Hyperlink"/>
+                <w:noProof/>
+              </w:rPr>
+              <w:t xml:space="preserve">), </w:t>
+            </w:r>
+            <w:r>
+              <w:rPr>
+                <w:rStyle w:val="Hyperlink"/>
+                <w:rFonts w:ascii="Cambria Math" w:hAnsi="Cambria Math" w:cs="Cambria Math"/>
+                <w:noProof/>
+              </w:rPr>
+              <w:t>𝑤</w:t>
+            </w:r>
+            <w:r>
+              <w:rPr>
+                <w:rStyle w:val="Hyperlink"/>
+                <w:rFonts w:cs="Arial"/>
+                <w:noProof/>
+              </w:rPr>
+              <w:t>̇</w:t>
+            </w:r>
+            <w:r>
+              <w:rPr>
+                <w:rStyle w:val="Hyperlink"/>
+                <w:noProof/>
+              </w:rPr>
+              <w:t xml:space="preserve"> </w:t>
+            </w:r>
+            <w:r>
+              <w:rPr>
+                <w:rStyle w:val="Hyperlink"/>
+                <w:rFonts w:ascii="Cambria Math" w:hAnsi="Cambria Math" w:cs="Cambria Math"/>
+                <w:noProof/>
+              </w:rPr>
+              <w:t>𝑝</w:t>
+            </w:r>
+            <w:r>
+              <w:rPr>
+                <w:rStyle w:val="Hyperlink"/>
+                <w:noProof/>
+              </w:rPr>
+              <w:t>(</w:t>
+            </w:r>
+            <w:r>
+              <w:rPr>
+                <w:rStyle w:val="Hyperlink"/>
+                <w:rFonts w:ascii="Cambria Math" w:hAnsi="Cambria Math" w:cs="Cambria Math"/>
+                <w:noProof/>
+              </w:rPr>
+              <w:t>𝑡</w:t>
+            </w:r>
+            <w:r>
+              <w:rPr>
+                <w:rStyle w:val="Hyperlink"/>
+                <w:noProof/>
+              </w:rPr>
+              <w:t xml:space="preserve">), </w:t>
+            </w:r>
+            <w:r>
+              <w:rPr>
+                <w:rStyle w:val="Hyperlink"/>
+                <w:rFonts w:ascii="Cambria Math" w:hAnsi="Cambria Math" w:cs="Cambria Math"/>
+                <w:noProof/>
+              </w:rPr>
+              <w:t>𝑤</w:t>
+            </w:r>
+            <w:r>
+              <w:rPr>
+                <w:rStyle w:val="Hyperlink"/>
+                <w:rFonts w:cs="Arial"/>
+                <w:noProof/>
+              </w:rPr>
+              <w:t>̈</w:t>
+            </w:r>
+            <w:r>
+              <w:rPr>
+                <w:rStyle w:val="Hyperlink"/>
+                <w:noProof/>
+              </w:rPr>
+              <w:t xml:space="preserve"> </w:t>
+            </w:r>
+            <w:r>
+              <w:rPr>
+                <w:rStyle w:val="Hyperlink"/>
+                <w:rFonts w:ascii="Cambria Math" w:hAnsi="Cambria Math" w:cs="Cambria Math"/>
+                <w:noProof/>
+              </w:rPr>
+              <w:t>𝑝</w:t>
+            </w:r>
+            <w:r>
+              <w:rPr>
+                <w:rStyle w:val="Hyperlink"/>
+                <w:noProof/>
+              </w:rPr>
+              <w:t>(</w:t>
+            </w:r>
+            <w:r>
+              <w:rPr>
+                <w:rStyle w:val="Hyperlink"/>
+                <w:rFonts w:ascii="Cambria Math" w:hAnsi="Cambria Math" w:cs="Cambria Math"/>
+                <w:noProof/>
+              </w:rPr>
+              <w:t>𝑡</w:t>
+            </w:r>
+            <w:r>
+              <w:rPr>
+                <w:rStyle w:val="Hyperlink"/>
+                <w:noProof/>
+              </w:rPr>
+              <w:t xml:space="preserve">) and </w:t>
+            </w:r>
+            <w:r>
+              <w:rPr>
+                <w:rStyle w:val="Hyperlink"/>
+                <w:rFonts w:ascii="Cambria Math" w:hAnsi="Cambria Math" w:cs="Cambria Math"/>
+                <w:noProof/>
+              </w:rPr>
+              <w:t>𝑢𝑉𝑝</w:t>
+            </w:r>
+            <w:r>
+              <w:rPr>
+                <w:rStyle w:val="Hyperlink"/>
+                <w:noProof/>
+              </w:rPr>
+              <w:t>1(</w:t>
+            </w:r>
+            <w:r>
+              <w:rPr>
+                <w:rStyle w:val="Hyperlink"/>
+                <w:rFonts w:ascii="Cambria Math" w:hAnsi="Cambria Math" w:cs="Cambria Math"/>
+                <w:noProof/>
+              </w:rPr>
+              <w:t>𝑡</w:t>
+            </w:r>
+            <w:r>
+              <w:rPr>
+                <w:rStyle w:val="Hyperlink"/>
+                <w:noProof/>
+              </w:rPr>
+              <w:t>)</w:t>
+            </w:r>
+            <w:r>
+              <w:rPr>
+                <w:noProof/>
+                <w:webHidden/>
+              </w:rPr>
+              <w:tab/>
+            </w:r>
+            <w:r>
+              <w:rPr>
+                <w:noProof/>
+                <w:webHidden/>
+              </w:rPr>
+              <w:fldChar w:fldCharType="begin"/>
+            </w:r>
+            <w:r>
+              <w:rPr>
+                <w:noProof/>
+                <w:webHidden/>
+              </w:rPr>
+              <w:instrText xml:space="preserve"> PAGEREF _Toc155362481 \h </w:instrText>
+            </w:r>
+            <w:r>
+              <w:rPr>
+                <w:noProof/>
+                <w:webHidden/>
+              </w:rPr>
+            </w:r>
+            <w:r>
+              <w:rPr>
+                <w:noProof/>
+                <w:webHidden/>
+              </w:rPr>
+              <w:fldChar w:fldCharType="separate"/>
+            </w:r>
+            <w:r>
+              <w:rPr>
+                <w:noProof/>
+                <w:webHidden/>
+              </w:rPr>
+              <w:t>10</w:t>
+            </w:r>
+            <w:r>
+              <w:rPr>
+                <w:noProof/>
+                <w:webHidden/>
+              </w:rPr>
+              <w:fldChar w:fldCharType="end"/>
+            </w:r>
+          </w:hyperlink>
+        </w:p>
+        <w:p>
+          <w:pPr>
+            <w:pStyle w:val="Verzeichnis2"/>
             <w:tabs>
               <w:tab w:val="left" w:pos="660"/>
               <w:tab w:val="right" w:leader="dot" w:pos="9062"/>
             </w:tabs>
             <w:rPr>
+              <w:rFonts w:asciiTheme="minorHAnsi" w:eastAsiaTheme="minorEastAsia" w:hAnsiTheme="minorHAnsi"/>
               <w:noProof/>
+              <w:sz w:val="22"/>
+              <w:lang w:val="de-DE" w:eastAsia="de-DE"/>
             </w:rPr>
           </w:pPr>
-          <w:hyperlink w:anchor="_Toc154842356" w:history="1">
+          <w:hyperlink w:anchor="_Toc155362482" w:history="1">
             <w:r>
               <w:rPr>
                 <w:rStyle w:val="Hyperlink"/>
                 <w:rFonts w:cs="Arial"/>
                 <w:noProof/>
               </w:rPr>
-              <w:t>a)</w:t>
-            </w:r>
-            <w:r>
-              <w:rPr>
-                <w:noProof/>
+              <w:t>f)</w:t>
+            </w:r>
+            <w:r>
+              <w:rPr>
+                <w:rFonts w:asciiTheme="minorHAnsi" w:eastAsiaTheme="minorEastAsia" w:hAnsiTheme="minorHAnsi"/>
+                <w:noProof/>
+                <w:sz w:val="22"/>
+                <w:lang w:val="de-DE" w:eastAsia="de-DE"/>
               </w:rPr>
               <w:tab/>
             </w:r>
@@ -842,15 +2848,24 @@
                 <w:rStyle w:val="Hyperlink"/>
                 <w:noProof/>
               </w:rPr>
-              <w:t xml:space="preserve">Signal-Time diagram of step response of vehicle speed </w:t>
-            </w:r>
-            <w:r>
-              <w:rPr>
-                <w:rStyle w:val="Hyperlink"/>
-                <w:rFonts w:ascii="Cambria Math" w:hAnsi="Cambria Math" w:cs="Cambria Math"/>
-                <w:noProof/>
-              </w:rPr>
-              <w:t>𝑣</w:t>
+              <w:t xml:space="preserve">Discrete-time transfer function </w:t>
+            </w:r>
+            <m:oMath>
+              <m:r>
+                <w:rPr>
+                  <w:rStyle w:val="Hyperlink"/>
+                  <w:rFonts w:ascii="Cambria Math" w:hAnsi="Cambria Math"/>
+                  <w:noProof/>
+                </w:rPr>
+                <m:t>G*Vp1z</m:t>
+              </m:r>
+            </m:oMath>
+            <w:r>
+              <w:rPr>
+                <w:rStyle w:val="Hyperlink"/>
+                <w:noProof/>
+              </w:rPr>
+              <w:t xml:space="preserve"> of high-pass filter of feed-forward controller</w:t>
             </w:r>
             <w:r>
               <w:rPr>
@@ -871,7 +2886,7 @@
                 <w:noProof/>
                 <w:webHidden/>
               </w:rPr>
-              <w:instrText xml:space="preserve"> PAGEREF _Toc154842356 \h </w:instrText>
+              <w:instrText xml:space="preserve"> PAGEREF _Toc155362482 \h </w:instrText>
             </w:r>
             <w:r>
               <w:rPr>
@@ -891,7 +2906,7 @@
                 <w:noProof/>
                 <w:webHidden/>
               </w:rPr>
-              <w:t>3</w:t>
+              <w:t>12</w:t>
             </w:r>
             <w:r>
               <w:rPr>
@@ -904,27 +2919,251 @@
         </w:p>
         <w:p>
           <w:pPr>
-            <w:pStyle w:val="TOC2"/>
+            <w:pStyle w:val="Verzeichnis2"/>
+            <w:tabs>
+              <w:tab w:val="left" w:pos="880"/>
+              <w:tab w:val="right" w:leader="dot" w:pos="9062"/>
+            </w:tabs>
+            <w:rPr>
+              <w:rFonts w:asciiTheme="minorHAnsi" w:eastAsiaTheme="minorEastAsia" w:hAnsiTheme="minorHAnsi"/>
+              <w:noProof/>
+              <w:sz w:val="22"/>
+              <w:lang w:val="de-DE" w:eastAsia="de-DE"/>
+            </w:rPr>
+          </w:pPr>
+          <w:hyperlink w:anchor="_Toc155362483" w:history="1">
+            <w:r>
+              <w:rPr>
+                <w:rStyle w:val="Hyperlink"/>
+                <w:rFonts w:cs="Arial"/>
+                <w:noProof/>
+                <w:highlight w:val="red"/>
+              </w:rPr>
+              <w:t>g)</w:t>
+            </w:r>
+            <w:r>
+              <w:rPr>
+                <w:rFonts w:asciiTheme="minorHAnsi" w:eastAsiaTheme="minorEastAsia" w:hAnsiTheme="minorHAnsi"/>
+                <w:noProof/>
+                <w:sz w:val="22"/>
+                <w:lang w:val="de-DE" w:eastAsia="de-DE"/>
+              </w:rPr>
+              <w:tab/>
+            </w:r>
+            <w:r>
+              <w:rPr>
+                <w:rStyle w:val="Hyperlink"/>
+                <w:noProof/>
+                <w:highlight w:val="red"/>
+              </w:rPr>
+              <w:t xml:space="preserve">Differences equation of manipulation signal </w:t>
+            </w:r>
+            <m:oMath>
+              <m:r>
+                <w:rPr>
+                  <w:rStyle w:val="Hyperlink"/>
+                  <w:rFonts w:ascii="Cambria Math" w:hAnsi="Cambria Math"/>
+                  <w:noProof/>
+                  <w:highlight w:val="red"/>
+                </w:rPr>
+                <m:t>uVpk</m:t>
+              </m:r>
+            </m:oMath>
+            <w:r>
+              <w:rPr>
+                <w:rStyle w:val="Hyperlink"/>
+                <w:noProof/>
+                <w:highlight w:val="red"/>
+              </w:rPr>
+              <w:t xml:space="preserve"> in dependence of </w:t>
+            </w:r>
+            <m:oMath>
+              <m:r>
+                <w:rPr>
+                  <w:rStyle w:val="Hyperlink"/>
+                  <w:rFonts w:ascii="Cambria Math" w:hAnsi="Cambria Math"/>
+                  <w:noProof/>
+                  <w:highlight w:val="red"/>
+                </w:rPr>
+                <m:t>uVp1k</m:t>
+              </m:r>
+            </m:oMath>
+            <w:r>
+              <w:rPr>
+                <w:noProof/>
+                <w:webHidden/>
+              </w:rPr>
+              <w:tab/>
+            </w:r>
+            <w:r>
+              <w:rPr>
+                <w:noProof/>
+                <w:webHidden/>
+              </w:rPr>
+              <w:fldChar w:fldCharType="begin"/>
+            </w:r>
+            <w:r>
+              <w:rPr>
+                <w:noProof/>
+                <w:webHidden/>
+              </w:rPr>
+              <w:instrText xml:space="preserve"> PAGEREF _Toc155362483 \h </w:instrText>
+            </w:r>
+            <w:r>
+              <w:rPr>
+                <w:noProof/>
+                <w:webHidden/>
+              </w:rPr>
+            </w:r>
+            <w:r>
+              <w:rPr>
+                <w:noProof/>
+                <w:webHidden/>
+              </w:rPr>
+              <w:fldChar w:fldCharType="separate"/>
+            </w:r>
+            <w:r>
+              <w:rPr>
+                <w:noProof/>
+                <w:webHidden/>
+              </w:rPr>
+              <w:t>12</w:t>
+            </w:r>
+            <w:r>
+              <w:rPr>
+                <w:noProof/>
+                <w:webHidden/>
+              </w:rPr>
+              <w:fldChar w:fldCharType="end"/>
+            </w:r>
+          </w:hyperlink>
+        </w:p>
+        <w:p>
+          <w:pPr>
+            <w:pStyle w:val="Verzeichnis2"/>
+            <w:tabs>
+              <w:tab w:val="left" w:pos="880"/>
+              <w:tab w:val="right" w:leader="dot" w:pos="9062"/>
+            </w:tabs>
+            <w:rPr>
+              <w:rFonts w:asciiTheme="minorHAnsi" w:eastAsiaTheme="minorEastAsia" w:hAnsiTheme="minorHAnsi"/>
+              <w:noProof/>
+              <w:sz w:val="22"/>
+              <w:lang w:val="de-DE" w:eastAsia="de-DE"/>
+            </w:rPr>
+          </w:pPr>
+          <w:hyperlink w:anchor="_Toc155362484" w:history="1">
+            <w:r>
+              <w:rPr>
+                <w:rStyle w:val="Hyperlink"/>
+                <w:rFonts w:cs="Arial"/>
+                <w:noProof/>
+              </w:rPr>
+              <w:t>h)</w:t>
+            </w:r>
+            <w:r>
+              <w:rPr>
+                <w:rFonts w:asciiTheme="minorHAnsi" w:eastAsiaTheme="minorEastAsia" w:hAnsiTheme="minorHAnsi"/>
+                <w:noProof/>
+                <w:sz w:val="22"/>
+                <w:lang w:val="de-DE" w:eastAsia="de-DE"/>
+              </w:rPr>
+              <w:tab/>
+            </w:r>
+            <w:r>
+              <w:rPr>
+                <w:rStyle w:val="Hyperlink"/>
+                <w:noProof/>
+              </w:rPr>
+              <w:t xml:space="preserve">Extended MATLAB script ex6_1.m containing the solutions of the individual exercise and </w:t>
+            </w:r>
+            <w:r>
+              <w:rPr>
+                <w:rStyle w:val="Hyperlink"/>
+                <w:noProof/>
+                <w:highlight w:val="red"/>
+              </w:rPr>
+              <w:t>test the programmed MATLAB functions</w:t>
+            </w:r>
+            <w:r>
+              <w:rPr>
+                <w:noProof/>
+                <w:webHidden/>
+              </w:rPr>
+              <w:tab/>
+            </w:r>
+            <w:r>
+              <w:rPr>
+                <w:noProof/>
+                <w:webHidden/>
+              </w:rPr>
+              <w:fldChar w:fldCharType="begin"/>
+            </w:r>
+            <w:r>
+              <w:rPr>
+                <w:noProof/>
+                <w:webHidden/>
+              </w:rPr>
+              <w:instrText xml:space="preserve"> PAGEREF _Toc155362484 \h </w:instrText>
+            </w:r>
+            <w:r>
+              <w:rPr>
+                <w:noProof/>
+                <w:webHidden/>
+              </w:rPr>
+            </w:r>
+            <w:r>
+              <w:rPr>
+                <w:noProof/>
+                <w:webHidden/>
+              </w:rPr>
+              <w:fldChar w:fldCharType="separate"/>
+            </w:r>
+            <w:r>
+              <w:rPr>
+                <w:noProof/>
+                <w:webHidden/>
+              </w:rPr>
+              <w:t>12</w:t>
+            </w:r>
+            <w:r>
+              <w:rPr>
+                <w:noProof/>
+                <w:webHidden/>
+              </w:rPr>
+              <w:fldChar w:fldCharType="end"/>
+            </w:r>
+          </w:hyperlink>
+        </w:p>
+        <w:p>
+          <w:pPr>
+            <w:pStyle w:val="Verzeichnis2"/>
             <w:tabs>
               <w:tab w:val="left" w:pos="660"/>
               <w:tab w:val="right" w:leader="dot" w:pos="9062"/>
             </w:tabs>
             <w:rPr>
+              <w:rFonts w:asciiTheme="minorHAnsi" w:eastAsiaTheme="minorEastAsia" w:hAnsiTheme="minorHAnsi"/>
               <w:noProof/>
+              <w:sz w:val="22"/>
+              <w:lang w:val="de-DE" w:eastAsia="de-DE"/>
             </w:rPr>
           </w:pPr>
-          <w:hyperlink w:anchor="_Toc154842357" w:history="1">
+          <w:hyperlink w:anchor="_Toc155362485" w:history="1">
             <w:r>
               <w:rPr>
                 <w:rStyle w:val="Hyperlink"/>
                 <w:rFonts w:cs="Arial"/>
                 <w:noProof/>
               </w:rPr>
-              <w:t>b)</w:t>
-            </w:r>
-            <w:r>
-              <w:rPr>
-                <w:noProof/>
+              <w:t>i)</w:t>
+            </w:r>
+            <w:r>
+              <w:rPr>
+                <w:rFonts w:asciiTheme="minorHAnsi" w:eastAsiaTheme="minorEastAsia" w:hAnsiTheme="minorHAnsi"/>
+                <w:noProof/>
+                <w:sz w:val="22"/>
+                <w:lang w:val="de-DE" w:eastAsia="de-DE"/>
               </w:rPr>
               <w:tab/>
             </w:r>
@@ -933,15 +3172,103 @@
                 <w:rStyle w:val="Hyperlink"/>
                 <w:noProof/>
               </w:rPr>
-              <w:t xml:space="preserve">Signal-Time diagram of step response of yaw angle </w:t>
+              <w:t xml:space="preserve">Signal-time-diagrams of reference position </w:t>
             </w:r>
             <w:r>
               <w:rPr>
                 <w:rStyle w:val="Hyperlink"/>
                 <w:rFonts w:ascii="Cambria Math" w:hAnsi="Cambria Math" w:cs="Cambria Math"/>
                 <w:noProof/>
-              </w:rPr>
-              <w:t>𝜓</w:t>
+                <w:lang w:val="de-DE"/>
+              </w:rPr>
+              <w:t>𝑤𝑝</w:t>
+            </w:r>
+            <w:r>
+              <w:rPr>
+                <w:rStyle w:val="Hyperlink"/>
+                <w:noProof/>
+              </w:rPr>
+              <w:t>(</w:t>
+            </w:r>
+            <w:r>
+              <w:rPr>
+                <w:rStyle w:val="Hyperlink"/>
+                <w:rFonts w:ascii="Cambria Math" w:hAnsi="Cambria Math" w:cs="Cambria Math"/>
+                <w:noProof/>
+                <w:lang w:val="de-DE"/>
+              </w:rPr>
+              <w:t>𝑡</w:t>
+            </w:r>
+            <w:r>
+              <w:rPr>
+                <w:rStyle w:val="Hyperlink"/>
+                <w:noProof/>
+              </w:rPr>
+              <w:t xml:space="preserve">) and actual position </w:t>
+            </w:r>
+            <w:r>
+              <w:rPr>
+                <w:rStyle w:val="Hyperlink"/>
+                <w:rFonts w:ascii="Cambria Math" w:hAnsi="Cambria Math" w:cs="Cambria Math"/>
+                <w:noProof/>
+                <w:lang w:val="de-DE"/>
+              </w:rPr>
+              <w:t>𝑦𝑝</w:t>
+            </w:r>
+            <w:r>
+              <w:rPr>
+                <w:rStyle w:val="Hyperlink"/>
+                <w:noProof/>
+              </w:rPr>
+              <w:t>(</w:t>
+            </w:r>
+            <w:r>
+              <w:rPr>
+                <w:rStyle w:val="Hyperlink"/>
+                <w:rFonts w:ascii="Cambria Math" w:hAnsi="Cambria Math" w:cs="Cambria Math"/>
+                <w:noProof/>
+                <w:lang w:val="de-DE"/>
+              </w:rPr>
+              <w:t>𝑡</w:t>
+            </w:r>
+            <w:r>
+              <w:rPr>
+                <w:rStyle w:val="Hyperlink"/>
+                <w:noProof/>
+              </w:rPr>
+              <w:t xml:space="preserve">) = </w:t>
+            </w:r>
+            <w:r>
+              <w:rPr>
+                <w:rStyle w:val="Hyperlink"/>
+                <w:rFonts w:ascii="Cambria Math" w:hAnsi="Cambria Math" w:cs="Cambria Math"/>
+                <w:noProof/>
+                <w:lang w:val="de-DE"/>
+              </w:rPr>
+              <w:t>𝑥</w:t>
+            </w:r>
+            <w:r>
+              <w:rPr>
+                <w:rStyle w:val="Hyperlink"/>
+                <w:noProof/>
+              </w:rPr>
+              <w:t>(</w:t>
+            </w:r>
+            <w:r>
+              <w:rPr>
+                <w:rStyle w:val="Hyperlink"/>
+                <w:rFonts w:ascii="Cambria Math" w:hAnsi="Cambria Math" w:cs="Cambria Math"/>
+                <w:noProof/>
+                <w:lang w:val="de-DE"/>
+              </w:rPr>
+              <w:t>𝑡</w:t>
+            </w:r>
+            <w:r>
+              <w:rPr>
+                <w:rStyle w:val="Hyperlink"/>
+                <w:noProof/>
+              </w:rPr>
+              <w:t>) from MiL and real drive tests</w:t>
             </w:r>
             <w:r>
               <w:rPr>
@@ -962,7 +3289,7 @@
                 <w:noProof/>
                 <w:webHidden/>
               </w:rPr>
-              <w:instrText xml:space="preserve"> PAGEREF _Toc154842357 \h </w:instrText>
+              <w:instrText xml:space="preserve"> PAGEREF _Toc155362485 \h </w:instrText>
             </w:r>
             <w:r>
               <w:rPr>
@@ -982,7 +3309,7 @@
                 <w:noProof/>
                 <w:webHidden/>
               </w:rPr>
-              <w:t>3</w:t>
+              <w:t>13</w:t>
             </w:r>
             <w:r>
               <w:rPr>
@@ -1006,12 +3333,12 @@
     </w:sdt>
     <w:p>
       <w:pPr>
-        <w:pStyle w:val="Heading1"/>
+        <w:pStyle w:val="berschrift1"/>
       </w:pPr>
       <w:r>
         <w:br w:type="page"/>
       </w:r>
-      <w:bookmarkStart w:id="1" w:name="_Toc154842355"/>
+      <w:bookmarkStart w:id="1" w:name="_Toc155362466"/>
       <w:r>
         <w:lastRenderedPageBreak/>
         <w:t>Vehicle Dynamics Simulation</w:t>
@@ -1020,12 +3347,12 @@
     </w:p>
     <w:p>
       <w:pPr>
-        <w:pStyle w:val="Heading2"/>
+        <w:pStyle w:val="berschrift2"/>
         <w:rPr>
           <w:rFonts w:ascii="Cambria Math" w:hAnsi="Cambria Math" w:cs="Cambria Math"/>
         </w:rPr>
       </w:pPr>
-      <w:bookmarkStart w:id="2" w:name="_Toc154842356"/>
+      <w:bookmarkStart w:id="2" w:name="_Toc155362467"/>
       <w:r>
         <w:rPr>
           <w:noProof/>
@@ -1106,11 +3433,12 @@
     </w:p>
     <w:p>
       <w:pPr>
-        <w:pStyle w:val="Heading2"/>
+        <w:pStyle w:val="berschrift2"/>
         <w:rPr>
           <w:rFonts w:ascii="Cambria Math" w:hAnsi="Cambria Math" w:cs="Cambria Math"/>
         </w:rPr>
       </w:pPr>
+      <w:bookmarkStart w:id="3" w:name="_Toc155362468"/>
       <w:r>
         <w:rPr>
           <w:noProof/>
@@ -1254,6 +3582,7 @@
         </w:rPr>
         <w:t>𝑣</w:t>
       </w:r>
+      <w:bookmarkEnd w:id="3"/>
     </w:p>
     <w:p>
       <w:pPr>
@@ -1333,12 +3662,12 @@
     </w:p>
     <w:p>
       <w:pPr>
-        <w:pStyle w:val="Heading2"/>
+        <w:pStyle w:val="berschrift2"/>
         <w:rPr>
           <w:rFonts w:ascii="Cambria Math" w:hAnsi="Cambria Math" w:cs="Cambria Math"/>
         </w:rPr>
       </w:pPr>
-      <w:bookmarkStart w:id="3" w:name="_Toc154842357"/>
+      <w:bookmarkStart w:id="4" w:name="_Toc155362469"/>
       <w:r>
         <w:rPr>
           <w:noProof/>
@@ -1497,7 +3826,7 @@
         </w:rPr>
         <w:t>𝜓</w:t>
       </w:r>
-      <w:bookmarkEnd w:id="3"/>
+      <w:bookmarkEnd w:id="4"/>
     </w:p>
     <w:p/>
     <w:p>
@@ -1562,16 +3891,18 @@
     </w:p>
     <w:p>
       <w:pPr>
-        <w:pStyle w:val="Heading1"/>
+        <w:pStyle w:val="berschrift1"/>
       </w:pPr>
+      <w:bookmarkStart w:id="5" w:name="_Toc155362470"/>
       <w:r>
         <w:lastRenderedPageBreak/>
         <w:t>Speed Control</w:t>
       </w:r>
+      <w:bookmarkEnd w:id="5"/>
     </w:p>
     <w:p>
       <w:pPr>
-        <w:pStyle w:val="Heading2"/>
+        <w:pStyle w:val="berschrift2"/>
         <w:numPr>
           <w:ilvl w:val="0"/>
           <w:numId w:val="7"/>
@@ -1580,6 +3911,7 @@
           <w:rFonts w:ascii="Cambria Math" w:hAnsi="Cambria Math" w:cs="Cambria Math"/>
         </w:rPr>
       </w:pPr>
+      <w:bookmarkStart w:id="6" w:name="_Toc155362471"/>
       <w:r>
         <w:t xml:space="preserve">Mathematical expressions and values for </w:t>
       </w:r>
@@ -1601,6 +3933,7 @@
         </w:rPr>
         <w:t>𝑘𝑟</w:t>
       </w:r>
+      <w:bookmarkEnd w:id="6"/>
     </w:p>
     <w:p>
       <w:pPr>
@@ -4103,8 +6436,9 @@
     </w:p>
     <w:p>
       <w:pPr>
-        <w:pStyle w:val="Heading2"/>
+        <w:pStyle w:val="berschrift2"/>
       </w:pPr>
+      <w:bookmarkStart w:id="7" w:name="_Toc155362472"/>
       <w:r>
         <w:rPr>
           <w:noProof/>
@@ -4206,6 +6540,7 @@
       <w:r>
         <w:t xml:space="preserve"> including margins</w:t>
       </w:r>
+      <w:bookmarkEnd w:id="7"/>
     </w:p>
     <w:p>
       <w:r>
@@ -4222,8 +6557,9 @@
     </w:p>
     <w:p>
       <w:pPr>
-        <w:pStyle w:val="Heading2"/>
+        <w:pStyle w:val="berschrift2"/>
       </w:pPr>
+      <w:bookmarkStart w:id="8" w:name="_Toc155362473"/>
       <w:r>
         <w:rPr>
           <w:noProof/>
@@ -4316,12 +6652,14 @@
           </m:sub>
         </m:sSub>
       </m:oMath>
+      <w:bookmarkEnd w:id="8"/>
     </w:p>
     <w:p/>
     <w:p>
       <w:pPr>
-        <w:pStyle w:val="Heading2"/>
+        <w:pStyle w:val="berschrift2"/>
       </w:pPr>
+      <w:bookmarkStart w:id="9" w:name="_Toc155362474"/>
       <w:r>
         <w:lastRenderedPageBreak/>
         <w:t>T</w:t>
@@ -4347,6 +6685,7 @@
       <w:r>
         <w:t>) of discrete-time PI controller</w:t>
       </w:r>
+      <w:bookmarkEnd w:id="9"/>
     </w:p>
     <w:p>
       <w:pPr>
@@ -4448,12 +6787,13 @@
     </w:p>
     <w:p>
       <w:pPr>
-        <w:pStyle w:val="Heading2"/>
+        <w:pStyle w:val="berschrift2"/>
         <w:rPr>
           <w:rFonts w:ascii="Cambria Math" w:hAnsi="Cambria Math" w:cs="Cambria Math"/>
           <w:highlight w:val="red"/>
         </w:rPr>
       </w:pPr>
+      <w:bookmarkStart w:id="10" w:name="_Toc155362475"/>
       <w:r>
         <w:rPr>
           <w:highlight w:val="red"/>
@@ -4583,6 +6923,7 @@
         </w:rPr>
         <w:t>𝑦𝑘</w:t>
       </w:r>
+      <w:bookmarkEnd w:id="10"/>
     </w:p>
     <w:p>
       <w:pPr>
@@ -4661,11 +7002,12 @@
     </w:p>
     <w:p>
       <w:pPr>
-        <w:pStyle w:val="Heading1"/>
+        <w:pStyle w:val="berschrift1"/>
         <w:rPr>
           <w:lang w:val="de-DE"/>
         </w:rPr>
       </w:pPr>
+      <w:bookmarkStart w:id="11" w:name="_Toc155362476"/>
       <w:r>
         <w:rPr>
           <w:lang w:val="de-DE"/>
@@ -4673,10 +7015,11 @@
         <w:lastRenderedPageBreak/>
         <w:t>Longitudinal Position Control</w:t>
       </w:r>
+      <w:bookmarkEnd w:id="11"/>
     </w:p>
     <w:p>
       <w:pPr>
-        <w:pStyle w:val="Heading2"/>
+        <w:pStyle w:val="berschrift2"/>
         <w:numPr>
           <w:ilvl w:val="0"/>
           <w:numId w:val="8"/>
@@ -4685,6 +7028,7 @@
           <w:rFonts w:ascii="Cambria Math" w:hAnsi="Cambria Math" w:cs="Cambria Math"/>
         </w:rPr>
       </w:pPr>
+      <w:bookmarkStart w:id="12" w:name="_Toc155362477"/>
       <w:r>
         <w:t>M</w:t>
       </w:r>
@@ -4748,6 +7092,7 @@
         </w:rPr>
         <w:t>𝑘𝑝</w:t>
       </w:r>
+      <w:bookmarkEnd w:id="12"/>
     </w:p>
     <w:p>
       <w:pPr>
@@ -7649,8 +9994,9 @@
     </w:p>
     <w:p>
       <w:pPr>
-        <w:pStyle w:val="Heading2"/>
+        <w:pStyle w:val="berschrift2"/>
       </w:pPr>
+      <w:bookmarkStart w:id="13" w:name="_Toc155362478"/>
       <w:r>
         <w:rPr>
           <w:noProof/>
@@ -7790,15 +10136,17 @@
       <w:r>
         <w:t>)</w:t>
       </w:r>
+      <w:bookmarkEnd w:id="13"/>
     </w:p>
     <w:p/>
     <w:p>
       <w:pPr>
-        <w:pStyle w:val="Heading2"/>
+        <w:pStyle w:val="berschrift2"/>
         <w:rPr>
           <w:rFonts w:ascii="Cambria Math" w:hAnsi="Cambria Math" w:cs="Cambria Math"/>
         </w:rPr>
       </w:pPr>
+      <w:bookmarkStart w:id="14" w:name="_Toc155362479"/>
       <w:r>
         <w:rPr>
           <w:noProof/>
@@ -7920,6 +10268,7 @@
         </w:rPr>
         <w:t>𝑘𝑝</w:t>
       </w:r>
+      <w:bookmarkEnd w:id="14"/>
     </w:p>
     <w:p/>
     <w:p>
@@ -7948,8 +10297,9 @@
     </w:p>
     <w:p>
       <w:pPr>
-        <w:pStyle w:val="Heading2"/>
+        <w:pStyle w:val="berschrift2"/>
       </w:pPr>
+      <w:bookmarkStart w:id="15" w:name="_Toc155362480"/>
       <w:r>
         <w:t xml:space="preserve">MATLAB functions </w:t>
       </w:r>
@@ -7965,6 +10315,7 @@
       <w:r>
         <w:t>cd_refpoly_ff</w:t>
       </w:r>
+      <w:bookmarkEnd w:id="15"/>
       <w:proofErr w:type="spellEnd"/>
     </w:p>
     <w:p>
@@ -7977,7 +10328,7 @@
     </w:p>
     <w:p>
       <w:pPr>
-        <w:pStyle w:val="ListParagraph"/>
+        <w:pStyle w:val="Listenabsatz"/>
         <w:numPr>
           <w:ilvl w:val="0"/>
           <w:numId w:val="9"/>
@@ -7998,7 +10349,7 @@
     </w:p>
     <w:p>
       <w:pPr>
-        <w:pStyle w:val="ListParagraph"/>
+        <w:pStyle w:val="Listenabsatz"/>
         <w:numPr>
           <w:ilvl w:val="0"/>
           <w:numId w:val="9"/>
@@ -8020,8 +10371,9 @@
     </w:p>
     <w:p>
       <w:pPr>
-        <w:pStyle w:val="Heading2"/>
+        <w:pStyle w:val="berschrift2"/>
       </w:pPr>
+      <w:bookmarkStart w:id="16" w:name="_Toc155362481"/>
       <w:r>
         <w:rPr>
           <w:noProof/>
@@ -8256,6 +10608,7 @@
       <w:r>
         <w:t>)</w:t>
       </w:r>
+      <w:bookmarkEnd w:id="16"/>
     </w:p>
     <w:p>
       <w:r>
@@ -8603,8 +10956,9 @@
     </w:p>
     <w:p>
       <w:pPr>
-        <w:pStyle w:val="Heading2"/>
+        <w:pStyle w:val="berschrift2"/>
       </w:pPr>
+      <w:bookmarkStart w:id="17" w:name="_Toc155362482"/>
       <w:r>
         <w:t xml:space="preserve">Discrete-time transfer function </w:t>
       </w:r>
@@ -8663,6 +11017,7 @@
       <w:r>
         <w:t>of high-pass filter of feed-forward controller</w:t>
       </w:r>
+      <w:bookmarkEnd w:id="17"/>
     </w:p>
     <w:p>
       <w:pPr>
@@ -8761,11 +11116,12 @@
     </w:p>
     <w:p>
       <w:pPr>
-        <w:pStyle w:val="Heading2"/>
+        <w:pStyle w:val="berschrift2"/>
         <w:rPr>
           <w:highlight w:val="red"/>
         </w:rPr>
       </w:pPr>
+      <w:bookmarkStart w:id="18" w:name="_Toc155362483"/>
       <w:r>
         <w:rPr>
           <w:highlight w:val="red"/>
@@ -8840,6 +11196,7 @@
           </m:sub>
         </m:sSub>
       </m:oMath>
+      <w:bookmarkEnd w:id="18"/>
     </w:p>
     <w:p>
       <w:pPr>
@@ -8886,8 +11243,9 @@
     </w:p>
     <w:p>
       <w:pPr>
-        <w:pStyle w:val="Heading2"/>
+        <w:pStyle w:val="berschrift2"/>
       </w:pPr>
+      <w:bookmarkStart w:id="19" w:name="_Toc155362484"/>
       <w:r>
         <w:t xml:space="preserve">Extended MATLAB script ex6_1.m containing the solutions of the individual exercise and </w:t>
       </w:r>
@@ -8904,6 +11262,7 @@
         </w:rPr>
         <w:t>functions</w:t>
       </w:r>
+      <w:bookmarkEnd w:id="19"/>
       <w:proofErr w:type="gramEnd"/>
     </w:p>
     <w:p>
@@ -8992,8 +11351,9 @@
     </w:p>
     <w:p>
       <w:pPr>
-        <w:pStyle w:val="Heading2"/>
+        <w:pStyle w:val="berschrift2"/>
       </w:pPr>
+      <w:bookmarkStart w:id="20" w:name="_Toc155362485"/>
       <w:r>
         <w:rPr>
           <w:noProof/>
@@ -9142,6 +11502,7 @@
       <w:r>
         <w:t xml:space="preserve"> and real drive tests</w:t>
       </w:r>
+      <w:bookmarkEnd w:id="20"/>
     </w:p>
     <w:p>
       <w:pPr>
@@ -9189,11 +11550,27 @@
     </w:p>
     <w:p>
       <w:pPr>
-        <w:rPr>
-          <w:lang w:val="de-DE"/>
-        </w:rPr>
+        <w:pStyle w:val="berschrift1"/>
       </w:pPr>
+      <w:r>
+        <w:br w:type="column"/>
+      </w:r>
+      <w:r>
+        <w:lastRenderedPageBreak/>
+        <w:t>Extended Exercises</w:t>
+      </w:r>
+      <w:r>
+        <w:t xml:space="preserve"> - </w:t>
+      </w:r>
+      <w:r>
+        <w:t>20.4 Reference Path Following in Emergency Halts</w:t>
+      </w:r>
+      <w:r>
+        <w:t xml:space="preserve"> </w:t>
+      </w:r>
     </w:p>
+    <w:p/>
+    <w:p/>
     <w:sectPr>
       <w:headerReference w:type="even" r:id="rId24"/>
       <w:headerReference w:type="default" r:id="rId25"/>
@@ -9239,7 +11616,7 @@
 <w:ftr xmlns:wpc="http://schemas.microsoft.com/office/word/2010/wordprocessingCanvas" xmlns:cx="http://schemas.microsoft.com/office/drawing/2014/chartex" xmlns:cx1="http://schemas.microsoft.com/office/drawing/2015/9/8/chartex" xmlns:cx2="http://schemas.microsoft.com/office/drawing/2015/10/21/chartex" xmlns:cx3="http://schemas.microsoft.com/office/drawing/2016/5/9/chartex" xmlns:cx4="http://schemas.microsoft.com/office/drawing/2016/5/10/chartex" xmlns:cx5="http://schemas.microsoft.com/office/drawing/2016/5/11/chartex" xmlns:cx6="http://schemas.microsoft.com/office/drawing/2016/5/12/chartex" xmlns:cx7="http://schemas.microsoft.com/office/drawing/2016/5/13/chartex" xmlns:cx8="http://schemas.microsoft.com/office/drawing/2016/5/14/chartex" xmlns:mc="http://schemas.openxmlformats.org/markup-compatibility/2006" xmlns:aink="http://schemas.microsoft.com/office/drawing/2016/ink" xmlns:am3d="http://schemas.microsoft.com/office/drawing/2017/model3d" xmlns:o="urn:schemas-microsoft-com:office:office" xmlns:oel="http://schemas.microsoft.com/office/2019/extlst" xmlns:r="http://schemas.openxmlformats.org/officeDocument/2006/relationships" xmlns:m="http://schemas.openxmlformats.org/officeDocument/2006/math" xmlns:v="urn:schemas-microsoft-com:vml" xmlns:wp14="http://schemas.microsoft.com/office/word/2010/wordprocessingDrawing" xmlns:wp="http://schemas.openxmlformats.org/drawingml/2006/wordprocessingDrawing" xmlns:w10="urn:schemas-microsoft-com:office:word" xmlns:w="http://schemas.openxmlformats.org/wordprocessingml/2006/main" xmlns:w14="http://schemas.microsoft.com/office/word/2010/wordml" xmlns:w15="http://schemas.microsoft.com/office/word/2012/wordml" xmlns:w16cex="http://schemas.microsoft.com/office/word/2018/wordml/cex" xmlns:w16cid="http://schemas.microsoft.com/office/word/2016/wordml/cid" xmlns:w16="http://schemas.microsoft.com/office/word/2018/wordml" xmlns:w16sdtdh="http://schemas.microsoft.com/office/word/2020/wordml/sdtdatahash" xmlns:w16se="http://schemas.microsoft.com/office/word/2015/wordml/symex" xmlns:wpg="http://schemas.microsoft.com/office/word/2010/wordprocessingGroup" xmlns:wpi="http://schemas.microsoft.com/office/word/2010/wordprocessingInk" xmlns:wne="http://schemas.microsoft.com/office/word/2006/wordml" xmlns:wps="http://schemas.microsoft.com/office/word/2010/wordprocessingShape" mc:Ignorable="w14 w15 w16se w16cid w16 w16cex w16sdtdh wp14">
   <w:p>
     <w:pPr>
-      <w:pStyle w:val="Footer"/>
+      <w:pStyle w:val="Fuzeile"/>
     </w:pPr>
   </w:p>
 </w:ftr>
@@ -9258,7 +11635,7 @@
     <w:sdtContent>
       <w:p>
         <w:pPr>
-          <w:pStyle w:val="Footer"/>
+          <w:pStyle w:val="Fuzeile"/>
           <w:jc w:val="right"/>
         </w:pPr>
         <w:r>
@@ -9281,7 +11658,7 @@
   </w:sdt>
   <w:p>
     <w:pPr>
-      <w:pStyle w:val="Footer"/>
+      <w:pStyle w:val="Fuzeile"/>
     </w:pPr>
   </w:p>
 </w:ftr>
@@ -9291,7 +11668,7 @@
 <w:ftr xmlns:wpc="http://schemas.microsoft.com/office/word/2010/wordprocessingCanvas" xmlns:cx="http://schemas.microsoft.com/office/drawing/2014/chartex" xmlns:cx1="http://schemas.microsoft.com/office/drawing/2015/9/8/chartex" xmlns:cx2="http://schemas.microsoft.com/office/drawing/2015/10/21/chartex" xmlns:cx3="http://schemas.microsoft.com/office/drawing/2016/5/9/chartex" xmlns:cx4="http://schemas.microsoft.com/office/drawing/2016/5/10/chartex" xmlns:cx5="http://schemas.microsoft.com/office/drawing/2016/5/11/chartex" xmlns:cx6="http://schemas.microsoft.com/office/drawing/2016/5/12/chartex" xmlns:cx7="http://schemas.microsoft.com/office/drawing/2016/5/13/chartex" xmlns:cx8="http://schemas.microsoft.com/office/drawing/2016/5/14/chartex" xmlns:mc="http://schemas.openxmlformats.org/markup-compatibility/2006" xmlns:aink="http://schemas.microsoft.com/office/drawing/2016/ink" xmlns:am3d="http://schemas.microsoft.com/office/drawing/2017/model3d" xmlns:o="urn:schemas-microsoft-com:office:office" xmlns:oel="http://schemas.microsoft.com/office/2019/extlst" xmlns:r="http://schemas.openxmlformats.org/officeDocument/2006/relationships" xmlns:m="http://schemas.openxmlformats.org/officeDocument/2006/math" xmlns:v="urn:schemas-microsoft-com:vml" xmlns:wp14="http://schemas.microsoft.com/office/word/2010/wordprocessingDrawing" xmlns:wp="http://schemas.openxmlformats.org/drawingml/2006/wordprocessingDrawing" xmlns:w10="urn:schemas-microsoft-com:office:word" xmlns:w="http://schemas.openxmlformats.org/wordprocessingml/2006/main" xmlns:w14="http://schemas.microsoft.com/office/word/2010/wordml" xmlns:w15="http://schemas.microsoft.com/office/word/2012/wordml" xmlns:w16cex="http://schemas.microsoft.com/office/word/2018/wordml/cex" xmlns:w16cid="http://schemas.microsoft.com/office/word/2016/wordml/cid" xmlns:w16="http://schemas.microsoft.com/office/word/2018/wordml" xmlns:w16sdtdh="http://schemas.microsoft.com/office/word/2020/wordml/sdtdatahash" xmlns:w16se="http://schemas.microsoft.com/office/word/2015/wordml/symex" xmlns:wpg="http://schemas.microsoft.com/office/word/2010/wordprocessingGroup" xmlns:wpi="http://schemas.microsoft.com/office/word/2010/wordprocessingInk" xmlns:wne="http://schemas.microsoft.com/office/word/2006/wordml" xmlns:wps="http://schemas.microsoft.com/office/word/2010/wordprocessingShape" mc:Ignorable="w14 w15 w16se w16cid w16 w16cex w16sdtdh wp14">
   <w:p>
     <w:pPr>
-      <w:pStyle w:val="Footer"/>
+      <w:pStyle w:val="Fuzeile"/>
     </w:pPr>
   </w:p>
 </w:ftr>
@@ -9326,7 +11703,7 @@
 <w:hdr xmlns:wpc="http://schemas.microsoft.com/office/word/2010/wordprocessingCanvas" xmlns:cx="http://schemas.microsoft.com/office/drawing/2014/chartex" xmlns:cx1="http://schemas.microsoft.com/office/drawing/2015/9/8/chartex" xmlns:cx2="http://schemas.microsoft.com/office/drawing/2015/10/21/chartex" xmlns:cx3="http://schemas.microsoft.com/office/drawing/2016/5/9/chartex" xmlns:cx4="http://schemas.microsoft.com/office/drawing/2016/5/10/chartex" xmlns:cx5="http://schemas.microsoft.com/office/drawing/2016/5/11/chartex" xmlns:cx6="http://schemas.microsoft.com/office/drawing/2016/5/12/chartex" xmlns:cx7="http://schemas.microsoft.com/office/drawing/2016/5/13/chartex" xmlns:cx8="http://schemas.microsoft.com/office/drawing/2016/5/14/chartex" xmlns:mc="http://schemas.openxmlformats.org/markup-compatibility/2006" xmlns:aink="http://schemas.microsoft.com/office/drawing/2016/ink" xmlns:am3d="http://schemas.microsoft.com/office/drawing/2017/model3d" xmlns:o="urn:schemas-microsoft-com:office:office" xmlns:oel="http://schemas.microsoft.com/office/2019/extlst" xmlns:r="http://schemas.openxmlformats.org/officeDocument/2006/relationships" xmlns:m="http://schemas.openxmlformats.org/officeDocument/2006/math" xmlns:v="urn:schemas-microsoft-com:vml" xmlns:wp14="http://schemas.microsoft.com/office/word/2010/wordprocessingDrawing" xmlns:wp="http://schemas.openxmlformats.org/drawingml/2006/wordprocessingDrawing" xmlns:w10="urn:schemas-microsoft-com:office:word" xmlns:w="http://schemas.openxmlformats.org/wordprocessingml/2006/main" xmlns:w14="http://schemas.microsoft.com/office/word/2010/wordml" xmlns:w15="http://schemas.microsoft.com/office/word/2012/wordml" xmlns:w16cex="http://schemas.microsoft.com/office/word/2018/wordml/cex" xmlns:w16cid="http://schemas.microsoft.com/office/word/2016/wordml/cid" xmlns:w16="http://schemas.microsoft.com/office/word/2018/wordml" xmlns:w16sdtdh="http://schemas.microsoft.com/office/word/2020/wordml/sdtdatahash" xmlns:w16se="http://schemas.microsoft.com/office/word/2015/wordml/symex" xmlns:wpg="http://schemas.microsoft.com/office/word/2010/wordprocessingGroup" xmlns:wpi="http://schemas.microsoft.com/office/word/2010/wordprocessingInk" xmlns:wne="http://schemas.microsoft.com/office/word/2006/wordml" xmlns:wps="http://schemas.microsoft.com/office/word/2010/wordprocessingShape" mc:Ignorable="w14 w15 w16se w16cid w16 w16cex w16sdtdh wp14">
   <w:p>
     <w:pPr>
-      <w:pStyle w:val="Header"/>
+      <w:pStyle w:val="Kopfzeile"/>
     </w:pPr>
   </w:p>
 </w:hdr>
@@ -9336,7 +11713,7 @@
 <w:hdr xmlns:wpc="http://schemas.microsoft.com/office/word/2010/wordprocessingCanvas" xmlns:cx="http://schemas.microsoft.com/office/drawing/2014/chartex" xmlns:cx1="http://schemas.microsoft.com/office/drawing/2015/9/8/chartex" xmlns:cx2="http://schemas.microsoft.com/office/drawing/2015/10/21/chartex" xmlns:cx3="http://schemas.microsoft.com/office/drawing/2016/5/9/chartex" xmlns:cx4="http://schemas.microsoft.com/office/drawing/2016/5/10/chartex" xmlns:cx5="http://schemas.microsoft.com/office/drawing/2016/5/11/chartex" xmlns:cx6="http://schemas.microsoft.com/office/drawing/2016/5/12/chartex" xmlns:cx7="http://schemas.microsoft.com/office/drawing/2016/5/13/chartex" xmlns:cx8="http://schemas.microsoft.com/office/drawing/2016/5/14/chartex" xmlns:mc="http://schemas.openxmlformats.org/markup-compatibility/2006" xmlns:aink="http://schemas.microsoft.com/office/drawing/2016/ink" xmlns:am3d="http://schemas.microsoft.com/office/drawing/2017/model3d" xmlns:o="urn:schemas-microsoft-com:office:office" xmlns:oel="http://schemas.microsoft.com/office/2019/extlst" xmlns:r="http://schemas.openxmlformats.org/officeDocument/2006/relationships" xmlns:m="http://schemas.openxmlformats.org/officeDocument/2006/math" xmlns:v="urn:schemas-microsoft-com:vml" xmlns:wp14="http://schemas.microsoft.com/office/word/2010/wordprocessingDrawing" xmlns:wp="http://schemas.openxmlformats.org/drawingml/2006/wordprocessingDrawing" xmlns:w10="urn:schemas-microsoft-com:office:word" xmlns:w="http://schemas.openxmlformats.org/wordprocessingml/2006/main" xmlns:w14="http://schemas.microsoft.com/office/word/2010/wordml" xmlns:w15="http://schemas.microsoft.com/office/word/2012/wordml" xmlns:w16cex="http://schemas.microsoft.com/office/word/2018/wordml/cex" xmlns:w16cid="http://schemas.microsoft.com/office/word/2016/wordml/cid" xmlns:w16="http://schemas.microsoft.com/office/word/2018/wordml" xmlns:w16sdtdh="http://schemas.microsoft.com/office/word/2020/wordml/sdtdatahash" xmlns:w16se="http://schemas.microsoft.com/office/word/2015/wordml/symex" xmlns:wpg="http://schemas.microsoft.com/office/word/2010/wordprocessingGroup" xmlns:wpi="http://schemas.microsoft.com/office/word/2010/wordprocessingInk" xmlns:wne="http://schemas.microsoft.com/office/word/2006/wordml" xmlns:wps="http://schemas.microsoft.com/office/word/2010/wordprocessingShape" mc:Ignorable="w14 w15 w16se w16cid w16 w16cex w16sdtdh wp14">
   <w:p>
     <w:pPr>
-      <w:pStyle w:val="Header"/>
+      <w:pStyle w:val="Kopfzeile"/>
     </w:pPr>
   </w:p>
 </w:hdr>
@@ -9346,7 +11723,7 @@
 <w:hdr xmlns:wpc="http://schemas.microsoft.com/office/word/2010/wordprocessingCanvas" xmlns:cx="http://schemas.microsoft.com/office/drawing/2014/chartex" xmlns:cx1="http://schemas.microsoft.com/office/drawing/2015/9/8/chartex" xmlns:cx2="http://schemas.microsoft.com/office/drawing/2015/10/21/chartex" xmlns:cx3="http://schemas.microsoft.com/office/drawing/2016/5/9/chartex" xmlns:cx4="http://schemas.microsoft.com/office/drawing/2016/5/10/chartex" xmlns:cx5="http://schemas.microsoft.com/office/drawing/2016/5/11/chartex" xmlns:cx6="http://schemas.microsoft.com/office/drawing/2016/5/12/chartex" xmlns:cx7="http://schemas.microsoft.com/office/drawing/2016/5/13/chartex" xmlns:cx8="http://schemas.microsoft.com/office/drawing/2016/5/14/chartex" xmlns:mc="http://schemas.openxmlformats.org/markup-compatibility/2006" xmlns:aink="http://schemas.microsoft.com/office/drawing/2016/ink" xmlns:am3d="http://schemas.microsoft.com/office/drawing/2017/model3d" xmlns:o="urn:schemas-microsoft-com:office:office" xmlns:oel="http://schemas.microsoft.com/office/2019/extlst" xmlns:r="http://schemas.openxmlformats.org/officeDocument/2006/relationships" xmlns:m="http://schemas.openxmlformats.org/officeDocument/2006/math" xmlns:v="urn:schemas-microsoft-com:vml" xmlns:wp14="http://schemas.microsoft.com/office/word/2010/wordprocessingDrawing" xmlns:wp="http://schemas.openxmlformats.org/drawingml/2006/wordprocessingDrawing" xmlns:w10="urn:schemas-microsoft-com:office:word" xmlns:w="http://schemas.openxmlformats.org/wordprocessingml/2006/main" xmlns:w14="http://schemas.microsoft.com/office/word/2010/wordml" xmlns:w15="http://schemas.microsoft.com/office/word/2012/wordml" xmlns:w16cex="http://schemas.microsoft.com/office/word/2018/wordml/cex" xmlns:w16cid="http://schemas.microsoft.com/office/word/2016/wordml/cid" xmlns:w16="http://schemas.microsoft.com/office/word/2018/wordml" xmlns:w16sdtdh="http://schemas.microsoft.com/office/word/2020/wordml/sdtdatahash" xmlns:w16se="http://schemas.microsoft.com/office/word/2015/wordml/symex" xmlns:wpg="http://schemas.microsoft.com/office/word/2010/wordprocessingGroup" xmlns:wpi="http://schemas.microsoft.com/office/word/2010/wordprocessingInk" xmlns:wne="http://schemas.microsoft.com/office/word/2006/wordml" xmlns:wps="http://schemas.microsoft.com/office/word/2010/wordprocessingShape" mc:Ignorable="w14 w15 w16se w16cid w16 w16cex w16sdtdh wp14">
   <w:p>
     <w:pPr>
-      <w:pStyle w:val="Header"/>
+      <w:pStyle w:val="Kopfzeile"/>
     </w:pPr>
   </w:p>
 </w:hdr>
@@ -9475,7 +11852,7 @@
     <w:lvl w:ilvl="0" w:tplc="CCDCC480">
       <w:start w:val="1"/>
       <w:numFmt w:val="lowerLetter"/>
-      <w:pStyle w:val="Heading2"/>
+      <w:pStyle w:val="berschrift2"/>
       <w:lvlText w:val="%1)"/>
       <w:lvlJc w:val="left"/>
       <w:pPr>
@@ -9679,7 +12056,7 @@
     <w:lvl w:ilvl="0" w:tplc="25AE0DC4">
       <w:start w:val="1"/>
       <w:numFmt w:val="decimal"/>
-      <w:pStyle w:val="Heading1"/>
+      <w:pStyle w:val="berschrift1"/>
       <w:lvlText w:val="%1."/>
       <w:lvlJc w:val="left"/>
       <w:pPr>
@@ -10424,7 +12801,7 @@
     <w:lsdException w:name="Unresolved Mention" w:semiHidden="1" w:unhideWhenUsed="1"/>
     <w:lsdException w:name="Smart Link" w:semiHidden="1" w:unhideWhenUsed="1"/>
   </w:latentStyles>
-  <w:style w:type="paragraph" w:default="1" w:styleId="Normal">
+  <w:style w:type="paragraph" w:default="1" w:styleId="Standard">
     <w:name w:val="Normal"/>
     <w:qFormat/>
     <w:rsid w:val="00B052BD"/>
@@ -10433,11 +12810,11 @@
       <w:sz w:val="24"/>
     </w:rPr>
   </w:style>
-  <w:style w:type="paragraph" w:styleId="Heading1">
+  <w:style w:type="paragraph" w:styleId="berschrift1">
     <w:name w:val="heading 1"/>
-    <w:basedOn w:val="Normal"/>
-    <w:next w:val="Normal"/>
-    <w:link w:val="Heading1Char"/>
+    <w:basedOn w:val="Standard"/>
+    <w:next w:val="Standard"/>
+    <w:link w:val="berschrift1Zchn"/>
     <w:autoRedefine/>
     <w:uiPriority w:val="9"/>
     <w:qFormat/>
@@ -10459,11 +12836,11 @@
       <w:szCs w:val="32"/>
     </w:rPr>
   </w:style>
-  <w:style w:type="paragraph" w:styleId="Heading2">
+  <w:style w:type="paragraph" w:styleId="berschrift2">
     <w:name w:val="heading 2"/>
-    <w:basedOn w:val="Heading1"/>
-    <w:next w:val="Normal"/>
-    <w:link w:val="Heading2Char"/>
+    <w:basedOn w:val="berschrift1"/>
+    <w:next w:val="Standard"/>
+    <w:link w:val="berschrift2Zchn"/>
     <w:uiPriority w:val="9"/>
     <w:unhideWhenUsed/>
     <w:qFormat/>
@@ -10478,13 +12855,13 @@
       <w:sz w:val="28"/>
     </w:rPr>
   </w:style>
-  <w:style w:type="character" w:default="1" w:styleId="DefaultParagraphFont">
+  <w:style w:type="character" w:default="1" w:styleId="Absatz-Standardschriftart">
     <w:name w:val="Default Paragraph Font"/>
     <w:uiPriority w:val="1"/>
     <w:semiHidden/>
     <w:unhideWhenUsed/>
   </w:style>
-  <w:style w:type="table" w:default="1" w:styleId="TableNormal">
+  <w:style w:type="table" w:default="1" w:styleId="NormaleTabelle">
     <w:name w:val="Normal Table"/>
     <w:uiPriority w:val="99"/>
     <w:semiHidden/>
@@ -10499,16 +12876,16 @@
       </w:tblCellMar>
     </w:tblPr>
   </w:style>
-  <w:style w:type="numbering" w:default="1" w:styleId="NoList">
+  <w:style w:type="numbering" w:default="1" w:styleId="KeineListe">
     <w:name w:val="No List"/>
     <w:uiPriority w:val="99"/>
     <w:semiHidden/>
     <w:unhideWhenUsed/>
   </w:style>
-  <w:style w:type="character" w:customStyle="1" w:styleId="Heading1Char">
-    <w:name w:val="Heading 1 Char"/>
-    <w:basedOn w:val="DefaultParagraphFont"/>
-    <w:link w:val="Heading1"/>
+  <w:style w:type="character" w:customStyle="1" w:styleId="berschrift1Zchn">
+    <w:name w:val="Überschrift 1 Zchn"/>
+    <w:basedOn w:val="Absatz-Standardschriftart"/>
+    <w:link w:val="berschrift1"/>
     <w:uiPriority w:val="9"/>
     <w:rsid w:val="009768B2"/>
     <w:rPr>
@@ -10518,10 +12895,10 @@
       <w:szCs w:val="32"/>
     </w:rPr>
   </w:style>
-  <w:style w:type="character" w:customStyle="1" w:styleId="Heading2Char">
-    <w:name w:val="Heading 2 Char"/>
-    <w:basedOn w:val="DefaultParagraphFont"/>
-    <w:link w:val="Heading2"/>
+  <w:style w:type="character" w:customStyle="1" w:styleId="berschrift2Zchn">
+    <w:name w:val="Überschrift 2 Zchn"/>
+    <w:basedOn w:val="Absatz-Standardschriftart"/>
+    <w:link w:val="berschrift2"/>
     <w:uiPriority w:val="9"/>
     <w:rsid w:val="00B052BD"/>
     <w:rPr>
@@ -10531,11 +12908,11 @@
       <w:szCs w:val="32"/>
     </w:rPr>
   </w:style>
-  <w:style w:type="paragraph" w:styleId="Subtitle">
+  <w:style w:type="paragraph" w:styleId="Untertitel">
     <w:name w:val="Subtitle"/>
-    <w:basedOn w:val="Normal"/>
-    <w:next w:val="Normal"/>
-    <w:link w:val="SubtitleChar"/>
+    <w:basedOn w:val="Standard"/>
+    <w:next w:val="Standard"/>
+    <w:link w:val="UntertitelZchn"/>
     <w:uiPriority w:val="11"/>
     <w:qFormat/>
     <w:rsid w:val="00DC76CF"/>
@@ -10550,10 +12927,10 @@
       <w:spacing w:val="15"/>
     </w:rPr>
   </w:style>
-  <w:style w:type="character" w:customStyle="1" w:styleId="SubtitleChar">
-    <w:name w:val="Subtitle Char"/>
-    <w:basedOn w:val="DefaultParagraphFont"/>
-    <w:link w:val="Subtitle"/>
+  <w:style w:type="character" w:customStyle="1" w:styleId="UntertitelZchn">
+    <w:name w:val="Untertitel Zchn"/>
+    <w:basedOn w:val="Absatz-Standardschriftart"/>
+    <w:link w:val="Untertitel"/>
     <w:uiPriority w:val="11"/>
     <w:rsid w:val="00DC76CF"/>
     <w:rPr>
@@ -10562,9 +12939,9 @@
       <w:spacing w:val="15"/>
     </w:rPr>
   </w:style>
-  <w:style w:type="character" w:styleId="SubtleEmphasis">
+  <w:style w:type="character" w:styleId="SchwacheHervorhebung">
     <w:name w:val="Subtle Emphasis"/>
-    <w:basedOn w:val="DefaultParagraphFont"/>
+    <w:basedOn w:val="Absatz-Standardschriftart"/>
     <w:uiPriority w:val="19"/>
     <w:qFormat/>
     <w:rsid w:val="00DC76CF"/>
@@ -10574,7 +12951,7 @@
       <w:color w:val="404040" w:themeColor="text1" w:themeTint="BF"/>
     </w:rPr>
   </w:style>
-  <w:style w:type="paragraph" w:styleId="NoSpacing">
+  <w:style w:type="paragraph" w:styleId="KeinLeerraum">
     <w:name w:val="No Spacing"/>
     <w:uiPriority w:val="1"/>
     <w:qFormat/>
@@ -10583,9 +12960,9 @@
       <w:spacing w:after="0" w:line="240" w:lineRule="auto"/>
     </w:pPr>
   </w:style>
-  <w:style w:type="table" w:styleId="TableGrid">
+  <w:style w:type="table" w:styleId="Tabellenraster">
     <w:name w:val="Table Grid"/>
-    <w:basedOn w:val="TableNormal"/>
+    <w:basedOn w:val="NormaleTabelle"/>
     <w:uiPriority w:val="39"/>
     <w:rsid w:val="00DC76CF"/>
     <w:pPr>
@@ -10602,10 +12979,10 @@
       </w:tblBorders>
     </w:tblPr>
   </w:style>
-  <w:style w:type="paragraph" w:styleId="Header">
+  <w:style w:type="paragraph" w:styleId="Kopfzeile">
     <w:name w:val="header"/>
-    <w:basedOn w:val="Normal"/>
-    <w:link w:val="HeaderChar"/>
+    <w:basedOn w:val="Standard"/>
+    <w:link w:val="KopfzeileZchn"/>
     <w:uiPriority w:val="99"/>
     <w:unhideWhenUsed/>
     <w:rsid w:val="009768B2"/>
@@ -10617,20 +12994,20 @@
       <w:spacing w:after="0" w:line="240" w:lineRule="auto"/>
     </w:pPr>
   </w:style>
-  <w:style w:type="character" w:customStyle="1" w:styleId="HeaderChar">
-    <w:name w:val="Header Char"/>
-    <w:basedOn w:val="DefaultParagraphFont"/>
-    <w:link w:val="Header"/>
+  <w:style w:type="character" w:customStyle="1" w:styleId="KopfzeileZchn">
+    <w:name w:val="Kopfzeile Zchn"/>
+    <w:basedOn w:val="Absatz-Standardschriftart"/>
+    <w:link w:val="Kopfzeile"/>
     <w:uiPriority w:val="99"/>
     <w:rsid w:val="009768B2"/>
     <w:rPr>
       <w:lang w:val="de-DE"/>
     </w:rPr>
   </w:style>
-  <w:style w:type="paragraph" w:styleId="Footer">
+  <w:style w:type="paragraph" w:styleId="Fuzeile">
     <w:name w:val="footer"/>
-    <w:basedOn w:val="Normal"/>
-    <w:link w:val="FooterChar"/>
+    <w:basedOn w:val="Standard"/>
+    <w:link w:val="FuzeileZchn"/>
     <w:uiPriority w:val="99"/>
     <w:unhideWhenUsed/>
     <w:rsid w:val="009768B2"/>
@@ -10642,20 +13019,20 @@
       <w:spacing w:after="0" w:line="240" w:lineRule="auto"/>
     </w:pPr>
   </w:style>
-  <w:style w:type="character" w:customStyle="1" w:styleId="FooterChar">
-    <w:name w:val="Footer Char"/>
-    <w:basedOn w:val="DefaultParagraphFont"/>
-    <w:link w:val="Footer"/>
+  <w:style w:type="character" w:customStyle="1" w:styleId="FuzeileZchn">
+    <w:name w:val="Fußzeile Zchn"/>
+    <w:basedOn w:val="Absatz-Standardschriftart"/>
+    <w:link w:val="Fuzeile"/>
     <w:uiPriority w:val="99"/>
     <w:rsid w:val="009768B2"/>
     <w:rPr>
       <w:lang w:val="de-DE"/>
     </w:rPr>
   </w:style>
-  <w:style w:type="paragraph" w:styleId="TOCHeading">
+  <w:style w:type="paragraph" w:styleId="Inhaltsverzeichnisberschrift">
     <w:name w:val="TOC Heading"/>
-    <w:basedOn w:val="Heading1"/>
-    <w:next w:val="Normal"/>
+    <w:basedOn w:val="berschrift1"/>
+    <w:next w:val="Standard"/>
     <w:uiPriority w:val="39"/>
     <w:unhideWhenUsed/>
     <w:qFormat/>
@@ -10669,10 +13046,10 @@
       <w14:ligatures w14:val="none"/>
     </w:rPr>
   </w:style>
-  <w:style w:type="paragraph" w:styleId="TOC1">
+  <w:style w:type="paragraph" w:styleId="Verzeichnis1">
     <w:name w:val="toc 1"/>
-    <w:basedOn w:val="Normal"/>
-    <w:next w:val="Normal"/>
+    <w:basedOn w:val="Standard"/>
+    <w:next w:val="Standard"/>
     <w:autoRedefine/>
     <w:uiPriority w:val="39"/>
     <w:unhideWhenUsed/>
@@ -10683,7 +13060,7 @@
   </w:style>
   <w:style w:type="character" w:styleId="Hyperlink">
     <w:name w:val="Hyperlink"/>
-    <w:basedOn w:val="DefaultParagraphFont"/>
+    <w:basedOn w:val="Absatz-Standardschriftart"/>
     <w:uiPriority w:val="99"/>
     <w:unhideWhenUsed/>
     <w:rsid w:val="009768B2"/>
@@ -10692,9 +13069,9 @@
       <w:u w:val="single"/>
     </w:rPr>
   </w:style>
-  <w:style w:type="paragraph" w:styleId="ListParagraph">
+  <w:style w:type="paragraph" w:styleId="Listenabsatz">
     <w:name w:val="List Paragraph"/>
-    <w:basedOn w:val="Normal"/>
+    <w:basedOn w:val="Standard"/>
     <w:uiPriority w:val="34"/>
     <w:qFormat/>
     <w:rsid w:val="00B052BD"/>
@@ -10703,9 +13080,9 @@
       <w:contextualSpacing/>
     </w:pPr>
   </w:style>
-  <w:style w:type="character" w:styleId="PlaceholderText">
+  <w:style w:type="character" w:styleId="Platzhaltertext">
     <w:name w:val="Placeholder Text"/>
-    <w:basedOn w:val="DefaultParagraphFont"/>
+    <w:basedOn w:val="Absatz-Standardschriftart"/>
     <w:uiPriority w:val="99"/>
     <w:semiHidden/>
     <w:rsid w:val="00686F49"/>
@@ -10713,10 +13090,10 @@
       <w:color w:val="666666"/>
     </w:rPr>
   </w:style>
-  <w:style w:type="paragraph" w:styleId="TOC2">
+  <w:style w:type="paragraph" w:styleId="Verzeichnis2">
     <w:name w:val="toc 2"/>
-    <w:basedOn w:val="Normal"/>
-    <w:next w:val="Normal"/>
+    <w:basedOn w:val="Standard"/>
+    <w:next w:val="Standard"/>
     <w:autoRedefine/>
     <w:uiPriority w:val="39"/>
     <w:unhideWhenUsed/>
@@ -10726,10 +13103,10 @@
       <w:ind w:left="240"/>
     </w:pPr>
   </w:style>
-  <w:style w:type="paragraph" w:styleId="HTMLPreformatted">
+  <w:style w:type="paragraph" w:styleId="HTMLVorformatiert">
     <w:name w:val="HTML Preformatted"/>
-    <w:basedOn w:val="Normal"/>
-    <w:link w:val="HTMLPreformattedChar"/>
+    <w:basedOn w:val="Standard"/>
+    <w:link w:val="HTMLVorformatiertZchn"/>
     <w:uiPriority w:val="99"/>
     <w:semiHidden/>
     <w:unhideWhenUsed/>
@@ -10764,10 +13141,10 @@
       <w14:ligatures w14:val="none"/>
     </w:rPr>
   </w:style>
-  <w:style w:type="character" w:customStyle="1" w:styleId="HTMLPreformattedChar">
-    <w:name w:val="HTML Preformatted Char"/>
-    <w:basedOn w:val="DefaultParagraphFont"/>
-    <w:link w:val="HTMLPreformatted"/>
+  <w:style w:type="character" w:customStyle="1" w:styleId="HTMLVorformatiertZchn">
+    <w:name w:val="HTML Vorformatiert Zchn"/>
+    <w:basedOn w:val="Absatz-Standardschriftart"/>
+    <w:link w:val="HTMLVorformatiert"/>
     <w:uiPriority w:val="99"/>
     <w:semiHidden/>
     <w:rsid w:val="00FB58CD"/>
@@ -10782,7 +13159,7 @@
   </w:style>
   <w:style w:type="character" w:styleId="HTMLCode">
     <w:name w:val="HTML Code"/>
-    <w:basedOn w:val="DefaultParagraphFont"/>
+    <w:basedOn w:val="Absatz-Standardschriftart"/>
     <w:uiPriority w:val="99"/>
     <w:semiHidden/>
     <w:unhideWhenUsed/>
@@ -10795,7 +13172,7 @@
   </w:style>
   <w:style w:type="character" w:customStyle="1" w:styleId="fontstyle01">
     <w:name w:val="fontstyle01"/>
-    <w:basedOn w:val="DefaultParagraphFont"/>
+    <w:basedOn w:val="Absatz-Standardschriftart"/>
     <w:rsid w:val="0080719C"/>
     <w:rPr>
       <w:rFonts w:ascii="CambriaMath" w:hAnsi="CambriaMath" w:hint="default"/>
@@ -10810,7 +13187,7 @@
   </w:style>
   <w:style w:type="character" w:customStyle="1" w:styleId="fontstyle21">
     <w:name w:val="fontstyle21"/>
-    <w:basedOn w:val="DefaultParagraphFont"/>
+    <w:basedOn w:val="Absatz-Standardschriftart"/>
     <w:rsid w:val="0080719C"/>
     <w:rPr>
       <w:rFonts w:ascii="Cambria" w:hAnsi="Cambria" w:hint="default"/>

</xml_diff>

<commit_message>
nachtrag von gestern, hatte nicht alles gespeichert
</commit_message>
<xml_diff>
--- a/Lab Documentation.docx
+++ b/Lab Documentation.docx
@@ -3880,7 +3880,14 @@
         <w:rPr>
           <w:rFonts w:cs="Arial"/>
         </w:rPr>
-        <w:t xml:space="preserve">which leads to the car driving in a sharp circular path (first diagram). In the second diagram the step signal is set to 0.2 which leads to a </w:t>
+        <w:t xml:space="preserve">which leads to the car driving in a sharp circular path (first diagram). In the </w:t>
+      </w:r>
+      <w:r>
+        <w:rPr>
+          <w:rFonts w:cs="Arial"/>
+        </w:rPr>
+        <w:lastRenderedPageBreak/>
+        <w:t xml:space="preserve">second diagram the step signal is set to 0.2 which leads to a </w:t>
       </w:r>
       <w:r>
         <w:rPr>
@@ -3895,7 +3902,6 @@
       </w:pPr>
       <w:bookmarkStart w:id="5" w:name="_Toc155362470"/>
       <w:r>
-        <w:lastRenderedPageBreak/>
         <w:t>Speed Control</w:t>
       </w:r>
       <w:bookmarkEnd w:id="5"/>
@@ -6564,6 +6570,7 @@
         <w:rPr>
           <w:noProof/>
         </w:rPr>
+        <w:lastRenderedPageBreak/>
         <w:drawing>
           <wp:anchor distT="0" distB="0" distL="114300" distR="114300" simplePos="0" relativeHeight="251674624" behindDoc="0" locked="0" layoutInCell="1" allowOverlap="1" wp14:anchorId="1BC4CFBF" wp14:editId="6E6DB13A">
             <wp:simplePos x="0" y="0"/>
@@ -6661,7 +6668,6 @@
       </w:pPr>
       <w:bookmarkStart w:id="9" w:name="_Toc155362474"/>
       <w:r>
-        <w:lastRenderedPageBreak/>
         <w:t>T</w:t>
       </w:r>
       <w:r>
@@ -10301,6 +10307,7 @@
       </w:pPr>
       <w:bookmarkStart w:id="15" w:name="_Toc155362480"/>
       <w:r>
+        <w:lastRenderedPageBreak/>
         <w:t xml:space="preserve">MATLAB functions </w:t>
       </w:r>
       <w:proofErr w:type="spellStart"/>
@@ -10364,7 +10371,6 @@
         <w:rPr>
           <w:rFonts w:ascii="Consolas" w:hAnsi="Consolas"/>
         </w:rPr>
-        <w:lastRenderedPageBreak/>
         <w:t>cd_refpoly_ff.m</w:t>
       </w:r>
       <w:proofErr w:type="spellEnd"/>
@@ -10378,6 +10384,7 @@
         <w:rPr>
           <w:noProof/>
         </w:rPr>
+        <w:lastRenderedPageBreak/>
         <w:drawing>
           <wp:anchor distT="0" distB="0" distL="114300" distR="114300" simplePos="0" relativeHeight="251684864" behindDoc="0" locked="0" layoutInCell="1" allowOverlap="1" wp14:anchorId="685467B0" wp14:editId="461BB288">
             <wp:simplePos x="0" y="0"/>
@@ -11557,13 +11564,10 @@
       </w:r>
       <w:r>
         <w:lastRenderedPageBreak/>
-        <w:t>Extended Exercises</w:t>
-      </w:r>
-      <w:r>
-        <w:t xml:space="preserve"> - </w:t>
-      </w:r>
-      <w:r>
-        <w:t>20.4 Reference Path Following in Emergency Halts</w:t>
+        <w:t>Extended Exercises - 20.4 Reference Path Following in Emergency Halt</w:t>
+      </w:r>
+      <w:r>
+        <w:t>s</w:t>
       </w:r>
       <w:r>
         <w:t xml:space="preserve"> </w:t>

</xml_diff>

<commit_message>
Bilder Hinzugefügt und bericht die extra aufgabe geschriben
</commit_message>
<xml_diff>
--- a/Lab Documentation.docx
+++ b/Lab Documentation.docx
@@ -11514,45 +11514,76 @@
     <w:p>
       <w:pPr>
         <w:rPr>
-          <w:lang w:val="de-DE"/>
-        </w:rPr>
-      </w:pPr>
-      <w:r>
-        <w:rPr>
           <w:highlight w:val="red"/>
           <w:lang w:val="de-DE"/>
         </w:rPr>
-        <w:t xml:space="preserve">Ich glaube </w:t>
-      </w:r>
-      <w:proofErr w:type="gramStart"/>
+      </w:pPr>
       <w:r>
         <w:rPr>
           <w:highlight w:val="red"/>
           <w:lang w:val="de-DE"/>
         </w:rPr>
-        <w:t>nicht</w:t>
-      </w:r>
-      <w:proofErr w:type="gramEnd"/>
+        <w:t xml:space="preserve">Ich glaube </w:t>
+      </w:r>
+      <w:proofErr w:type="gramStart"/>
       <w:r>
         <w:rPr>
           <w:highlight w:val="red"/>
           <w:lang w:val="de-DE"/>
         </w:rPr>
-        <w:t xml:space="preserve"> dass das stimmt </w:t>
-      </w:r>
+        <w:t>nicht</w:t>
+      </w:r>
+      <w:proofErr w:type="gramEnd"/>
       <w:r>
         <w:rPr>
           <w:highlight w:val="red"/>
           <w:lang w:val="de-DE"/>
         </w:rPr>
-        <w:sym w:font="Wingdings" w:char="F0E0"/>
+        <w:t xml:space="preserve"> dass das stimmt </w:t>
       </w:r>
       <w:r>
         <w:rPr>
           <w:highlight w:val="red"/>
           <w:lang w:val="de-DE"/>
         </w:rPr>
+        <w:sym w:font="Wingdings" w:char="F0E0"/>
+      </w:r>
+      <w:r>
+        <w:rPr>
+          <w:highlight w:val="red"/>
+          <w:lang w:val="de-DE"/>
+        </w:rPr>
         <w:t xml:space="preserve"> sollten fast aufeinander sein…</w:t>
+      </w:r>
+    </w:p>
+    <w:p>
+      <w:pPr>
+        <w:rPr>
+          <w:lang w:val="de-DE"/>
+        </w:rPr>
+      </w:pPr>
+      <w:proofErr w:type="spellStart"/>
+      <w:r>
+        <w:rPr>
+          <w:lang w:val="de-DE"/>
+        </w:rPr>
+        <w:t>fhjf</w:t>
+      </w:r>
+      <w:proofErr w:type="spellEnd"/>
+    </w:p>
+    <w:p>
+      <w:pPr>
+        <w:rPr>
+          <w:highlight w:val="red"/>
+          <w:lang w:val="de-DE"/>
+        </w:rPr>
+      </w:pPr>
+      <w:r>
+        <w:rPr>
+          <w:highlight w:val="red"/>
+          <w:lang w:val="de-DE"/>
+        </w:rPr>
+        <w:br w:type="page"/>
       </w:r>
     </w:p>
     <w:p>
@@ -11560,28 +11591,848 @@
         <w:pStyle w:val="berschrift1"/>
       </w:pPr>
       <w:r>
+        <w:lastRenderedPageBreak/>
+        <w:t>Extende</w:t>
+      </w:r>
+      <w:r>
+        <w:t xml:space="preserve">d Exercises - 20.4 Reference Path Following in </w:t>
+      </w:r>
+      <w:r>
+        <w:t xml:space="preserve">Emergency Halts </w:t>
+      </w:r>
+    </w:p>
+    <w:p/>
+    <w:p>
+      <w:r>
+        <w:t xml:space="preserve">Task description </w:t>
+      </w:r>
+    </w:p>
+    <w:p>
+      <w:r>
+        <w:rPr>
+          <w:noProof/>
+        </w:rPr>
+        <w:drawing>
+          <wp:anchor distT="0" distB="0" distL="114300" distR="114300" simplePos="0" relativeHeight="251696128" behindDoc="0" locked="0" layoutInCell="1" allowOverlap="1" wp14:anchorId="7DEE27B4" wp14:editId="311FD788">
+            <wp:simplePos x="0" y="0"/>
+            <wp:positionH relativeFrom="column">
+              <wp:posOffset>387350</wp:posOffset>
+            </wp:positionH>
+            <wp:positionV relativeFrom="paragraph">
+              <wp:posOffset>1121715</wp:posOffset>
+            </wp:positionV>
+            <wp:extent cx="4981575" cy="4238625"/>
+            <wp:effectExtent l="0" t="0" r="0" b="0"/>
+            <wp:wrapTopAndBottom/>
+            <wp:docPr id="1449791355" name="Grafik 1"/>
+            <wp:cNvGraphicFramePr>
+              <a:graphicFrameLocks xmlns:a="http://schemas.openxmlformats.org/drawingml/2006/main" noChangeAspect="1"/>
+            </wp:cNvGraphicFramePr>
+            <a:graphic xmlns:a="http://schemas.openxmlformats.org/drawingml/2006/main">
+              <a:graphicData uri="http://schemas.openxmlformats.org/drawingml/2006/picture">
+                <pic:pic xmlns:pic="http://schemas.openxmlformats.org/drawingml/2006/picture">
+                  <pic:nvPicPr>
+                    <pic:cNvPr id="0" name="Picture 1"/>
+                    <pic:cNvPicPr>
+                      <a:picLocks noChangeAspect="1" noChangeArrowheads="1"/>
+                    </pic:cNvPicPr>
+                  </pic:nvPicPr>
+                  <pic:blipFill>
+                    <a:blip r:embed="rId24" cstate="print">
+                      <a:extLst>
+                        <a:ext uri="{28A0092B-C50C-407E-A947-70E740481C1C}">
+                          <a14:useLocalDpi xmlns:a14="http://schemas.microsoft.com/office/drawing/2010/main" val="0"/>
+                        </a:ext>
+                      </a:extLst>
+                    </a:blip>
+                    <a:srcRect/>
+                    <a:stretch>
+                      <a:fillRect/>
+                    </a:stretch>
+                  </pic:blipFill>
+                  <pic:spPr bwMode="auto">
+                    <a:xfrm>
+                      <a:off x="0" y="0"/>
+                      <a:ext cx="4981575" cy="4238625"/>
+                    </a:xfrm>
+                    <a:prstGeom prst="rect">
+                      <a:avLst/>
+                    </a:prstGeom>
+                    <a:noFill/>
+                    <a:ln>
+                      <a:noFill/>
+                    </a:ln>
+                  </pic:spPr>
+                </pic:pic>
+              </a:graphicData>
+            </a:graphic>
+            <wp14:sizeRelH relativeFrom="margin">
+              <wp14:pctWidth>0</wp14:pctWidth>
+            </wp14:sizeRelH>
+            <wp14:sizeRelV relativeFrom="margin">
+              <wp14:pctHeight>0</wp14:pctHeight>
+            </wp14:sizeRelV>
+          </wp:anchor>
+        </w:drawing>
+      </w:r>
+      <w:r>
+        <w:t xml:space="preserve">If the car is travelling at a high speed such as 1.5 m/s on the track and is stopped quickly, the lateral distance error of </w:t>
+      </w:r>
+      <w:r>
+        <w:t xml:space="preserve">the car </w:t>
+      </w:r>
+      <w:r>
+        <w:t xml:space="preserve">increases </w:t>
+      </w:r>
+      <w:proofErr w:type="gramStart"/>
+      <w:r>
+        <w:t>extremely</w:t>
+      </w:r>
+      <w:proofErr w:type="gramEnd"/>
+      <w:r>
+        <w:t xml:space="preserve"> and the car does not come to a stop in the middle of the track.</w:t>
+      </w:r>
+      <w:r>
+        <w:t xml:space="preserve"> </w:t>
+      </w:r>
+      <w:r>
+        <w:t xml:space="preserve">This sensation can occur when the car initiates emergency </w:t>
+      </w:r>
+      <w:r>
+        <w:t>halt. This’s</w:t>
+      </w:r>
+      <w:r>
+        <w:t xml:space="preserve"> shown in the Image </w:t>
+      </w:r>
+      <w:r>
+        <w:rPr>
+          <w:highlight w:val="red"/>
+        </w:rPr>
+        <w:t>XX</w:t>
+      </w:r>
+      <w:r>
+        <w:t xml:space="preserve"> below, the </w:t>
+      </w:r>
+      <w:proofErr w:type="spellStart"/>
+      <w:r>
+        <w:rPr>
+          <w:i/>
+          <w:iCs/>
+        </w:rPr>
+        <w:t>delta_error</w:t>
+      </w:r>
+      <w:proofErr w:type="spellEnd"/>
+      <w:r>
+        <w:t xml:space="preserve"> is extremely high. </w:t>
+      </w:r>
+    </w:p>
+    <w:p/>
+    <w:p>
+      <w:r>
+        <w:t xml:space="preserve">This </w:t>
+      </w:r>
+      <w:r>
+        <w:t xml:space="preserve">problem </w:t>
+      </w:r>
+      <w:r>
+        <w:t>can be seen both in the simulation and in the real system</w:t>
+      </w:r>
+      <w:r>
+        <w:t xml:space="preserve">. </w:t>
+      </w:r>
+    </w:p>
+    <w:p>
+      <w:pPr>
+        <w:pStyle w:val="Default"/>
+        <w:rPr>
+          <w:rFonts w:ascii="Arial" w:hAnsi="Arial" w:cstheme="minorBidi"/>
+          <w:color w:val="auto"/>
+          <w:kern w:val="2"/>
+          <w:szCs w:val="22"/>
+          <w:lang w:val="en-GB"/>
+        </w:rPr>
+      </w:pPr>
+      <w:r>
+        <w:rPr>
+          <w:rFonts w:ascii="Arial" w:hAnsi="Arial" w:cstheme="minorBidi"/>
+          <w:color w:val="auto"/>
+          <w:kern w:val="2"/>
+          <w:szCs w:val="22"/>
+          <w:lang w:val="en-GB"/>
+        </w:rPr>
+        <w:t xml:space="preserve">The task of this exercises is, to fix this </w:t>
+      </w:r>
+      <w:r>
+        <w:rPr>
+          <w:rFonts w:ascii="Arial" w:hAnsi="Arial" w:cstheme="minorBidi"/>
+          <w:color w:val="auto"/>
+          <w:kern w:val="2"/>
+          <w:szCs w:val="22"/>
+          <w:lang w:val="en-GB"/>
+        </w:rPr>
+        <w:t>issue</w:t>
+      </w:r>
+      <w:r>
+        <w:rPr>
+          <w:rFonts w:ascii="Arial" w:hAnsi="Arial" w:cstheme="minorBidi"/>
+          <w:color w:val="auto"/>
+          <w:kern w:val="2"/>
+          <w:szCs w:val="22"/>
+          <w:lang w:val="en-GB"/>
+        </w:rPr>
+        <w:t xml:space="preserve">. In the end, </w:t>
+      </w:r>
+      <w:r>
+        <w:rPr>
+          <w:rFonts w:ascii="Arial" w:hAnsi="Arial" w:cstheme="minorBidi"/>
+          <w:color w:val="auto"/>
+          <w:kern w:val="2"/>
+          <w:szCs w:val="22"/>
+          <w:lang w:val="en-GB"/>
+        </w:rPr>
+        <w:t>t</w:t>
+      </w:r>
+      <w:r>
+        <w:rPr>
+          <w:rFonts w:ascii="Arial" w:hAnsi="Arial" w:cstheme="minorBidi"/>
+          <w:color w:val="auto"/>
+          <w:kern w:val="2"/>
+          <w:szCs w:val="22"/>
+          <w:lang w:val="en-GB"/>
+        </w:rPr>
+        <w:t xml:space="preserve">he lateral distance error of the path following controller must be less than </w:t>
+      </w:r>
+      <w:r>
+        <w:rPr>
+          <w:rFonts w:ascii="Arial" w:hAnsi="Arial" w:cstheme="minorBidi"/>
+          <w:color w:val="auto"/>
+          <w:kern w:val="2"/>
+          <w:szCs w:val="22"/>
+          <w:lang w:val="en-GB"/>
+        </w:rPr>
+        <w:t>1 cm</w:t>
+      </w:r>
+      <w:r>
+        <w:rPr>
+          <w:rFonts w:ascii="Arial" w:hAnsi="Arial" w:cstheme="minorBidi"/>
+          <w:color w:val="auto"/>
+          <w:kern w:val="2"/>
+          <w:szCs w:val="22"/>
+          <w:lang w:val="en-GB"/>
+        </w:rPr>
+        <w:t xml:space="preserve"> in case of </w:t>
+      </w:r>
+      <w:r>
+        <w:rPr>
+          <w:rFonts w:ascii="Arial" w:hAnsi="Arial" w:cstheme="minorBidi"/>
+          <w:color w:val="auto"/>
+          <w:kern w:val="2"/>
+          <w:szCs w:val="22"/>
+          <w:lang w:val="en-GB"/>
+        </w:rPr>
+        <w:t xml:space="preserve">an emergency halt. </w:t>
+      </w:r>
+    </w:p>
+    <w:p>
+      <w:pPr>
+        <w:pStyle w:val="Default"/>
+        <w:rPr>
+          <w:rFonts w:ascii="Arial" w:hAnsi="Arial" w:cstheme="minorBidi"/>
+          <w:color w:val="auto"/>
+          <w:kern w:val="2"/>
+          <w:szCs w:val="22"/>
+          <w:lang w:val="en-GB"/>
+        </w:rPr>
+      </w:pPr>
+    </w:p>
+    <w:p>
+      <w:pPr>
+        <w:pStyle w:val="Default"/>
+        <w:rPr>
+          <w:rFonts w:ascii="Arial" w:hAnsi="Arial" w:cstheme="minorBidi"/>
+          <w:color w:val="auto"/>
+          <w:kern w:val="2"/>
+          <w:szCs w:val="22"/>
+          <w:lang w:val="en-GB"/>
+        </w:rPr>
+      </w:pPr>
+    </w:p>
+    <w:p/>
+    <w:p>
+      <w:pPr>
+        <w:rPr>
+          <w:highlight w:val="red"/>
+        </w:rPr>
+      </w:pPr>
+    </w:p>
+    <w:p>
+      <w:r>
         <w:br w:type="column"/>
       </w:r>
       <w:r>
         <w:lastRenderedPageBreak/>
-        <w:t>Extended Exercises - 20.4 Reference Path Following in Emergency Halt</w:t>
-      </w:r>
-      <w:r>
-        <w:t>s</w:t>
+        <w:t>S</w:t>
+      </w:r>
+      <w:r>
+        <w:t>olution</w:t>
       </w:r>
       <w:r>
         <w:t xml:space="preserve"> </w:t>
+      </w:r>
+      <w:r>
+        <w:t>of the ta</w:t>
+      </w:r>
+      <w:r>
+        <w:t xml:space="preserve">sks </w:t>
+      </w:r>
+    </w:p>
+    <w:p>
+      <w:r>
+        <w:rPr>
+          <w:noProof/>
+        </w:rPr>
+        <w:drawing>
+          <wp:anchor distT="0" distB="0" distL="114300" distR="114300" simplePos="0" relativeHeight="251569152" behindDoc="0" locked="0" layoutInCell="1" allowOverlap="1" wp14:anchorId="3B7E73F9" wp14:editId="4863785D">
+            <wp:simplePos x="0" y="0"/>
+            <wp:positionH relativeFrom="column">
+              <wp:posOffset>159715</wp:posOffset>
+            </wp:positionH>
+            <wp:positionV relativeFrom="paragraph">
+              <wp:posOffset>1595628</wp:posOffset>
+            </wp:positionV>
+            <wp:extent cx="5756910" cy="4235450"/>
+            <wp:effectExtent l="0" t="0" r="0" b="0"/>
+            <wp:wrapTopAndBottom/>
+            <wp:docPr id="951652393" name="Grafik 2"/>
+            <wp:cNvGraphicFramePr>
+              <a:graphicFrameLocks xmlns:a="http://schemas.openxmlformats.org/drawingml/2006/main" noChangeAspect="1"/>
+            </wp:cNvGraphicFramePr>
+            <a:graphic xmlns:a="http://schemas.openxmlformats.org/drawingml/2006/main">
+              <a:graphicData uri="http://schemas.openxmlformats.org/drawingml/2006/picture">
+                <pic:pic xmlns:pic="http://schemas.openxmlformats.org/drawingml/2006/picture">
+                  <pic:nvPicPr>
+                    <pic:cNvPr id="0" name="Picture 2"/>
+                    <pic:cNvPicPr>
+                      <a:picLocks noChangeAspect="1" noChangeArrowheads="1"/>
+                    </pic:cNvPicPr>
+                  </pic:nvPicPr>
+                  <pic:blipFill>
+                    <a:blip r:embed="rId25">
+                      <a:extLst>
+                        <a:ext uri="{28A0092B-C50C-407E-A947-70E740481C1C}">
+                          <a14:useLocalDpi xmlns:a14="http://schemas.microsoft.com/office/drawing/2010/main" val="0"/>
+                        </a:ext>
+                      </a:extLst>
+                    </a:blip>
+                    <a:srcRect/>
+                    <a:stretch>
+                      <a:fillRect/>
+                    </a:stretch>
+                  </pic:blipFill>
+                  <pic:spPr bwMode="auto">
+                    <a:xfrm>
+                      <a:off x="0" y="0"/>
+                      <a:ext cx="5756910" cy="4235450"/>
+                    </a:xfrm>
+                    <a:prstGeom prst="rect">
+                      <a:avLst/>
+                    </a:prstGeom>
+                    <a:noFill/>
+                    <a:ln>
+                      <a:noFill/>
+                    </a:ln>
+                  </pic:spPr>
+                </pic:pic>
+              </a:graphicData>
+            </a:graphic>
+          </wp:anchor>
+        </w:drawing>
+      </w:r>
+      <w:r>
+        <w:t>A closer look at the task shows that as soon as a high impulse response of the velocity is to be converted (0.5</w:t>
+      </w:r>
+      <m:oMath>
+        <m:r>
+          <w:rPr>
+            <w:rFonts w:ascii="Cambria Math" w:hAnsi="Cambria Math"/>
+          </w:rPr>
+          <m:t xml:space="preserve"> </m:t>
+        </m:r>
+        <m:f>
+          <m:fPr>
+            <m:ctrlPr>
+              <w:rPr>
+                <w:rFonts w:ascii="Cambria Math" w:hAnsi="Cambria Math"/>
+                <w:i/>
+              </w:rPr>
+            </m:ctrlPr>
+          </m:fPr>
+          <m:num>
+            <m:r>
+              <w:rPr>
+                <w:rFonts w:ascii="Cambria Math" w:hAnsi="Cambria Math"/>
+              </w:rPr>
+              <m:t>m</m:t>
+            </m:r>
+          </m:num>
+          <m:den>
+            <m:r>
+              <w:rPr>
+                <w:rFonts w:ascii="Cambria Math" w:hAnsi="Cambria Math"/>
+              </w:rPr>
+              <m:t>s</m:t>
+            </m:r>
+          </m:den>
+        </m:f>
+      </m:oMath>
+      <w:r>
+        <w:t xml:space="preserve"> or higher to zero), these outliers </w:t>
+      </w:r>
+      <w:r>
+        <w:t>occur.</w:t>
+      </w:r>
+      <w:r>
+        <w:t xml:space="preserve"> </w:t>
+      </w:r>
+      <w:r>
+        <w:t>To solve this problem, a ramp is implemented that maps the high speed to zero as a ramp signal instead of a jump.</w:t>
+      </w:r>
+      <w:r>
+        <w:t xml:space="preserve"> </w:t>
+      </w:r>
+      <w:r>
+        <w:t xml:space="preserve">This ramp is implemented in the </w:t>
+      </w:r>
+      <w:r>
+        <w:t xml:space="preserve">file </w:t>
+      </w:r>
+      <w:r>
+        <w:rPr>
+          <w:i/>
+          <w:iCs/>
+        </w:rPr>
+        <w:t xml:space="preserve">s7_tamplate_extra.slx </w:t>
+      </w:r>
+      <w:r>
+        <w:t>and can be found at the following path</w:t>
+      </w:r>
+      <w:r>
+        <w:t xml:space="preserve"> </w:t>
+      </w:r>
+      <w:r>
+        <w:rPr>
+          <w:i/>
+          <w:iCs/>
+        </w:rPr>
+        <w:t>s7_tamplate_extra</w:t>
+      </w:r>
+      <w:r>
+        <w:rPr>
+          <w:i/>
+          <w:iCs/>
+        </w:rPr>
+        <w:t xml:space="preserve"> -&gt; Control Software -&gt; Path Controller -&gt; FB – Non-linear Feedback-Controller. </w:t>
+      </w:r>
+      <w:r>
+        <w:t xml:space="preserve">Here you can see the subsystem </w:t>
+      </w:r>
+      <w:r>
+        <w:rPr>
+          <w:i/>
+          <w:iCs/>
+        </w:rPr>
+        <w:t xml:space="preserve">Emergency-Halt-Ramp </w:t>
+      </w:r>
+      <w:r>
+        <w:t>to see in picture</w:t>
+      </w:r>
+      <w:r>
+        <w:t xml:space="preserve"> </w:t>
+      </w:r>
+      <w:r>
+        <w:rPr>
+          <w:highlight w:val="red"/>
+        </w:rPr>
+        <w:t>XX</w:t>
+      </w:r>
+      <w:r>
+        <w:t xml:space="preserve">. </w:t>
+      </w:r>
+    </w:p>
+    <w:p>
+      <w:r>
+        <w:t>T</w:t>
+      </w:r>
+      <w:r>
+        <w:t xml:space="preserve">he diagram of the </w:t>
+      </w:r>
+      <w:proofErr w:type="spellStart"/>
+      <w:r>
+        <w:rPr>
+          <w:i/>
+          <w:iCs/>
+        </w:rPr>
+        <w:t>delta_error</w:t>
+      </w:r>
+      <w:proofErr w:type="spellEnd"/>
+      <w:r>
+        <w:t xml:space="preserve"> and the </w:t>
+      </w:r>
+      <w:proofErr w:type="spellStart"/>
+      <w:r>
+        <w:rPr>
+          <w:i/>
+          <w:iCs/>
+        </w:rPr>
+        <w:t>lateral_error</w:t>
+      </w:r>
+      <w:proofErr w:type="spellEnd"/>
+      <w:r>
+        <w:t xml:space="preserve"> after </w:t>
+      </w:r>
+      <w:r>
+        <w:t>implementation</w:t>
+      </w:r>
+      <w:r>
+        <w:t xml:space="preserve"> of the ramp function can be seen in figure </w:t>
+      </w:r>
+      <w:r>
+        <w:rPr>
+          <w:highlight w:val="red"/>
+        </w:rPr>
+        <w:t>XX</w:t>
+      </w:r>
+      <w:r>
+        <w:t xml:space="preserve">. There </w:t>
+      </w:r>
+      <w:r>
+        <w:t>you can see that the extremely high spike has disappeared</w:t>
+      </w:r>
+      <w:r>
+        <w:t xml:space="preserve">. </w:t>
       </w:r>
     </w:p>
     <w:p/>
     <w:p/>
+    <w:p/>
+    <w:p/>
+    <w:p/>
+    <w:p/>
+    <w:p/>
+    <w:p>
+      <w:r>
+        <w:rPr>
+          <w:noProof/>
+        </w:rPr>
+        <w:lastRenderedPageBreak/>
+        <w:drawing>
+          <wp:anchor distT="0" distB="0" distL="114300" distR="114300" simplePos="0" relativeHeight="251576320" behindDoc="0" locked="0" layoutInCell="1" allowOverlap="1" wp14:anchorId="5811FA51" wp14:editId="19F06942">
+            <wp:simplePos x="0" y="0"/>
+            <wp:positionH relativeFrom="column">
+              <wp:posOffset>723875</wp:posOffset>
+            </wp:positionH>
+            <wp:positionV relativeFrom="paragraph">
+              <wp:posOffset>-635</wp:posOffset>
+            </wp:positionV>
+            <wp:extent cx="4315460" cy="3586480"/>
+            <wp:effectExtent l="0" t="0" r="0" b="0"/>
+            <wp:wrapTopAndBottom/>
+            <wp:docPr id="341386292" name="Grafik 4"/>
+            <wp:cNvGraphicFramePr>
+              <a:graphicFrameLocks xmlns:a="http://schemas.openxmlformats.org/drawingml/2006/main" noChangeAspect="1"/>
+            </wp:cNvGraphicFramePr>
+            <a:graphic xmlns:a="http://schemas.openxmlformats.org/drawingml/2006/main">
+              <a:graphicData uri="http://schemas.openxmlformats.org/drawingml/2006/picture">
+                <pic:pic xmlns:pic="http://schemas.openxmlformats.org/drawingml/2006/picture">
+                  <pic:nvPicPr>
+                    <pic:cNvPr id="0" name="Picture 4"/>
+                    <pic:cNvPicPr>
+                      <a:picLocks noChangeAspect="1" noChangeArrowheads="1"/>
+                    </pic:cNvPicPr>
+                  </pic:nvPicPr>
+                  <pic:blipFill>
+                    <a:blip r:embed="rId26">
+                      <a:extLst>
+                        <a:ext uri="{28A0092B-C50C-407E-A947-70E740481C1C}">
+                          <a14:useLocalDpi xmlns:a14="http://schemas.microsoft.com/office/drawing/2010/main" val="0"/>
+                        </a:ext>
+                      </a:extLst>
+                    </a:blip>
+                    <a:srcRect/>
+                    <a:stretch>
+                      <a:fillRect/>
+                    </a:stretch>
+                  </pic:blipFill>
+                  <pic:spPr bwMode="auto">
+                    <a:xfrm>
+                      <a:off x="0" y="0"/>
+                      <a:ext cx="4315460" cy="3586480"/>
+                    </a:xfrm>
+                    <a:prstGeom prst="rect">
+                      <a:avLst/>
+                    </a:prstGeom>
+                    <a:noFill/>
+                    <a:ln>
+                      <a:noFill/>
+                    </a:ln>
+                  </pic:spPr>
+                </pic:pic>
+              </a:graphicData>
+            </a:graphic>
+            <wp14:sizeRelH relativeFrom="margin">
+              <wp14:pctWidth>0</wp14:pctWidth>
+            </wp14:sizeRelH>
+            <wp14:sizeRelV relativeFrom="margin">
+              <wp14:pctHeight>0</wp14:pctHeight>
+            </wp14:sizeRelV>
+          </wp:anchor>
+        </w:drawing>
+      </w:r>
+    </w:p>
+    <w:p>
+      <w:r>
+        <w:t xml:space="preserve">Further proof that the built-in function works can be seen in the car in the simulation. </w:t>
+      </w:r>
+      <w:r>
+        <w:t xml:space="preserve">In both cases, the car starts at 1.5 m/s and performs an </w:t>
+      </w:r>
+      <w:r>
+        <w:t>emergency</w:t>
+      </w:r>
+      <w:r>
+        <w:t xml:space="preserve"> stop at approximately the same point (the speed is abruptly set to 0), bringing the car to a standstill</w:t>
+      </w:r>
+      <w:r>
+        <w:t xml:space="preserve">. </w:t>
+      </w:r>
+      <w:r>
+        <w:t xml:space="preserve">Here (see Figure </w:t>
+      </w:r>
+      <w:r>
+        <w:rPr>
+          <w:highlight w:val="red"/>
+        </w:rPr>
+        <w:t>XX</w:t>
+      </w:r>
+      <w:r>
+        <w:t xml:space="preserve"> left), without using the ramp response, </w:t>
+      </w:r>
+      <w:proofErr w:type="gramStart"/>
+      <w:r>
+        <w:t>it can be seen that the</w:t>
+      </w:r>
+      <w:proofErr w:type="gramEnd"/>
+      <w:r>
+        <w:t xml:space="preserve"> car has an orientation at the end that does not follow the path due to an abrupt stop</w:t>
+      </w:r>
+      <w:r>
+        <w:t xml:space="preserve"> and the </w:t>
+      </w:r>
+      <w:r>
+        <w:t>lateral distance error</w:t>
+      </w:r>
+      <w:r>
+        <w:t xml:space="preserve"> is verry high</w:t>
+      </w:r>
+      <w:r>
+        <w:t>. However, with the implementation of the ramp response, the vehicle shows that after it has come to a standstill, it is still heading in the direction of the track</w:t>
+      </w:r>
+      <w:r>
+        <w:t xml:space="preserve"> </w:t>
+      </w:r>
+      <w:r>
+        <w:t xml:space="preserve">(see Figure </w:t>
+      </w:r>
+      <w:r>
+        <w:rPr>
+          <w:highlight w:val="red"/>
+        </w:rPr>
+        <w:t>XX</w:t>
+      </w:r>
+      <w:r>
+        <w:t xml:space="preserve"> </w:t>
+      </w:r>
+      <w:r>
+        <w:t>right</w:t>
+      </w:r>
+      <w:r>
+        <w:t>)</w:t>
+      </w:r>
+      <w:r>
+        <w:t xml:space="preserve"> and the </w:t>
+      </w:r>
+      <w:r>
+        <w:t>lateral distance error</w:t>
+      </w:r>
+      <w:r>
+        <w:t xml:space="preserve"> is very small.</w:t>
+      </w:r>
+      <w:r>
+        <w:t xml:space="preserve"> </w:t>
+      </w:r>
+    </w:p>
+    <w:p>
+      <w:r>
+        <w:rPr>
+          <w:noProof/>
+        </w:rPr>
+        <w:drawing>
+          <wp:anchor distT="0" distB="0" distL="114300" distR="114300" simplePos="0" relativeHeight="251667456" behindDoc="1" locked="0" layoutInCell="1" allowOverlap="1" wp14:anchorId="018AA1B7" wp14:editId="7C052A95">
+            <wp:simplePos x="0" y="0"/>
+            <wp:positionH relativeFrom="column">
+              <wp:posOffset>-735965</wp:posOffset>
+            </wp:positionH>
+            <wp:positionV relativeFrom="paragraph">
+              <wp:posOffset>451485</wp:posOffset>
+            </wp:positionV>
+            <wp:extent cx="3525520" cy="2574925"/>
+            <wp:effectExtent l="0" t="0" r="0" b="0"/>
+            <wp:wrapTight wrapText="bothSides">
+              <wp:wrapPolygon edited="0">
+                <wp:start x="0" y="0"/>
+                <wp:lineTo x="0" y="21414"/>
+                <wp:lineTo x="21476" y="21414"/>
+                <wp:lineTo x="21476" y="0"/>
+                <wp:lineTo x="0" y="0"/>
+              </wp:wrapPolygon>
+            </wp:wrapTight>
+            <wp:docPr id="406035616" name="Grafik 5" descr="Ein Bild, das Screenshot, Rechteck, Text, Design enthält.&#10;&#10;Automatisch generierte Beschreibung"/>
+            <wp:cNvGraphicFramePr>
+              <a:graphicFrameLocks xmlns:a="http://schemas.openxmlformats.org/drawingml/2006/main" noChangeAspect="1"/>
+            </wp:cNvGraphicFramePr>
+            <a:graphic xmlns:a="http://schemas.openxmlformats.org/drawingml/2006/main">
+              <a:graphicData uri="http://schemas.openxmlformats.org/drawingml/2006/picture">
+                <pic:pic xmlns:pic="http://schemas.openxmlformats.org/drawingml/2006/picture">
+                  <pic:nvPicPr>
+                    <pic:cNvPr id="406035616" name="Grafik 5" descr="Ein Bild, das Screenshot, Rechteck, Text, Design enthält.&#10;&#10;Automatisch generierte Beschreibung"/>
+                    <pic:cNvPicPr>
+                      <a:picLocks noChangeAspect="1" noChangeArrowheads="1"/>
+                    </pic:cNvPicPr>
+                  </pic:nvPicPr>
+                  <pic:blipFill>
+                    <a:blip r:embed="rId27" cstate="print">
+                      <a:extLst>
+                        <a:ext uri="{28A0092B-C50C-407E-A947-70E740481C1C}">
+                          <a14:useLocalDpi xmlns:a14="http://schemas.microsoft.com/office/drawing/2010/main" val="0"/>
+                        </a:ext>
+                      </a:extLst>
+                    </a:blip>
+                    <a:srcRect/>
+                    <a:stretch>
+                      <a:fillRect/>
+                    </a:stretch>
+                  </pic:blipFill>
+                  <pic:spPr bwMode="auto">
+                    <a:xfrm>
+                      <a:off x="0" y="0"/>
+                      <a:ext cx="3525520" cy="2574925"/>
+                    </a:xfrm>
+                    <a:prstGeom prst="rect">
+                      <a:avLst/>
+                    </a:prstGeom>
+                    <a:noFill/>
+                    <a:ln>
+                      <a:noFill/>
+                    </a:ln>
+                  </pic:spPr>
+                </pic:pic>
+              </a:graphicData>
+            </a:graphic>
+            <wp14:sizeRelH relativeFrom="margin">
+              <wp14:pctWidth>0</wp14:pctWidth>
+            </wp14:sizeRelH>
+            <wp14:sizeRelV relativeFrom="margin">
+              <wp14:pctHeight>0</wp14:pctHeight>
+            </wp14:sizeRelV>
+          </wp:anchor>
+        </w:drawing>
+      </w:r>
+      <w:r>
+        <w:rPr>
+          <w:noProof/>
+        </w:rPr>
+        <w:drawing>
+          <wp:anchor distT="0" distB="0" distL="114300" distR="114300" simplePos="0" relativeHeight="251753472" behindDoc="1" locked="0" layoutInCell="1" allowOverlap="1" wp14:anchorId="5D22774C" wp14:editId="2292FD1E">
+            <wp:simplePos x="0" y="0"/>
+            <wp:positionH relativeFrom="column">
+              <wp:posOffset>2852923</wp:posOffset>
+            </wp:positionH>
+            <wp:positionV relativeFrom="paragraph">
+              <wp:posOffset>439132</wp:posOffset>
+            </wp:positionV>
+            <wp:extent cx="3525520" cy="2611120"/>
+            <wp:effectExtent l="0" t="0" r="0" b="0"/>
+            <wp:wrapTight wrapText="bothSides">
+              <wp:wrapPolygon edited="0">
+                <wp:start x="0" y="0"/>
+                <wp:lineTo x="0" y="21432"/>
+                <wp:lineTo x="21476" y="21432"/>
+                <wp:lineTo x="21476" y="0"/>
+                <wp:lineTo x="0" y="0"/>
+              </wp:wrapPolygon>
+            </wp:wrapTight>
+            <wp:docPr id="1426918655" name="Grafik 3"/>
+            <wp:cNvGraphicFramePr>
+              <a:graphicFrameLocks xmlns:a="http://schemas.openxmlformats.org/drawingml/2006/main" noChangeAspect="1"/>
+            </wp:cNvGraphicFramePr>
+            <a:graphic xmlns:a="http://schemas.openxmlformats.org/drawingml/2006/main">
+              <a:graphicData uri="http://schemas.openxmlformats.org/drawingml/2006/picture">
+                <pic:pic xmlns:pic="http://schemas.openxmlformats.org/drawingml/2006/picture">
+                  <pic:nvPicPr>
+                    <pic:cNvPr id="0" name="Picture 3"/>
+                    <pic:cNvPicPr>
+                      <a:picLocks noChangeAspect="1" noChangeArrowheads="1"/>
+                    </pic:cNvPicPr>
+                  </pic:nvPicPr>
+                  <pic:blipFill>
+                    <a:blip r:embed="rId28" cstate="print">
+                      <a:extLst>
+                        <a:ext uri="{28A0092B-C50C-407E-A947-70E740481C1C}">
+                          <a14:useLocalDpi xmlns:a14="http://schemas.microsoft.com/office/drawing/2010/main" val="0"/>
+                        </a:ext>
+                      </a:extLst>
+                    </a:blip>
+                    <a:srcRect/>
+                    <a:stretch>
+                      <a:fillRect/>
+                    </a:stretch>
+                  </pic:blipFill>
+                  <pic:spPr bwMode="auto">
+                    <a:xfrm>
+                      <a:off x="0" y="0"/>
+                      <a:ext cx="3525520" cy="2611120"/>
+                    </a:xfrm>
+                    <a:prstGeom prst="rect">
+                      <a:avLst/>
+                    </a:prstGeom>
+                    <a:noFill/>
+                    <a:ln>
+                      <a:noFill/>
+                    </a:ln>
+                  </pic:spPr>
+                </pic:pic>
+              </a:graphicData>
+            </a:graphic>
+            <wp14:sizeRelH relativeFrom="margin">
+              <wp14:pctWidth>0</wp14:pctWidth>
+            </wp14:sizeRelH>
+            <wp14:sizeRelV relativeFrom="margin">
+              <wp14:pctHeight>0</wp14:pctHeight>
+            </wp14:sizeRelV>
+          </wp:anchor>
+        </w:drawing>
+      </w:r>
+    </w:p>
+    <w:p/>
+    <w:p/>
+    <w:p/>
     <w:sectPr>
-      <w:headerReference w:type="even" r:id="rId24"/>
-      <w:headerReference w:type="default" r:id="rId25"/>
-      <w:footerReference w:type="even" r:id="rId26"/>
-      <w:footerReference w:type="default" r:id="rId27"/>
-      <w:headerReference w:type="first" r:id="rId28"/>
-      <w:footerReference w:type="first" r:id="rId29"/>
+      <w:headerReference w:type="even" r:id="rId29"/>
+      <w:headerReference w:type="default" r:id="rId30"/>
+      <w:footerReference w:type="even" r:id="rId31"/>
+      <w:footerReference w:type="default" r:id="rId32"/>
+      <w:headerReference w:type="first" r:id="rId33"/>
+      <w:footerReference w:type="first" r:id="rId34"/>
       <w:pgSz w:w="11906" w:h="16838"/>
       <w:pgMar w:top="1417" w:right="1417" w:bottom="1134" w:left="1417" w:header="708" w:footer="708" w:gutter="0"/>
       <w:cols w:space="708"/>
@@ -13204,6 +14055,24 @@
       <w:szCs w:val="22"/>
     </w:rPr>
   </w:style>
+  <w:style w:type="paragraph" w:customStyle="1" w:styleId="Default">
+    <w:name w:val="Default"/>
+    <w:rsid w:val="00DD32B8"/>
+    <w:pPr>
+      <w:autoSpaceDE w:val="0"/>
+      <w:autoSpaceDN w:val="0"/>
+      <w:adjustRightInd w:val="0"/>
+      <w:spacing w:after="0" w:line="240" w:lineRule="auto"/>
+    </w:pPr>
+    <w:rPr>
+      <w:rFonts w:ascii="Calibri" w:hAnsi="Calibri" w:cs="Calibri"/>
+      <w:color w:val="000000"/>
+      <w:kern w:val="0"/>
+      <w:sz w:val="24"/>
+      <w:szCs w:val="24"/>
+      <w:lang w:val="de-DE"/>
+    </w:rPr>
+  </w:style>
 </w:styles>
 </file>
 

</xml_diff>

<commit_message>
PT1 glied hinzugefügt, funktioniert aber noch nicht, bericht nochmla was kleines umgeschrieben
</commit_message>
<xml_diff>
--- a/Lab Documentation.docx
+++ b/Lab Documentation.docx
@@ -11613,7 +11613,7 @@
           <w:noProof/>
         </w:rPr>
         <w:drawing>
-          <wp:anchor distT="0" distB="0" distL="114300" distR="114300" simplePos="0" relativeHeight="251696128" behindDoc="0" locked="0" layoutInCell="1" allowOverlap="1" wp14:anchorId="7DEE27B4" wp14:editId="311FD788">
+          <wp:anchor distT="0" distB="0" distL="114300" distR="114300" simplePos="0" relativeHeight="251696128" behindDoc="0" locked="0" layoutInCell="1" allowOverlap="1" wp14:anchorId="7DEE27B4" wp14:editId="1DB313CD">
             <wp:simplePos x="0" y="0"/>
             <wp:positionH relativeFrom="column">
               <wp:posOffset>387350</wp:posOffset>
@@ -11874,10 +11874,7 @@
         <w:t>S</w:t>
       </w:r>
       <w:r>
-        <w:t>olution</w:t>
-      </w:r>
-      <w:r>
-        <w:t xml:space="preserve"> </w:t>
+        <w:t xml:space="preserve">olution </w:t>
       </w:r>
       <w:r>
         <w:t>of the ta</w:t>
@@ -11892,18 +11889,18 @@
           <w:noProof/>
         </w:rPr>
         <w:drawing>
-          <wp:anchor distT="0" distB="0" distL="114300" distR="114300" simplePos="0" relativeHeight="251569152" behindDoc="0" locked="0" layoutInCell="1" allowOverlap="1" wp14:anchorId="3B7E73F9" wp14:editId="4863785D">
+          <wp:anchor distT="0" distB="0" distL="114300" distR="114300" simplePos="0" relativeHeight="251754496" behindDoc="0" locked="0" layoutInCell="1" allowOverlap="1" wp14:anchorId="272EF46B" wp14:editId="02FDFF8A">
             <wp:simplePos x="0" y="0"/>
             <wp:positionH relativeFrom="column">
-              <wp:posOffset>159715</wp:posOffset>
+              <wp:posOffset>0</wp:posOffset>
             </wp:positionH>
             <wp:positionV relativeFrom="paragraph">
-              <wp:posOffset>1595628</wp:posOffset>
+              <wp:posOffset>1530147</wp:posOffset>
             </wp:positionV>
-            <wp:extent cx="5756910" cy="4235450"/>
+            <wp:extent cx="5756910" cy="4425950"/>
             <wp:effectExtent l="0" t="0" r="0" b="0"/>
             <wp:wrapTopAndBottom/>
-            <wp:docPr id="951652393" name="Grafik 2"/>
+            <wp:docPr id="1858424621" name="Grafik 1"/>
             <wp:cNvGraphicFramePr>
               <a:graphicFrameLocks xmlns:a="http://schemas.openxmlformats.org/drawingml/2006/main" noChangeAspect="1"/>
             </wp:cNvGraphicFramePr>
@@ -11911,7 +11908,7 @@
               <a:graphicData uri="http://schemas.openxmlformats.org/drawingml/2006/picture">
                 <pic:pic xmlns:pic="http://schemas.openxmlformats.org/drawingml/2006/picture">
                   <pic:nvPicPr>
-                    <pic:cNvPr id="0" name="Picture 2"/>
+                    <pic:cNvPr id="0" name="Picture 1"/>
                     <pic:cNvPicPr>
                       <a:picLocks noChangeAspect="1" noChangeArrowheads="1"/>
                     </pic:cNvPicPr>
@@ -11932,7 +11929,7 @@
                   <pic:spPr bwMode="auto">
                     <a:xfrm>
                       <a:off x="0" y="0"/>
-                      <a:ext cx="5756910" cy="4235450"/>
+                      <a:ext cx="5756910" cy="4425950"/>
                     </a:xfrm>
                     <a:prstGeom prst="rect">
                       <a:avLst/>
@@ -11945,6 +11942,12 @@
                 </pic:pic>
               </a:graphicData>
             </a:graphic>
+            <wp14:sizeRelH relativeFrom="page">
+              <wp14:pctWidth>0</wp14:pctWidth>
+            </wp14:sizeRelH>
+            <wp14:sizeRelV relativeFrom="page">
+              <wp14:pctHeight>0</wp14:pctHeight>
+            </wp14:sizeRelV>
           </wp:anchor>
         </w:drawing>
       </w:r>
@@ -11986,10 +11989,7 @@
         </m:f>
       </m:oMath>
       <w:r>
-        <w:t xml:space="preserve"> or higher to zero), these outliers </w:t>
-      </w:r>
-      <w:r>
-        <w:t>occur.</w:t>
+        <w:t xml:space="preserve"> or higher to zero), these outliers occur.</w:t>
       </w:r>
       <w:r>
         <w:t xml:space="preserve"> </w:t>
@@ -12024,41 +12024,43 @@
           <w:i/>
           <w:iCs/>
         </w:rPr>
-        <w:t>s7_tamplate_extra</w:t>
-      </w:r>
-      <w:r>
-        <w:rPr>
-          <w:i/>
-          <w:iCs/>
-        </w:rPr>
-        <w:t xml:space="preserve"> -&gt; Control Software -&gt; Path Controller -&gt; FB – Non-linear Feedback-Controller. </w:t>
-      </w:r>
-      <w:r>
-        <w:t xml:space="preserve">Here you can see the subsystem </w:t>
-      </w:r>
-      <w:r>
-        <w:rPr>
-          <w:i/>
-          <w:iCs/>
-        </w:rPr>
-        <w:t xml:space="preserve">Emergency-Halt-Ramp </w:t>
-      </w:r>
-      <w:r>
-        <w:t>to see in picture</w:t>
+        <w:t xml:space="preserve">s7_tamplate_extra -&gt; Control Software -&gt; Path Controller -&gt; FB – Non-linear Feedback-Controller. </w:t>
+      </w:r>
+      <w:r>
+        <w:t>In the following</w:t>
       </w:r>
       <w:r>
         <w:t xml:space="preserve"> </w:t>
       </w:r>
       <w:r>
+        <w:t xml:space="preserve">image </w:t>
+      </w:r>
+      <w:r>
+        <w:t xml:space="preserve">you can see the </w:t>
+      </w:r>
+      <w:r>
+        <w:t>ramp-signal and the jump (</w:t>
+      </w:r>
+      <w:r>
+        <w:t>picture</w:t>
+      </w:r>
+      <w:r>
+        <w:t xml:space="preserve"> </w:t>
+      </w:r>
+      <w:r>
         <w:rPr>
           <w:highlight w:val="red"/>
         </w:rPr>
         <w:t>XX</w:t>
       </w:r>
       <w:r>
+        <w:t>)</w:t>
+      </w:r>
+      <w:r>
         <w:t xml:space="preserve">. </w:t>
       </w:r>
     </w:p>
+    <w:p/>
     <w:p>
       <w:r>
         <w:t>T</w:t>
@@ -12124,7 +12126,6 @@
         <w:rPr>
           <w:noProof/>
         </w:rPr>
-        <w:lastRenderedPageBreak/>
         <w:drawing>
           <wp:anchor distT="0" distB="0" distL="114300" distR="114300" simplePos="0" relativeHeight="251576320" behindDoc="0" locked="0" layoutInCell="1" allowOverlap="1" wp14:anchorId="5811FA51" wp14:editId="19F06942">
             <wp:simplePos x="0" y="0"/>
@@ -12194,13 +12195,7 @@
         <w:t xml:space="preserve">Further proof that the built-in function works can be seen in the car in the simulation. </w:t>
       </w:r>
       <w:r>
-        <w:t xml:space="preserve">In both cases, the car starts at 1.5 m/s and performs an </w:t>
-      </w:r>
-      <w:r>
-        <w:t>emergency</w:t>
-      </w:r>
-      <w:r>
-        <w:t xml:space="preserve"> stop at approximately the same point (the speed is abruptly set to 0), bringing the car to a standstill</w:t>
+        <w:t>In both cases, the car starts at 1.5 m/s and performs an emergency stop at approximately the same point (the speed is abruptly set to 0), bringing the car to a standstill</w:t>
       </w:r>
       <w:r>
         <w:t xml:space="preserve">. </w:t>
@@ -12277,7 +12272,7 @@
           <w:noProof/>
         </w:rPr>
         <w:drawing>
-          <wp:anchor distT="0" distB="0" distL="114300" distR="114300" simplePos="0" relativeHeight="251667456" behindDoc="1" locked="0" layoutInCell="1" allowOverlap="1" wp14:anchorId="018AA1B7" wp14:editId="7C052A95">
+          <wp:anchor distT="0" distB="0" distL="114300" distR="114300" simplePos="0" relativeHeight="251667456" behindDoc="1" locked="0" layoutInCell="1" allowOverlap="1" wp14:anchorId="018AA1B7" wp14:editId="3021D9F3">
             <wp:simplePos x="0" y="0"/>
             <wp:positionH relativeFrom="column">
               <wp:posOffset>-735965</wp:posOffset>
@@ -12352,7 +12347,7 @@
           <w:noProof/>
         </w:rPr>
         <w:drawing>
-          <wp:anchor distT="0" distB="0" distL="114300" distR="114300" simplePos="0" relativeHeight="251753472" behindDoc="1" locked="0" layoutInCell="1" allowOverlap="1" wp14:anchorId="5D22774C" wp14:editId="2292FD1E">
+          <wp:anchor distT="0" distB="0" distL="114300" distR="114300" simplePos="0" relativeHeight="251753472" behindDoc="1" locked="0" layoutInCell="1" allowOverlap="1" wp14:anchorId="5D22774C" wp14:editId="33070A45">
             <wp:simplePos x="0" y="0"/>
             <wp:positionH relativeFrom="column">
               <wp:posOffset>2852923</wp:posOffset>

</xml_diff>